<commit_message>
Update in Syllabus and presentation names
</commit_message>
<xml_diff>
--- a/syllabus.docx
+++ b/syllabus.docx
@@ -2,13 +2,742 @@
 <file path=word/document.xml><?xml version="1.0" encoding="utf-8"?>
 <w:document xmlns:wpc="http://schemas.microsoft.com/office/word/2010/wordprocessingCanvas" xmlns:cx="http://schemas.microsoft.com/office/drawing/2014/chartex" xmlns:cx1="http://schemas.microsoft.com/office/drawing/2015/9/8/chartex" xmlns:cx2="http://schemas.microsoft.com/office/drawing/2015/10/21/chartex" xmlns:cx3="http://schemas.microsoft.com/office/drawing/2016/5/9/chartex" xmlns:cx4="http://schemas.microsoft.com/office/drawing/2016/5/10/chartex" xmlns:cx5="http://schemas.microsoft.com/office/drawing/2016/5/11/chartex" xmlns:cx6="http://schemas.microsoft.com/office/drawing/2016/5/12/chartex" xmlns:cx7="http://schemas.microsoft.com/office/drawing/2016/5/13/chartex" xmlns:cx8="http://schemas.microsoft.com/office/drawing/2016/5/14/chartex" xmlns:mc="http://schemas.openxmlformats.org/markup-compatibility/2006" xmlns:aink="http://schemas.microsoft.com/office/drawing/2016/ink" xmlns:am3d="http://schemas.microsoft.com/office/drawing/2017/model3d" xmlns:o="urn:schemas-microsoft-com:office:office" xmlns:r="http://schemas.openxmlformats.org/officeDocument/2006/relationships" xmlns:m="http://schemas.openxmlformats.org/officeDocument/2006/math" xmlns:v="urn:schemas-microsoft-com:vml" xmlns:wp14="http://schemas.microsoft.com/office/word/2010/wordprocessingDrawing" xmlns:wp="http://schemas.openxmlformats.org/drawingml/2006/wordprocessingDrawing" xmlns:w10="urn:schemas-microsoft-com:office:word" xmlns:w="http://schemas.openxmlformats.org/wordprocessingml/2006/main" xmlns:w14="http://schemas.microsoft.com/office/word/2010/wordml" xmlns:w15="http://schemas.microsoft.com/office/word/2012/wordml" xmlns:w16cex="http://schemas.microsoft.com/office/word/2018/wordml/cex" xmlns:w16cid="http://schemas.microsoft.com/office/word/2016/wordml/cid" xmlns:w16="http://schemas.microsoft.com/office/word/2018/wordml" xmlns:w16sdtdh="http://schemas.microsoft.com/office/word/2020/wordml/sdtdatahash" xmlns:w16se="http://schemas.microsoft.com/office/word/2015/wordml/symex" xmlns:wpg="http://schemas.microsoft.com/office/word/2010/wordprocessingGroup" xmlns:wpi="http://schemas.microsoft.com/office/word/2010/wordprocessingInk" xmlns:wne="http://schemas.microsoft.com/office/word/2006/wordml" xmlns:wps="http://schemas.microsoft.com/office/word/2010/wordprocessingShape" mc:Ignorable="w14 w15 w16se w16cid w16 w16cex w16sdtdh wp14">
   <w:body>
+    <w:bookmarkStart w:id="0" w:name="_heading=h.zdod7rifucrl" w:colFirst="0" w:colLast="0" w:displacedByCustomXml="next"/>
+    <w:bookmarkEnd w:id="0" w:displacedByCustomXml="next"/>
+    <w:sdt>
+      <w:sdtPr>
+        <w:id w:val="1399866623"/>
+        <w:docPartObj>
+          <w:docPartGallery w:val="Cover Pages"/>
+          <w:docPartUnique/>
+        </w:docPartObj>
+      </w:sdtPr>
+      <w:sdtEndPr>
+        <w:rPr>
+          <w:rFonts w:cs="Mangal"/>
+          <w:bCs/>
+          <w:sz w:val="26"/>
+          <w:szCs w:val="22"/>
+        </w:rPr>
+      </w:sdtEndPr>
+      <w:sdtContent>
+        <w:p>
+          <w:r>
+            <w:rPr>
+              <w:noProof/>
+            </w:rPr>
+            <mc:AlternateContent>
+              <mc:Choice Requires="wpg">
+                <w:drawing>
+                  <wp:anchor distT="0" distB="0" distL="114300" distR="114300" simplePos="0" relativeHeight="251662336" behindDoc="0" locked="0" layoutInCell="1" allowOverlap="1" wp14:anchorId="2BBE7C1C" wp14:editId="45AC0A26">
+                    <wp:simplePos x="0" y="0"/>
+                    <wp:positionH relativeFrom="page">
+                      <wp:align>center</wp:align>
+                    </wp:positionH>
+                    <mc:AlternateContent>
+                      <mc:Choice Requires="wp14">
+                        <wp:positionV relativeFrom="page">
+                          <wp14:pctPosVOffset>2300</wp14:pctPosVOffset>
+                        </wp:positionV>
+                      </mc:Choice>
+                      <mc:Fallback>
+                        <wp:positionV relativeFrom="page">
+                          <wp:posOffset>245745</wp:posOffset>
+                        </wp:positionV>
+                      </mc:Fallback>
+                    </mc:AlternateContent>
+                    <wp:extent cx="7315200" cy="1215391"/>
+                    <wp:effectExtent l="0" t="0" r="1270" b="1905"/>
+                    <wp:wrapNone/>
+                    <wp:docPr id="149" name="Group 149"/>
+                    <wp:cNvGraphicFramePr/>
+                    <a:graphic xmlns:a="http://schemas.openxmlformats.org/drawingml/2006/main">
+                      <a:graphicData uri="http://schemas.microsoft.com/office/word/2010/wordprocessingGroup">
+                        <wpg:wgp>
+                          <wpg:cNvGrpSpPr/>
+                          <wpg:grpSpPr>
+                            <a:xfrm>
+                              <a:off x="0" y="0"/>
+                              <a:ext cx="7315200" cy="1215391"/>
+                              <a:chOff x="0" y="-1"/>
+                              <a:chExt cx="7315200" cy="1216153"/>
+                            </a:xfrm>
+                          </wpg:grpSpPr>
+                          <wps:wsp>
+                            <wps:cNvPr id="150" name="Rectangle 51"/>
+                            <wps:cNvSpPr/>
+                            <wps:spPr>
+                              <a:xfrm>
+                                <a:off x="0" y="-1"/>
+                                <a:ext cx="7315200" cy="1130373"/>
+                              </a:xfrm>
+                              <a:custGeom>
+                                <a:avLst/>
+                                <a:gdLst>
+                                  <a:gd name="connsiteX0" fmla="*/ 0 w 7312660"/>
+                                  <a:gd name="connsiteY0" fmla="*/ 0 h 1215390"/>
+                                  <a:gd name="connsiteX1" fmla="*/ 7312660 w 7312660"/>
+                                  <a:gd name="connsiteY1" fmla="*/ 0 h 1215390"/>
+                                  <a:gd name="connsiteX2" fmla="*/ 7312660 w 7312660"/>
+                                  <a:gd name="connsiteY2" fmla="*/ 1215390 h 1215390"/>
+                                  <a:gd name="connsiteX3" fmla="*/ 0 w 7312660"/>
+                                  <a:gd name="connsiteY3" fmla="*/ 1215390 h 1215390"/>
+                                  <a:gd name="connsiteX4" fmla="*/ 0 w 7312660"/>
+                                  <a:gd name="connsiteY4" fmla="*/ 0 h 1215390"/>
+                                  <a:gd name="connsiteX0" fmla="*/ 0 w 7312660"/>
+                                  <a:gd name="connsiteY0" fmla="*/ 0 h 1215390"/>
+                                  <a:gd name="connsiteX1" fmla="*/ 7312660 w 7312660"/>
+                                  <a:gd name="connsiteY1" fmla="*/ 0 h 1215390"/>
+                                  <a:gd name="connsiteX2" fmla="*/ 7312660 w 7312660"/>
+                                  <a:gd name="connsiteY2" fmla="*/ 1215390 h 1215390"/>
+                                  <a:gd name="connsiteX3" fmla="*/ 3667125 w 7312660"/>
+                                  <a:gd name="connsiteY3" fmla="*/ 1209675 h 1215390"/>
+                                  <a:gd name="connsiteX4" fmla="*/ 0 w 7312660"/>
+                                  <a:gd name="connsiteY4" fmla="*/ 1215390 h 1215390"/>
+                                  <a:gd name="connsiteX5" fmla="*/ 0 w 7312660"/>
+                                  <a:gd name="connsiteY5" fmla="*/ 0 h 1215390"/>
+                                  <a:gd name="connsiteX0" fmla="*/ 0 w 7312660"/>
+                                  <a:gd name="connsiteY0" fmla="*/ 0 h 1215390"/>
+                                  <a:gd name="connsiteX1" fmla="*/ 7312660 w 7312660"/>
+                                  <a:gd name="connsiteY1" fmla="*/ 0 h 1215390"/>
+                                  <a:gd name="connsiteX2" fmla="*/ 7312660 w 7312660"/>
+                                  <a:gd name="connsiteY2" fmla="*/ 1215390 h 1215390"/>
+                                  <a:gd name="connsiteX3" fmla="*/ 3619500 w 7312660"/>
+                                  <a:gd name="connsiteY3" fmla="*/ 733425 h 1215390"/>
+                                  <a:gd name="connsiteX4" fmla="*/ 0 w 7312660"/>
+                                  <a:gd name="connsiteY4" fmla="*/ 1215390 h 1215390"/>
+                                  <a:gd name="connsiteX5" fmla="*/ 0 w 7312660"/>
+                                  <a:gd name="connsiteY5" fmla="*/ 0 h 1215390"/>
+                                  <a:gd name="connsiteX0" fmla="*/ 0 w 7312660"/>
+                                  <a:gd name="connsiteY0" fmla="*/ 0 h 1215390"/>
+                                  <a:gd name="connsiteX1" fmla="*/ 7312660 w 7312660"/>
+                                  <a:gd name="connsiteY1" fmla="*/ 0 h 1215390"/>
+                                  <a:gd name="connsiteX2" fmla="*/ 7312660 w 7312660"/>
+                                  <a:gd name="connsiteY2" fmla="*/ 1129665 h 1215390"/>
+                                  <a:gd name="connsiteX3" fmla="*/ 3619500 w 7312660"/>
+                                  <a:gd name="connsiteY3" fmla="*/ 733425 h 1215390"/>
+                                  <a:gd name="connsiteX4" fmla="*/ 0 w 7312660"/>
+                                  <a:gd name="connsiteY4" fmla="*/ 1215390 h 1215390"/>
+                                  <a:gd name="connsiteX5" fmla="*/ 0 w 7312660"/>
+                                  <a:gd name="connsiteY5" fmla="*/ 0 h 1215390"/>
+                                  <a:gd name="connsiteX0" fmla="*/ 9525 w 7322185"/>
+                                  <a:gd name="connsiteY0" fmla="*/ 0 h 1129665"/>
+                                  <a:gd name="connsiteX1" fmla="*/ 7322185 w 7322185"/>
+                                  <a:gd name="connsiteY1" fmla="*/ 0 h 1129665"/>
+                                  <a:gd name="connsiteX2" fmla="*/ 7322185 w 7322185"/>
+                                  <a:gd name="connsiteY2" fmla="*/ 1129665 h 1129665"/>
+                                  <a:gd name="connsiteX3" fmla="*/ 3629025 w 7322185"/>
+                                  <a:gd name="connsiteY3" fmla="*/ 733425 h 1129665"/>
+                                  <a:gd name="connsiteX4" fmla="*/ 0 w 7322185"/>
+                                  <a:gd name="connsiteY4" fmla="*/ 1091565 h 1129665"/>
+                                  <a:gd name="connsiteX5" fmla="*/ 9525 w 7322185"/>
+                                  <a:gd name="connsiteY5" fmla="*/ 0 h 1129665"/>
+                                  <a:gd name="connsiteX0" fmla="*/ 0 w 7312660"/>
+                                  <a:gd name="connsiteY0" fmla="*/ 0 h 1129665"/>
+                                  <a:gd name="connsiteX1" fmla="*/ 7312660 w 7312660"/>
+                                  <a:gd name="connsiteY1" fmla="*/ 0 h 1129665"/>
+                                  <a:gd name="connsiteX2" fmla="*/ 7312660 w 7312660"/>
+                                  <a:gd name="connsiteY2" fmla="*/ 1129665 h 1129665"/>
+                                  <a:gd name="connsiteX3" fmla="*/ 3619500 w 7312660"/>
+                                  <a:gd name="connsiteY3" fmla="*/ 733425 h 1129665"/>
+                                  <a:gd name="connsiteX4" fmla="*/ 0 w 7312660"/>
+                                  <a:gd name="connsiteY4" fmla="*/ 1091565 h 1129665"/>
+                                  <a:gd name="connsiteX5" fmla="*/ 0 w 7312660"/>
+                                  <a:gd name="connsiteY5" fmla="*/ 0 h 1129665"/>
+                                </a:gdLst>
+                                <a:ahLst/>
+                                <a:cxnLst>
+                                  <a:cxn ang="0">
+                                    <a:pos x="connsiteX0" y="connsiteY0"/>
+                                  </a:cxn>
+                                  <a:cxn ang="0">
+                                    <a:pos x="connsiteX1" y="connsiteY1"/>
+                                  </a:cxn>
+                                  <a:cxn ang="0">
+                                    <a:pos x="connsiteX2" y="connsiteY2"/>
+                                  </a:cxn>
+                                  <a:cxn ang="0">
+                                    <a:pos x="connsiteX3" y="connsiteY3"/>
+                                  </a:cxn>
+                                  <a:cxn ang="0">
+                                    <a:pos x="connsiteX4" y="connsiteY4"/>
+                                  </a:cxn>
+                                  <a:cxn ang="0">
+                                    <a:pos x="connsiteX5" y="connsiteY5"/>
+                                  </a:cxn>
+                                </a:cxnLst>
+                                <a:rect l="l" t="t" r="r" b="b"/>
+                                <a:pathLst>
+                                  <a:path w="7312660" h="1129665">
+                                    <a:moveTo>
+                                      <a:pt x="0" y="0"/>
+                                    </a:moveTo>
+                                    <a:lnTo>
+                                      <a:pt x="7312660" y="0"/>
+                                    </a:lnTo>
+                                    <a:lnTo>
+                                      <a:pt x="7312660" y="1129665"/>
+                                    </a:lnTo>
+                                    <a:lnTo>
+                                      <a:pt x="3619500" y="733425"/>
+                                    </a:lnTo>
+                                    <a:lnTo>
+                                      <a:pt x="0" y="1091565"/>
+                                    </a:lnTo>
+                                    <a:lnTo>
+                                      <a:pt x="0" y="0"/>
+                                    </a:lnTo>
+                                    <a:close/>
+                                  </a:path>
+                                </a:pathLst>
+                              </a:custGeom>
+                              <a:ln>
+                                <a:noFill/>
+                              </a:ln>
+                            </wps:spPr>
+                            <wps:style>
+                              <a:lnRef idx="2">
+                                <a:schemeClr val="accent1">
+                                  <a:shade val="50000"/>
+                                </a:schemeClr>
+                              </a:lnRef>
+                              <a:fillRef idx="1">
+                                <a:schemeClr val="accent1"/>
+                              </a:fillRef>
+                              <a:effectRef idx="0">
+                                <a:schemeClr val="accent1"/>
+                              </a:effectRef>
+                              <a:fontRef idx="minor">
+                                <a:schemeClr val="lt1"/>
+                              </a:fontRef>
+                            </wps:style>
+                            <wps:bodyPr rot="0" spcFirstLastPara="0" vertOverflow="overflow" horzOverflow="overflow" vert="horz" wrap="square" lIns="91440" tIns="45720" rIns="91440" bIns="45720" numCol="1" spcCol="0" rtlCol="0" fromWordArt="0" anchor="ctr" anchorCtr="0" forceAA="0" compatLnSpc="1">
+                              <a:prstTxWarp prst="textNoShape">
+                                <a:avLst/>
+                              </a:prstTxWarp>
+                              <a:noAutofit/>
+                            </wps:bodyPr>
+                          </wps:wsp>
+                          <wps:wsp>
+                            <wps:cNvPr id="151" name="Rectangle 151"/>
+                            <wps:cNvSpPr/>
+                            <wps:spPr>
+                              <a:xfrm>
+                                <a:off x="0" y="0"/>
+                                <a:ext cx="7315200" cy="1216152"/>
+                              </a:xfrm>
+                              <a:prstGeom prst="rect">
+                                <a:avLst/>
+                              </a:prstGeom>
+                              <a:blipFill>
+                                <a:blip r:embed="rId9"/>
+                                <a:stretch>
+                                  <a:fillRect r="-7574"/>
+                                </a:stretch>
+                              </a:blipFill>
+                              <a:ln>
+                                <a:noFill/>
+                              </a:ln>
+                            </wps:spPr>
+                            <wps:style>
+                              <a:lnRef idx="2">
+                                <a:schemeClr val="accent1">
+                                  <a:shade val="50000"/>
+                                </a:schemeClr>
+                              </a:lnRef>
+                              <a:fillRef idx="1">
+                                <a:schemeClr val="accent1"/>
+                              </a:fillRef>
+                              <a:effectRef idx="0">
+                                <a:schemeClr val="accent1"/>
+                              </a:effectRef>
+                              <a:fontRef idx="minor">
+                                <a:schemeClr val="lt1"/>
+                              </a:fontRef>
+                            </wps:style>
+                            <wps:bodyPr rot="0" spcFirstLastPara="0" vertOverflow="overflow" horzOverflow="overflow" vert="horz" wrap="square" lIns="91440" tIns="45720" rIns="91440" bIns="45720" numCol="1" spcCol="0" rtlCol="0" fromWordArt="0" anchor="ctr" anchorCtr="0" forceAA="0" compatLnSpc="1">
+                              <a:prstTxWarp prst="textNoShape">
+                                <a:avLst/>
+                              </a:prstTxWarp>
+                              <a:noAutofit/>
+                            </wps:bodyPr>
+                          </wps:wsp>
+                        </wpg:wgp>
+                      </a:graphicData>
+                    </a:graphic>
+                    <wp14:sizeRelH relativeFrom="page">
+                      <wp14:pctWidth>94100</wp14:pctWidth>
+                    </wp14:sizeRelH>
+                    <wp14:sizeRelV relativeFrom="page">
+                      <wp14:pctHeight>12100</wp14:pctHeight>
+                    </wp14:sizeRelV>
+                  </wp:anchor>
+                </w:drawing>
+              </mc:Choice>
+              <mc:Fallback>
+                <w:pict>
+                  <v:group w14:anchorId="661DFD2C" id="Group 149" o:spid="_x0000_s1026" style="position:absolute;margin-left:0;margin-top:0;width:8in;height:95.7pt;z-index:251662336;mso-width-percent:941;mso-height-percent:121;mso-top-percent:23;mso-position-horizontal:center;mso-position-horizontal-relative:page;mso-position-vertical-relative:page;mso-width-percent:941;mso-height-percent:121;mso-top-percent:23" coordorigin="" coordsize="73152,12161" o:gfxdata="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">
+                    <v:shape id="Rectangle 51" o:spid="_x0000_s1027" style="position:absolute;width:73152;height:11303;visibility:visible;mso-wrap-style:square;v-text-anchor:middle" coordsize="7312660,1129665" o:gfxdata="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" path="m,l7312660,r,1129665l3619500,733425,,1091565,,xe" fillcolor="#4f81bd [3204]" stroked="f" strokeweight="2pt">
+                      <v:path arrowok="t" o:connecttype="custom" o:connectlocs="0,0;7315200,0;7315200,1130373;3620757,733885;0,1092249;0,0" o:connectangles="0,0,0,0,0,0"/>
+                    </v:shape>
+                    <v:rect id="Rectangle 151" o:spid="_x0000_s1028" style="position:absolute;width:73152;height:12161;visibility:visible;mso-wrap-style:square;v-text-anchor:middle" o:gfxdata="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" stroked="f" strokeweight="2pt">
+                      <v:fill r:id="rId10" o:title="" recolor="t" rotate="t" type="frame"/>
+                    </v:rect>
+                    <w10:wrap anchorx="page" anchory="page"/>
+                  </v:group>
+                </w:pict>
+              </mc:Fallback>
+            </mc:AlternateContent>
+          </w:r>
+          <w:r>
+            <w:rPr>
+              <w:noProof/>
+            </w:rPr>
+            <mc:AlternateContent>
+              <mc:Choice Requires="wps">
+                <w:drawing>
+                  <wp:anchor distT="0" distB="0" distL="114300" distR="114300" simplePos="0" relativeHeight="251660288" behindDoc="0" locked="0" layoutInCell="1" allowOverlap="1" wp14:anchorId="740E34AF" wp14:editId="60081874">
+                    <wp:simplePos x="0" y="0"/>
+                    <wp:positionH relativeFrom="page">
+                      <wp:align>center</wp:align>
+                    </wp:positionH>
+                    <mc:AlternateContent>
+                      <mc:Choice Requires="wp14">
+                        <wp:positionV relativeFrom="page">
+                          <wp14:pctPosVOffset>81800</wp14:pctPosVOffset>
+                        </wp:positionV>
+                      </mc:Choice>
+                      <mc:Fallback>
+                        <wp:positionV relativeFrom="page">
+                          <wp:posOffset>8745855</wp:posOffset>
+                        </wp:positionV>
+                      </mc:Fallback>
+                    </mc:AlternateContent>
+                    <wp:extent cx="7315200" cy="914400"/>
+                    <wp:effectExtent l="0" t="0" r="0" b="8255"/>
+                    <wp:wrapSquare wrapText="bothSides"/>
+                    <wp:docPr id="152" name="Text Box 152"/>
+                    <wp:cNvGraphicFramePr/>
+                    <a:graphic xmlns:a="http://schemas.openxmlformats.org/drawingml/2006/main">
+                      <a:graphicData uri="http://schemas.microsoft.com/office/word/2010/wordprocessingShape">
+                        <wps:wsp>
+                          <wps:cNvSpPr txBox="1"/>
+                          <wps:spPr>
+                            <a:xfrm>
+                              <a:off x="0" y="0"/>
+                              <a:ext cx="7315200" cy="914400"/>
+                            </a:xfrm>
+                            <a:prstGeom prst="rect">
+                              <a:avLst/>
+                            </a:prstGeom>
+                            <a:noFill/>
+                            <a:ln w="6350">
+                              <a:noFill/>
+                            </a:ln>
+                            <a:effectLst/>
+                          </wps:spPr>
+                          <wps:style>
+                            <a:lnRef idx="0">
+                              <a:schemeClr val="accent1"/>
+                            </a:lnRef>
+                            <a:fillRef idx="0">
+                              <a:schemeClr val="accent1"/>
+                            </a:fillRef>
+                            <a:effectRef idx="0">
+                              <a:schemeClr val="accent1"/>
+                            </a:effectRef>
+                            <a:fontRef idx="minor">
+                              <a:schemeClr val="dk1"/>
+                            </a:fontRef>
+                          </wps:style>
+                          <wps:txbx>
+                            <w:txbxContent>
+                              <w:sdt>
+                                <w:sdtPr>
+                                  <w:rPr>
+                                    <w:color w:val="595959" w:themeColor="text1" w:themeTint="A6"/>
+                                    <w:sz w:val="28"/>
+                                    <w:szCs w:val="28"/>
+                                  </w:rPr>
+                                  <w:alias w:val="Author"/>
+                                  <w:tag w:val=""/>
+                                  <w:id w:val="789243997"/>
+                                  <w:dataBinding w:prefixMappings="xmlns:ns0='http://purl.org/dc/elements/1.1/' xmlns:ns1='http://schemas.openxmlformats.org/package/2006/metadata/core-properties' " w:xpath="/ns1:coreProperties[1]/ns0:creator[1]" w:storeItemID="{6C3C8BC8-F283-45AE-878A-BAB7291924A1}"/>
+                                  <w:text/>
+                                </w:sdtPr>
+                                <w:sdtContent>
+                                  <w:p>
+                                    <w:pPr>
+                                      <w:pStyle w:val="NoSpacing"/>
+                                      <w:jc w:val="right"/>
+                                      <w:rPr>
+                                        <w:color w:val="595959" w:themeColor="text1" w:themeTint="A6"/>
+                                        <w:sz w:val="28"/>
+                                        <w:szCs w:val="28"/>
+                                      </w:rPr>
+                                    </w:pPr>
+                                    <w:r>
+                                      <w:rPr>
+                                        <w:color w:val="595959" w:themeColor="text1" w:themeTint="A6"/>
+                                        <w:sz w:val="28"/>
+                                        <w:szCs w:val="28"/>
+                                      </w:rPr>
+                                      <w:t>Ajit Jaokar</w:t>
+                                    </w:r>
+                                  </w:p>
+                                </w:sdtContent>
+                              </w:sdt>
+                            </w:txbxContent>
+                          </wps:txbx>
+                          <wps:bodyPr rot="0" spcFirstLastPara="0" vertOverflow="overflow" horzOverflow="overflow" vert="horz" wrap="square" lIns="1600200" tIns="0" rIns="685800" bIns="0" numCol="1" spcCol="0" rtlCol="0" fromWordArt="0" anchor="b" anchorCtr="0" forceAA="0" compatLnSpc="1">
+                            <a:prstTxWarp prst="textNoShape">
+                              <a:avLst/>
+                            </a:prstTxWarp>
+                            <a:noAutofit/>
+                          </wps:bodyPr>
+                        </wps:wsp>
+                      </a:graphicData>
+                    </a:graphic>
+                    <wp14:sizeRelH relativeFrom="page">
+                      <wp14:pctWidth>94100</wp14:pctWidth>
+                    </wp14:sizeRelH>
+                    <wp14:sizeRelV relativeFrom="page">
+                      <wp14:pctHeight>9200</wp14:pctHeight>
+                    </wp14:sizeRelV>
+                  </wp:anchor>
+                </w:drawing>
+              </mc:Choice>
+              <mc:Fallback>
+                <w:pict>
+                  <v:shapetype w14:anchorId="740E34AF" id="_x0000_t202" coordsize="21600,21600" o:spt="202" path="m,l,21600r21600,l21600,xe">
+                    <v:stroke joinstyle="miter"/>
+                    <v:path gradientshapeok="t" o:connecttype="rect"/>
+                  </v:shapetype>
+                  <v:shape id="Text Box 152" o:spid="_x0000_s1026" type="#_x0000_t202" style="position:absolute;margin-left:0;margin-top:0;width:8in;height:1in;z-index:251660288;visibility:visible;mso-wrap-style:square;mso-width-percent:941;mso-height-percent:92;mso-top-percent:818;mso-wrap-distance-left:9pt;mso-wrap-distance-top:0;mso-wrap-distance-right:9pt;mso-wrap-distance-bottom:0;mso-position-horizontal:center;mso-position-horizontal-relative:page;mso-position-vertical-relative:page;mso-width-percent:941;mso-height-percent:92;mso-top-percent:818;mso-width-relative:page;mso-height-relative:page;v-text-anchor:bottom" o:gfxdata="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" filled="f" stroked="f" strokeweight=".5pt">
+                    <v:textbox inset="126pt,0,54pt,0">
+                      <w:txbxContent>
+                        <w:sdt>
+                          <w:sdtPr>
+                            <w:rPr>
+                              <w:color w:val="595959" w:themeColor="text1" w:themeTint="A6"/>
+                              <w:sz w:val="28"/>
+                              <w:szCs w:val="28"/>
+                            </w:rPr>
+                            <w:alias w:val="Author"/>
+                            <w:tag w:val=""/>
+                            <w:id w:val="789243997"/>
+                            <w:dataBinding w:prefixMappings="xmlns:ns0='http://purl.org/dc/elements/1.1/' xmlns:ns1='http://schemas.openxmlformats.org/package/2006/metadata/core-properties' " w:xpath="/ns1:coreProperties[1]/ns0:creator[1]" w:storeItemID="{6C3C8BC8-F283-45AE-878A-BAB7291924A1}"/>
+                            <w:text/>
+                          </w:sdtPr>
+                          <w:sdtContent>
+                            <w:p>
+                              <w:pPr>
+                                <w:pStyle w:val="NoSpacing"/>
+                                <w:jc w:val="right"/>
+                                <w:rPr>
+                                  <w:color w:val="595959" w:themeColor="text1" w:themeTint="A6"/>
+                                  <w:sz w:val="28"/>
+                                  <w:szCs w:val="28"/>
+                                </w:rPr>
+                              </w:pPr>
+                              <w:r>
+                                <w:rPr>
+                                  <w:color w:val="595959" w:themeColor="text1" w:themeTint="A6"/>
+                                  <w:sz w:val="28"/>
+                                  <w:szCs w:val="28"/>
+                                </w:rPr>
+                                <w:t>Ajit Jaokar</w:t>
+                              </w:r>
+                            </w:p>
+                          </w:sdtContent>
+                        </w:sdt>
+                      </w:txbxContent>
+                    </v:textbox>
+                    <w10:wrap type="square" anchorx="page" anchory="page"/>
+                  </v:shape>
+                </w:pict>
+              </mc:Fallback>
+            </mc:AlternateContent>
+          </w:r>
+          <w:r>
+            <w:rPr>
+              <w:noProof/>
+            </w:rPr>
+            <mc:AlternateContent>
+              <mc:Choice Requires="wps">
+                <w:drawing>
+                  <wp:anchor distT="0" distB="0" distL="114300" distR="114300" simplePos="0" relativeHeight="251659264" behindDoc="0" locked="0" layoutInCell="1" allowOverlap="1" wp14:anchorId="02740A18" wp14:editId="47E26831">
+                    <wp:simplePos x="0" y="0"/>
+                    <wp:positionH relativeFrom="page">
+                      <wp:align>center</wp:align>
+                    </wp:positionH>
+                    <mc:AlternateContent>
+                      <mc:Choice Requires="wp14">
+                        <wp:positionV relativeFrom="page">
+                          <wp14:pctPosVOffset>30000</wp14:pctPosVOffset>
+                        </wp:positionV>
+                      </mc:Choice>
+                      <mc:Fallback>
+                        <wp:positionV relativeFrom="page">
+                          <wp:posOffset>3207385</wp:posOffset>
+                        </wp:positionV>
+                      </mc:Fallback>
+                    </mc:AlternateContent>
+                    <wp:extent cx="7315200" cy="3638550"/>
+                    <wp:effectExtent l="0" t="0" r="0" b="6350"/>
+                    <wp:wrapSquare wrapText="bothSides"/>
+                    <wp:docPr id="154" name="Text Box 154"/>
+                    <wp:cNvGraphicFramePr/>
+                    <a:graphic xmlns:a="http://schemas.openxmlformats.org/drawingml/2006/main">
+                      <a:graphicData uri="http://schemas.microsoft.com/office/word/2010/wordprocessingShape">
+                        <wps:wsp>
+                          <wps:cNvSpPr txBox="1"/>
+                          <wps:spPr>
+                            <a:xfrm>
+                              <a:off x="0" y="0"/>
+                              <a:ext cx="7315200" cy="3638550"/>
+                            </a:xfrm>
+                            <a:prstGeom prst="rect">
+                              <a:avLst/>
+                            </a:prstGeom>
+                            <a:noFill/>
+                            <a:ln w="6350">
+                              <a:noFill/>
+                            </a:ln>
+                            <a:effectLst/>
+                          </wps:spPr>
+                          <wps:style>
+                            <a:lnRef idx="0">
+                              <a:schemeClr val="accent1"/>
+                            </a:lnRef>
+                            <a:fillRef idx="0">
+                              <a:schemeClr val="accent1"/>
+                            </a:fillRef>
+                            <a:effectRef idx="0">
+                              <a:schemeClr val="accent1"/>
+                            </a:effectRef>
+                            <a:fontRef idx="minor">
+                              <a:schemeClr val="dk1"/>
+                            </a:fontRef>
+                          </wps:style>
+                          <wps:txbx>
+                            <w:txbxContent>
+                              <w:p>
+                                <w:pPr>
+                                  <w:jc w:val="right"/>
+                                  <w:rPr>
+                                    <w:color w:val="4F81BD" w:themeColor="accent1"/>
+                                    <w:sz w:val="64"/>
+                                    <w:szCs w:val="64"/>
+                                  </w:rPr>
+                                </w:pPr>
+                                <w:sdt>
+                                  <w:sdtPr>
+                                    <w:rPr>
+                                      <w:caps/>
+                                      <w:color w:val="4F81BD" w:themeColor="accent1"/>
+                                      <w:sz w:val="64"/>
+                                      <w:szCs w:val="64"/>
+                                    </w:rPr>
+                                    <w:alias w:val="Title"/>
+                                    <w:tag w:val=""/>
+                                    <w:id w:val="630141079"/>
+                                    <w:dataBinding w:prefixMappings="xmlns:ns0='http://purl.org/dc/elements/1.1/' xmlns:ns1='http://schemas.openxmlformats.org/package/2006/metadata/core-properties' " w:xpath="/ns1:coreProperties[1]/ns0:title[1]" w:storeItemID="{6C3C8BC8-F283-45AE-878A-BAB7291924A1}"/>
+                                    <w:text w:multiLine="1"/>
+                                  </w:sdtPr>
+                                  <w:sdtEndPr>
+                                    <w:rPr>
+                                      <w:caps w:val="0"/>
+                                    </w:rPr>
+                                  </w:sdtEndPr>
+                                  <w:sdtContent>
+                                    <w:r>
+                                      <w:rPr>
+                                        <w:caps/>
+                                        <w:color w:val="4F81BD" w:themeColor="accent1"/>
+                                        <w:sz w:val="64"/>
+                                        <w:szCs w:val="64"/>
+                                      </w:rPr>
+                                      <w:t>AI Mentoring program</w:t>
+                                    </w:r>
+                                  </w:sdtContent>
+                                </w:sdt>
+                              </w:p>
+                              <w:sdt>
+                                <w:sdtPr>
+                                  <w:rPr>
+                                    <w:color w:val="404040" w:themeColor="text1" w:themeTint="BF"/>
+                                    <w:sz w:val="36"/>
+                                    <w:szCs w:val="36"/>
+                                  </w:rPr>
+                                  <w:alias w:val="Subtitle"/>
+                                  <w:tag w:val=""/>
+                                  <w:id w:val="1759551507"/>
+                                  <w:dataBinding w:prefixMappings="xmlns:ns0='http://purl.org/dc/elements/1.1/' xmlns:ns1='http://schemas.openxmlformats.org/package/2006/metadata/core-properties' " w:xpath="/ns1:coreProperties[1]/ns0:subject[1]" w:storeItemID="{6C3C8BC8-F283-45AE-878A-BAB7291924A1}"/>
+                                  <w:text/>
+                                </w:sdtPr>
+                                <w:sdtContent>
+                                  <w:p>
+                                    <w:pPr>
+                                      <w:jc w:val="right"/>
+                                      <w:rPr>
+                                        <w:smallCaps/>
+                                        <w:color w:val="404040" w:themeColor="text1" w:themeTint="BF"/>
+                                        <w:sz w:val="36"/>
+                                        <w:szCs w:val="36"/>
+                                      </w:rPr>
+                                    </w:pPr>
+                                    <w:r>
+                                      <w:rPr>
+                                        <w:color w:val="404040" w:themeColor="text1" w:themeTint="BF"/>
+                                        <w:sz w:val="36"/>
+                                        <w:szCs w:val="36"/>
+                                      </w:rPr>
+                                      <w:t>Syllabus</w:t>
+                                    </w:r>
+                                  </w:p>
+                                </w:sdtContent>
+                              </w:sdt>
+                            </w:txbxContent>
+                          </wps:txbx>
+                          <wps:bodyPr rot="0" spcFirstLastPara="0" vertOverflow="overflow" horzOverflow="overflow" vert="horz" wrap="square" lIns="1600200" tIns="0" rIns="685800" bIns="0" numCol="1" spcCol="0" rtlCol="0" fromWordArt="0" anchor="b" anchorCtr="0" forceAA="0" compatLnSpc="1">
+                            <a:prstTxWarp prst="textNoShape">
+                              <a:avLst/>
+                            </a:prstTxWarp>
+                            <a:noAutofit/>
+                          </wps:bodyPr>
+                        </wps:wsp>
+                      </a:graphicData>
+                    </a:graphic>
+                    <wp14:sizeRelH relativeFrom="page">
+                      <wp14:pctWidth>94100</wp14:pctWidth>
+                    </wp14:sizeRelH>
+                    <wp14:sizeRelV relativeFrom="page">
+                      <wp14:pctHeight>36300</wp14:pctHeight>
+                    </wp14:sizeRelV>
+                  </wp:anchor>
+                </w:drawing>
+              </mc:Choice>
+              <mc:Fallback>
+                <w:pict>
+                  <v:shape w14:anchorId="02740A18" id="Text Box 154" o:spid="_x0000_s1027" type="#_x0000_t202" style="position:absolute;margin-left:0;margin-top:0;width:8in;height:286.5pt;z-index:251659264;visibility:visible;mso-wrap-style:square;mso-width-percent:941;mso-height-percent:363;mso-top-percent:300;mso-wrap-distance-left:9pt;mso-wrap-distance-top:0;mso-wrap-distance-right:9pt;mso-wrap-distance-bottom:0;mso-position-horizontal:center;mso-position-horizontal-relative:page;mso-position-vertical-relative:page;mso-width-percent:941;mso-height-percent:363;mso-top-percent:300;mso-width-relative:page;mso-height-relative:page;v-text-anchor:bottom" o:gfxdata="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" filled="f" stroked="f" strokeweight=".5pt">
+                    <v:textbox inset="126pt,0,54pt,0">
+                      <w:txbxContent>
+                        <w:p>
+                          <w:pPr>
+                            <w:jc w:val="right"/>
+                            <w:rPr>
+                              <w:color w:val="4F81BD" w:themeColor="accent1"/>
+                              <w:sz w:val="64"/>
+                              <w:szCs w:val="64"/>
+                            </w:rPr>
+                          </w:pPr>
+                          <w:sdt>
+                            <w:sdtPr>
+                              <w:rPr>
+                                <w:caps/>
+                                <w:color w:val="4F81BD" w:themeColor="accent1"/>
+                                <w:sz w:val="64"/>
+                                <w:szCs w:val="64"/>
+                              </w:rPr>
+                              <w:alias w:val="Title"/>
+                              <w:tag w:val=""/>
+                              <w:id w:val="630141079"/>
+                              <w:dataBinding w:prefixMappings="xmlns:ns0='http://purl.org/dc/elements/1.1/' xmlns:ns1='http://schemas.openxmlformats.org/package/2006/metadata/core-properties' " w:xpath="/ns1:coreProperties[1]/ns0:title[1]" w:storeItemID="{6C3C8BC8-F283-45AE-878A-BAB7291924A1}"/>
+                              <w:text w:multiLine="1"/>
+                            </w:sdtPr>
+                            <w:sdtEndPr>
+                              <w:rPr>
+                                <w:caps w:val="0"/>
+                              </w:rPr>
+                            </w:sdtEndPr>
+                            <w:sdtContent>
+                              <w:r>
+                                <w:rPr>
+                                  <w:caps/>
+                                  <w:color w:val="4F81BD" w:themeColor="accent1"/>
+                                  <w:sz w:val="64"/>
+                                  <w:szCs w:val="64"/>
+                                </w:rPr>
+                                <w:t>AI Mentoring program</w:t>
+                              </w:r>
+                            </w:sdtContent>
+                          </w:sdt>
+                        </w:p>
+                        <w:sdt>
+                          <w:sdtPr>
+                            <w:rPr>
+                              <w:color w:val="404040" w:themeColor="text1" w:themeTint="BF"/>
+                              <w:sz w:val="36"/>
+                              <w:szCs w:val="36"/>
+                            </w:rPr>
+                            <w:alias w:val="Subtitle"/>
+                            <w:tag w:val=""/>
+                            <w:id w:val="1759551507"/>
+                            <w:dataBinding w:prefixMappings="xmlns:ns0='http://purl.org/dc/elements/1.1/' xmlns:ns1='http://schemas.openxmlformats.org/package/2006/metadata/core-properties' " w:xpath="/ns1:coreProperties[1]/ns0:subject[1]" w:storeItemID="{6C3C8BC8-F283-45AE-878A-BAB7291924A1}"/>
+                            <w:text/>
+                          </w:sdtPr>
+                          <w:sdtContent>
+                            <w:p>
+                              <w:pPr>
+                                <w:jc w:val="right"/>
+                                <w:rPr>
+                                  <w:smallCaps/>
+                                  <w:color w:val="404040" w:themeColor="text1" w:themeTint="BF"/>
+                                  <w:sz w:val="36"/>
+                                  <w:szCs w:val="36"/>
+                                </w:rPr>
+                              </w:pPr>
+                              <w:r>
+                                <w:rPr>
+                                  <w:color w:val="404040" w:themeColor="text1" w:themeTint="BF"/>
+                                  <w:sz w:val="36"/>
+                                  <w:szCs w:val="36"/>
+                                </w:rPr>
+                                <w:t>Syllabus</w:t>
+                              </w:r>
+                            </w:p>
+                          </w:sdtContent>
+                        </w:sdt>
+                      </w:txbxContent>
+                    </v:textbox>
+                    <w10:wrap type="square" anchorx="page" anchory="page"/>
+                  </v:shape>
+                </w:pict>
+              </mc:Fallback>
+            </mc:AlternateContent>
+          </w:r>
+        </w:p>
+        <w:p>
+          <w:pPr>
+            <w:suppressAutoHyphens w:val="0"/>
+            <w:overflowPunct/>
+            <w:rPr>
+              <w:rFonts w:cs="Mangal"/>
+              <w:b/>
+              <w:bCs/>
+              <w:sz w:val="26"/>
+              <w:szCs w:val="22"/>
+            </w:rPr>
+          </w:pPr>
+          <w:r>
+            <w:rPr>
+              <w:rFonts w:cs="Mangal"/>
+              <w:bCs/>
+              <w:sz w:val="26"/>
+              <w:szCs w:val="22"/>
+            </w:rPr>
+            <w:br w:type="page"/>
+          </w:r>
+        </w:p>
+      </w:sdtContent>
+    </w:sdt>
     <w:p>
       <w:pPr>
         <w:pStyle w:val="Heading1"/>
       </w:pPr>
-      <w:bookmarkStart w:id="0" w:name="_heading=h.zdod7rifucrl" w:colFirst="0" w:colLast="0"/>
-      <w:bookmarkEnd w:id="0"/>
-      <w:r>
+      <w:r>
+        <w:lastRenderedPageBreak/>
         <w:t>Week 1</w:t>
       </w:r>
     </w:p>
@@ -77,32 +806,7 @@
         </w:numPr>
       </w:pPr>
       <w:r>
-        <w:t>explain methods and techniques to build and train a machine learni</w:t>
-      </w:r>
-      <w:r>
-        <w:t xml:space="preserve">ng model (such as data exploration; feature selection, feature </w:t>
-      </w:r>
-      <w:proofErr w:type="gramStart"/>
-      <w:r>
-        <w:t>engineering ,</w:t>
-      </w:r>
-      <w:proofErr w:type="gramEnd"/>
-      <w:r>
-        <w:t xml:space="preserve"> </w:t>
-      </w:r>
-      <w:proofErr w:type="spellStart"/>
-      <w:r>
-        <w:t>preprocessing</w:t>
-      </w:r>
-      <w:proofErr w:type="spellEnd"/>
-      <w:r>
-        <w:t xml:space="preserve"> (outliers, </w:t>
-      </w:r>
-      <w:r>
-        <w:t>normalise</w:t>
-      </w:r>
-      <w:r>
-        <w:t>, missing values), model selection and evaluation)</w:t>
+        <w:t>explain methods and techniques to build and train a machine learning model (such as data exploration; feature selection, feature engineering , preprocessing (outliers, normalise, missing values), model selection and evaluation)</w:t>
       </w:r>
     </w:p>
     <w:p/>
@@ -131,38 +835,13 @@
     </w:p>
     <w:p>
       <w:r>
-        <w:t>In this exercise, we aim</w:t>
-      </w:r>
-      <w:r>
-        <w:t xml:space="preserve"> to predict the Boston h</w:t>
-      </w:r>
-      <w:r>
-        <w:t xml:space="preserve">ouse prices based on several environmental, economic, demographic, and societal features using the Boston House dataset. </w:t>
-      </w:r>
-      <w:proofErr w:type="gramStart"/>
-      <w:r>
-        <w:t>Firstly</w:t>
-      </w:r>
-      <w:proofErr w:type="gramEnd"/>
-      <w:r>
-        <w:t xml:space="preserve"> we do data exploration and data processing. We continue to build a regression </w:t>
-      </w:r>
-      <w:proofErr w:type="gramStart"/>
-      <w:r>
-        <w:t>model(</w:t>
-      </w:r>
-      <w:proofErr w:type="gramEnd"/>
+        <w:t>In this exercise, we aim to predict the Boston house prices based on several environmental, economic, demographic, and societal features using the Boston House dataset. Firstly we do data exploration and data processing. We continue to build a regression model(</w:t>
+      </w:r>
       <w:r>
         <w:rPr>
           <w:rFonts w:ascii="Times New Roman" w:eastAsia="Times New Roman" w:hAnsi="Times New Roman" w:cs="Times New Roman"/>
         </w:rPr>
-        <w:t>Support Vector mach</w:t>
-      </w:r>
-      <w:r>
-        <w:rPr>
-          <w:rFonts w:ascii="Times New Roman" w:eastAsia="Times New Roman" w:hAnsi="Times New Roman" w:cs="Times New Roman"/>
-        </w:rPr>
-        <w:t>ines for Regression</w:t>
+        <w:t>Support Vector machines for Regression</w:t>
       </w:r>
       <w:r>
         <w:t>) and evaluate the performance of the model.</w:t>
@@ -184,10 +863,7 @@
     </w:p>
     <w:p>
       <w:r>
-        <w:t>In this exercise, we aim to create a classification model (mainly Support vector Classification) that predicts if the cancer diagnosis is benign or mali</w:t>
-      </w:r>
-      <w:r>
-        <w:t>gnant based on several features.</w:t>
+        <w:t>In this exercise, we aim to create a classification model (mainly Support vector Classification) that predicts if the cancer diagnosis is benign or malignant based on several features.</w:t>
       </w:r>
     </w:p>
     <w:p/>
@@ -232,10 +908,7 @@
         </w:numPr>
       </w:pPr>
       <w:r>
-        <w:t>What are regression and classification evaluation metrics for measuring the performanc</w:t>
-      </w:r>
-      <w:r>
-        <w:t>e of this trained model and explain when to choose these metrics</w:t>
+        <w:t>What are regression and classification evaluation metrics for measuring the performance of this trained model and explain when to choose these metrics</w:t>
       </w:r>
     </w:p>
     <w:p>
@@ -268,23 +941,7 @@
         </w:numPr>
       </w:pPr>
       <w:r>
-        <w:t xml:space="preserve">An overview of hyperparameter tuning (such as </w:t>
-      </w:r>
-      <w:proofErr w:type="spellStart"/>
-      <w:r>
-        <w:t>GridSearchCV</w:t>
-      </w:r>
-      <w:proofErr w:type="spellEnd"/>
-      <w:r>
-        <w:t xml:space="preserve"> and </w:t>
-      </w:r>
-      <w:proofErr w:type="spellStart"/>
-      <w:r>
-        <w:t>RandomizedSearchCV</w:t>
-      </w:r>
-      <w:proofErr w:type="spellEnd"/>
-      <w:r>
-        <w:t>)</w:t>
+        <w:t>An overview of hyperparameter tuning (such as GridSearchCV and RandomizedSearchCV)</w:t>
       </w:r>
     </w:p>
     <w:p/>
@@ -309,13 +966,7 @@
         <w:rPr>
           <w:color w:val="000000"/>
         </w:rPr>
-        <w:t>The aim of this week is to cover f</w:t>
-      </w:r>
-      <w:r>
-        <w:rPr>
-          <w:color w:val="000000"/>
-        </w:rPr>
-        <w:t>eature engineering.</w:t>
+        <w:t>The aim of this week is to cover feature engineering.</w:t>
       </w:r>
     </w:p>
     <w:p/>
@@ -332,18 +983,7 @@
     </w:p>
     <w:p>
       <w:r>
-        <w:t>The aim of this week is to build</w:t>
-      </w:r>
-      <w:r>
-        <w:t xml:space="preserve"> a deep learning model in </w:t>
-      </w:r>
-      <w:proofErr w:type="spellStart"/>
-      <w:r>
-        <w:t>Keras</w:t>
-      </w:r>
-      <w:proofErr w:type="spellEnd"/>
-      <w:r>
-        <w:t>, including:</w:t>
+        <w:t>The aim of this week is to build a deep learning model in Keras, including:</w:t>
       </w:r>
     </w:p>
     <w:p>
@@ -354,15 +994,7 @@
         </w:numPr>
       </w:pPr>
       <w:r>
-        <w:t xml:space="preserve">An overview of a deep learning; MLP, CNN, SLP, VGG16, </w:t>
-      </w:r>
-      <w:proofErr w:type="spellStart"/>
-      <w:r>
-        <w:t>ResNet</w:t>
-      </w:r>
-      <w:proofErr w:type="spellEnd"/>
-      <w:r>
-        <w:t xml:space="preserve"> models</w:t>
+        <w:t>An overview of a deep learning; MLP, CNN, SLP, VGG16, ResNet models</w:t>
       </w:r>
     </w:p>
     <w:p>
@@ -373,15 +1005,7 @@
         </w:numPr>
       </w:pPr>
       <w:r>
-        <w:t xml:space="preserve">An overview of </w:t>
-      </w:r>
-      <w:proofErr w:type="spellStart"/>
-      <w:r>
-        <w:t>Keras</w:t>
-      </w:r>
-      <w:proofErr w:type="spellEnd"/>
-      <w:r>
-        <w:t xml:space="preserve"> Model API: the sequential and the functional API</w:t>
+        <w:t>An overview of Keras Model API: the sequential and the functional API</w:t>
       </w:r>
     </w:p>
     <w:p>
@@ -392,13 +1016,8 @@
         </w:numPr>
       </w:pPr>
       <w:r>
-        <w:t xml:space="preserve">Steps to define and train a model in </w:t>
-      </w:r>
-      <w:proofErr w:type="spellStart"/>
-      <w:r>
-        <w:t>Keras</w:t>
-      </w:r>
-      <w:proofErr w:type="spellEnd"/>
+        <w:t>Steps to define and train a model in Keras</w:t>
+      </w:r>
     </w:p>
     <w:p>
       <w:pPr>
@@ -419,15 +1038,7 @@
         </w:numPr>
       </w:pPr>
       <w:r>
-        <w:t xml:space="preserve">Types of </w:t>
-      </w:r>
-      <w:proofErr w:type="gramStart"/>
-      <w:r>
-        <w:t>layer</w:t>
-      </w:r>
-      <w:proofErr w:type="gramEnd"/>
-      <w:r>
-        <w:t>; convolutional layer, pooling layer, max layer, fully connected layer</w:t>
+        <w:t>Types of layer; convolutional layer, pooling layer, max layer, fully connected layer</w:t>
       </w:r>
     </w:p>
     <w:p/>
@@ -457,30 +1068,7 @@
     </w:p>
     <w:p>
       <w:r>
-        <w:t xml:space="preserve">The project consists of a main task which is to classify items in the Fashion MNIST dataset successfully. </w:t>
-      </w:r>
-      <w:r>
-        <w:t xml:space="preserve"> We will divide the implementation course </w:t>
-      </w:r>
-      <w:r>
-        <w:t>into two</w:t>
-      </w:r>
-      <w:r>
-        <w:t xml:space="preserve"> main parts, one which we will be doing just for once and we won’t need to rewrite the code for it every time we run the whole code. The second part, which will contain the different models we will be using</w:t>
-      </w:r>
-      <w:r>
-        <w:t xml:space="preserve"> in this project mainly: Convolutional Neural Networks (CNN), Multi-Layer Perceptron (MLP), Single Layer Perceptron (SLP), VGG16, </w:t>
-      </w:r>
-      <w:proofErr w:type="spellStart"/>
-      <w:r>
-        <w:t>ResNet</w:t>
-      </w:r>
-      <w:proofErr w:type="spellEnd"/>
-      <w:r>
-        <w:t>, Gaussian Mixture Model and Clustering more specifically we are going to use K-means Clustering techniques. To have mor</w:t>
-      </w:r>
-      <w:r>
-        <w:t>e fun! We will apply these models on processed data before and after applying Principal Component Analysis (PCA).</w:t>
+        <w:t>The project consists of a main task which is to classify items in the Fashion MNIST dataset successfully.  We will divide the implementation course into two main parts, one which we will be doing just for once and we won’t need to rewrite the code for it every time we run the whole code. The second part, which will contain the different models we will be using in this project mainly: Convolutional Neural Networks (CNN), Multi-Layer Perceptron (MLP), Single Layer Perceptron (SLP), VGG16, ResNet, Gaussian Mixture Model and Clustering more specifically we are going to use K-means Clustering techniques. To have more fun! We will apply these models on processed data before and after applying Principal Component Analysis (PCA).</w:t>
       </w:r>
     </w:p>
     <w:p/>
@@ -496,13 +1084,8 @@
     </w:p>
     <w:p>
       <w:r>
-        <w:t xml:space="preserve">The aim of this week is to decide where and when to use PCA, </w:t>
-      </w:r>
-      <w:proofErr w:type="gramStart"/>
-      <w:r>
-        <w:t>including;</w:t>
-      </w:r>
-      <w:proofErr w:type="gramEnd"/>
+        <w:t>The aim of this week is to decide where and when to use PCA, including;</w:t>
+      </w:r>
     </w:p>
     <w:p>
       <w:pPr>
@@ -523,17 +1106,7 @@
         </w:numPr>
       </w:pPr>
       <w:r>
-        <w:t xml:space="preserve">Explain how to apply PCA; data standardisation, create a covariance </w:t>
-      </w:r>
-      <w:proofErr w:type="spellStart"/>
-      <w:proofErr w:type="gramStart"/>
-      <w:r>
-        <w:t>matrix,eigen</w:t>
-      </w:r>
-      <w:proofErr w:type="spellEnd"/>
-      <w:proofErr w:type="gramEnd"/>
-      <w:r>
-        <w:t xml:space="preserve"> decomposition, feature transformation, </w:t>
+        <w:t xml:space="preserve">Explain how to apply PCA; data standardisation, create a covariance matrix,eigen decomposition, feature transformation, </w:t>
       </w:r>
     </w:p>
     <w:p/>
@@ -575,30 +1148,7 @@
     </w:p>
     <w:p>
       <w:r>
-        <w:t>The project consists of a main task which is to classify items in the Fashion M</w:t>
-      </w:r>
-      <w:r>
-        <w:t xml:space="preserve">NIST dataset successfully.  We will divide the implementation course </w:t>
-      </w:r>
-      <w:r>
-        <w:t>into two</w:t>
-      </w:r>
-      <w:r>
-        <w:t xml:space="preserve"> main parts, one which we will be doing just for once and we won’t need to rewrite the code for it every time we run the whole code. The second part, which will contain the differ</w:t>
-      </w:r>
-      <w:r>
-        <w:t xml:space="preserve">ent models we will be using in this project mainly: Convolutional Neural Networks (CNN), Multi-Layer Perceptron (MLP), Single Layer Perceptron (SLP), VGG16, </w:t>
-      </w:r>
-      <w:proofErr w:type="spellStart"/>
-      <w:r>
-        <w:t>ResNet</w:t>
-      </w:r>
-      <w:proofErr w:type="spellEnd"/>
-      <w:r>
-        <w:t>, Gaussian Mixture Model and Clustering more specifically we are going to use K-means Cluster</w:t>
-      </w:r>
-      <w:r>
-        <w:t>ing techniques. To have more fun! We will apply these models on processed data before and after applying Principal Component Analysis (PCA).</w:t>
+        <w:t>The project consists of a main task which is to classify items in the Fashion MNIST dataset successfully.  We will divide the implementation course into two main parts, one which we will be doing just for once and we won’t need to rewrite the code for it every time we run the whole code. The second part, which will contain the different models we will be using in this project mainly: Convolutional Neural Networks (CNN), Multi-Layer Perceptron (MLP), Single Layer Perceptron (SLP), VGG16, ResNet, Gaussian Mixture Model and Clustering more specifically we are going to use K-means Clustering techniques. To have more fun! We will apply these models on processed data before and after applying Principal Component Analysis (PCA).</w:t>
       </w:r>
     </w:p>
     <w:p/>
@@ -664,14 +1214,12 @@
           <w:b/>
         </w:rPr>
       </w:pPr>
-      <w:proofErr w:type="spellStart"/>
       <w:r>
         <w:rPr>
           <w:b/>
         </w:rPr>
         <w:t>numpy</w:t>
       </w:r>
-      <w:proofErr w:type="spellEnd"/>
     </w:p>
     <w:p>
       <w:pPr>
@@ -700,14 +1248,12 @@
           <w:b/>
         </w:rPr>
       </w:pPr>
-      <w:proofErr w:type="spellStart"/>
       <w:r>
         <w:rPr>
           <w:b/>
         </w:rPr>
         <w:t>sklearn</w:t>
       </w:r>
-      <w:proofErr w:type="spellEnd"/>
     </w:p>
     <w:p>
       <w:pPr>
@@ -736,14 +1282,12 @@
           <w:b/>
         </w:rPr>
       </w:pPr>
-      <w:proofErr w:type="spellStart"/>
       <w:r>
         <w:rPr>
           <w:b/>
         </w:rPr>
         <w:t>load_boston</w:t>
       </w:r>
-      <w:proofErr w:type="spellEnd"/>
     </w:p>
     <w:p>
       <w:pPr>
@@ -755,14 +1299,12 @@
           <w:b/>
         </w:rPr>
       </w:pPr>
-      <w:proofErr w:type="spellStart"/>
       <w:r>
         <w:rPr>
           <w:b/>
         </w:rPr>
         <w:t>preprocessing</w:t>
       </w:r>
-      <w:proofErr w:type="spellEnd"/>
     </w:p>
     <w:p>
       <w:pPr>
@@ -791,14 +1333,12 @@
           <w:b/>
         </w:rPr>
       </w:pPr>
-      <w:proofErr w:type="spellStart"/>
       <w:r>
         <w:rPr>
           <w:b/>
         </w:rPr>
         <w:t>train_test_split</w:t>
       </w:r>
-      <w:proofErr w:type="spellEnd"/>
     </w:p>
     <w:p>
       <w:pPr>
@@ -810,14 +1350,12 @@
           <w:b/>
         </w:rPr>
       </w:pPr>
-      <w:proofErr w:type="spellStart"/>
       <w:r>
         <w:rPr>
           <w:b/>
         </w:rPr>
         <w:t>GridSearchCV</w:t>
       </w:r>
-      <w:proofErr w:type="spellEnd"/>
     </w:p>
     <w:p>
       <w:pPr>
@@ -829,19 +1367,11 @@
           <w:b/>
         </w:rPr>
       </w:pPr>
-      <w:proofErr w:type="spellStart"/>
-      <w:r>
-        <w:rPr>
-          <w:b/>
-        </w:rPr>
-        <w:t>svm</w:t>
-      </w:r>
-      <w:proofErr w:type="spellEnd"/>
-      <w:r>
-        <w:rPr>
-          <w:b/>
-        </w:rPr>
-        <w:t xml:space="preserve"> </w:t>
+      <w:r>
+        <w:rPr>
+          <w:b/>
+        </w:rPr>
+        <w:t xml:space="preserve">svm </w:t>
       </w:r>
     </w:p>
     <w:p>
@@ -902,24 +1432,13 @@
         </w:numPr>
       </w:pPr>
       <w:r>
-        <w:t>Plotting the heatmap of correlatio</w:t>
-      </w:r>
-      <w:r>
-        <w:t>n between features</w:t>
+        <w:t>Plotting the heatmap of correlation between features</w:t>
       </w:r>
     </w:p>
     <w:p/>
     <w:p>
       <w:r>
-        <w:t xml:space="preserve">Step 4: </w:t>
-      </w:r>
-      <w:proofErr w:type="spellStart"/>
-      <w:r>
-        <w:t>Preprocess</w:t>
-      </w:r>
-      <w:proofErr w:type="spellEnd"/>
-      <w:r>
-        <w:t xml:space="preserve"> data</w:t>
+        <w:t>Step 4: Preprocess data</w:t>
       </w:r>
     </w:p>
     <w:p>
@@ -943,27 +1462,11 @@
       <w:r>
         <w:t xml:space="preserve">Normalise data - </w:t>
       </w:r>
-      <w:proofErr w:type="spellStart"/>
-      <w:proofErr w:type="gramStart"/>
-      <w:r>
-        <w:rPr>
-          <w:b/>
-        </w:rPr>
-        <w:t>StandardScaler</w:t>
-      </w:r>
-      <w:proofErr w:type="spellEnd"/>
-      <w:r>
-        <w:rPr>
-          <w:b/>
-        </w:rPr>
-        <w:t>(</w:t>
-      </w:r>
-      <w:proofErr w:type="gramEnd"/>
-      <w:r>
-        <w:rPr>
-          <w:b/>
-        </w:rPr>
-        <w:t>)</w:t>
+      <w:r>
+        <w:rPr>
+          <w:b/>
+        </w:rPr>
+        <w:t>StandardScaler()</w:t>
       </w:r>
     </w:p>
     <w:p>
@@ -973,13 +1476,8 @@
           <w:numId w:val="28"/>
         </w:numPr>
       </w:pPr>
-      <w:proofErr w:type="spellStart"/>
-      <w:r>
-        <w:t>Preprocess</w:t>
-      </w:r>
-      <w:proofErr w:type="spellEnd"/>
-      <w:r>
-        <w:t xml:space="preserve"> data</w:t>
+      <w:r>
+        <w:t>Preprocess data</w:t>
       </w:r>
     </w:p>
     <w:p/>
@@ -998,19 +1496,11 @@
       <w:r>
         <w:t xml:space="preserve">Train a model using </w:t>
       </w:r>
-      <w:proofErr w:type="gramStart"/>
-      <w:r>
-        <w:rPr>
-          <w:b/>
-        </w:rPr>
-        <w:t>SVR(</w:t>
-      </w:r>
-      <w:proofErr w:type="gramEnd"/>
-      <w:r>
-        <w:rPr>
-          <w:b/>
-        </w:rPr>
-        <w:t>)</w:t>
+      <w:r>
+        <w:rPr>
+          <w:b/>
+        </w:rPr>
+        <w:t>SVR()</w:t>
       </w:r>
       <w:r>
         <w:t xml:space="preserve"> linear regression model</w:t>
@@ -1030,15 +1520,8 @@
         </w:numPr>
       </w:pPr>
       <w:r>
-        <w:t xml:space="preserve">Evaluate the model using different metrics predefined in the </w:t>
-      </w:r>
-      <w:proofErr w:type="spellStart"/>
-      <w:proofErr w:type="gramStart"/>
-      <w:r>
-        <w:t>sklearn.metrics</w:t>
-      </w:r>
-      <w:proofErr w:type="spellEnd"/>
-      <w:proofErr w:type="gramEnd"/>
+        <w:t>Evaluate the model using different metrics predefined in the sklearn.metrics</w:t>
+      </w:r>
     </w:p>
     <w:p>
       <w:pPr>
@@ -1124,19 +1607,11 @@
       <w:r>
         <w:t xml:space="preserve">Optimise model using </w:t>
       </w:r>
-      <w:proofErr w:type="spellStart"/>
-      <w:r>
-        <w:rPr>
-          <w:b/>
-        </w:rPr>
-        <w:t>GridSearchCV</w:t>
-      </w:r>
-      <w:proofErr w:type="spellEnd"/>
-      <w:r>
-        <w:rPr>
-          <w:b/>
-        </w:rPr>
-        <w:t xml:space="preserve"> </w:t>
+      <w:r>
+        <w:rPr>
+          <w:b/>
+        </w:rPr>
+        <w:t xml:space="preserve">GridSearchCV </w:t>
       </w:r>
       <w:r>
         <w:t>by defining best parameters</w:t>
@@ -1216,14 +1691,12 @@
           <w:b/>
         </w:rPr>
       </w:pPr>
-      <w:proofErr w:type="spellStart"/>
       <w:r>
         <w:rPr>
           <w:b/>
         </w:rPr>
         <w:t>numpy</w:t>
       </w:r>
-      <w:proofErr w:type="spellEnd"/>
     </w:p>
     <w:p>
       <w:pPr>
@@ -1253,14 +1726,12 @@
           <w:b/>
         </w:rPr>
       </w:pPr>
-      <w:proofErr w:type="spellStart"/>
       <w:r>
         <w:rPr>
           <w:b/>
         </w:rPr>
         <w:t>sklearn</w:t>
       </w:r>
-      <w:proofErr w:type="spellEnd"/>
     </w:p>
     <w:p>
       <w:pPr>
@@ -1289,14 +1760,12 @@
           <w:b/>
         </w:rPr>
       </w:pPr>
-      <w:proofErr w:type="spellStart"/>
       <w:r>
         <w:rPr>
           <w:b/>
         </w:rPr>
         <w:t>load_breast_cancer</w:t>
       </w:r>
-      <w:proofErr w:type="spellEnd"/>
     </w:p>
     <w:p>
       <w:pPr>
@@ -1308,14 +1777,12 @@
           <w:b/>
         </w:rPr>
       </w:pPr>
-      <w:proofErr w:type="spellStart"/>
       <w:r>
         <w:rPr>
           <w:b/>
         </w:rPr>
         <w:t>preprocessing</w:t>
       </w:r>
-      <w:proofErr w:type="spellEnd"/>
     </w:p>
     <w:p>
       <w:pPr>
@@ -1344,14 +1811,12 @@
           <w:b/>
         </w:rPr>
       </w:pPr>
-      <w:proofErr w:type="spellStart"/>
       <w:r>
         <w:rPr>
           <w:b/>
         </w:rPr>
         <w:t>train_test_split</w:t>
       </w:r>
-      <w:proofErr w:type="spellEnd"/>
     </w:p>
     <w:p>
       <w:pPr>
@@ -1363,14 +1828,12 @@
           <w:b/>
         </w:rPr>
       </w:pPr>
-      <w:proofErr w:type="spellStart"/>
       <w:r>
         <w:rPr>
           <w:b/>
         </w:rPr>
         <w:t>GridSearchCV</w:t>
       </w:r>
-      <w:proofErr w:type="spellEnd"/>
     </w:p>
     <w:p>
       <w:pPr>
@@ -1382,19 +1845,11 @@
           <w:b/>
         </w:rPr>
       </w:pPr>
-      <w:proofErr w:type="spellStart"/>
-      <w:r>
-        <w:rPr>
-          <w:b/>
-        </w:rPr>
-        <w:t>svm</w:t>
-      </w:r>
-      <w:proofErr w:type="spellEnd"/>
-      <w:r>
-        <w:rPr>
-          <w:b/>
-        </w:rPr>
-        <w:t xml:space="preserve"> </w:t>
+      <w:r>
+        <w:rPr>
+          <w:b/>
+        </w:rPr>
+        <w:t xml:space="preserve">svm </w:t>
       </w:r>
     </w:p>
     <w:p>
@@ -1462,15 +1917,7 @@
     <w:p/>
     <w:p>
       <w:r>
-        <w:t xml:space="preserve">Step 4: </w:t>
-      </w:r>
-      <w:proofErr w:type="spellStart"/>
-      <w:r>
-        <w:t>Preprocess</w:t>
-      </w:r>
-      <w:proofErr w:type="spellEnd"/>
-      <w:r>
-        <w:t xml:space="preserve"> data</w:t>
+        <w:t>Step 4: Preprocess data</w:t>
       </w:r>
     </w:p>
     <w:p>
@@ -1494,27 +1941,11 @@
       <w:r>
         <w:t xml:space="preserve">Normalise data - </w:t>
       </w:r>
-      <w:proofErr w:type="spellStart"/>
-      <w:proofErr w:type="gramStart"/>
-      <w:r>
-        <w:rPr>
-          <w:b/>
-        </w:rPr>
-        <w:t>StandardScaler</w:t>
-      </w:r>
-      <w:proofErr w:type="spellEnd"/>
-      <w:r>
-        <w:rPr>
-          <w:b/>
-        </w:rPr>
-        <w:t>(</w:t>
-      </w:r>
-      <w:proofErr w:type="gramEnd"/>
-      <w:r>
-        <w:rPr>
-          <w:b/>
-        </w:rPr>
-        <w:t>)</w:t>
+      <w:r>
+        <w:rPr>
+          <w:b/>
+        </w:rPr>
+        <w:t>StandardScaler()</w:t>
       </w:r>
     </w:p>
     <w:p>
@@ -1524,13 +1955,8 @@
           <w:numId w:val="28"/>
         </w:numPr>
       </w:pPr>
-      <w:proofErr w:type="spellStart"/>
-      <w:r>
-        <w:t>Preprocess</w:t>
-      </w:r>
-      <w:proofErr w:type="spellEnd"/>
-      <w:r>
-        <w:t xml:space="preserve"> data</w:t>
+      <w:r>
+        <w:t>Preprocess data</w:t>
       </w:r>
     </w:p>
     <w:p/>
@@ -1547,24 +1973,13 @@
         </w:numPr>
       </w:pPr>
       <w:r>
-        <w:t xml:space="preserve">Train a model </w:t>
-      </w:r>
-      <w:r>
-        <w:t xml:space="preserve">using </w:t>
-      </w:r>
-      <w:proofErr w:type="gramStart"/>
-      <w:r>
-        <w:rPr>
-          <w:b/>
-        </w:rPr>
-        <w:t>SVC(</w:t>
-      </w:r>
-      <w:proofErr w:type="gramEnd"/>
-      <w:r>
-        <w:rPr>
-          <w:b/>
-        </w:rPr>
-        <w:t>)</w:t>
+        <w:t xml:space="preserve">Train a model using </w:t>
+      </w:r>
+      <w:r>
+        <w:rPr>
+          <w:b/>
+        </w:rPr>
+        <w:t>SVC()</w:t>
       </w:r>
     </w:p>
     <w:p/>
@@ -1581,15 +1996,8 @@
         </w:numPr>
       </w:pPr>
       <w:r>
-        <w:t xml:space="preserve">Evaluate the model using different metrics predefined in the </w:t>
-      </w:r>
-      <w:proofErr w:type="spellStart"/>
-      <w:proofErr w:type="gramStart"/>
-      <w:r>
-        <w:t>sklearn.metrics</w:t>
-      </w:r>
-      <w:proofErr w:type="spellEnd"/>
-      <w:proofErr w:type="gramEnd"/>
+        <w:t>Evaluate the model using different metrics predefined in the sklearn.metrics</w:t>
+      </w:r>
     </w:p>
     <w:p>
       <w:pPr>
@@ -1601,14 +2009,12 @@
           <w:b/>
         </w:rPr>
       </w:pPr>
-      <w:proofErr w:type="spellStart"/>
       <w:r>
         <w:rPr>
           <w:b/>
         </w:rPr>
         <w:t>confusion_matrix</w:t>
       </w:r>
-      <w:proofErr w:type="spellEnd"/>
     </w:p>
     <w:p>
       <w:pPr>
@@ -1620,14 +2026,12 @@
           <w:b/>
         </w:rPr>
       </w:pPr>
-      <w:proofErr w:type="spellStart"/>
       <w:r>
         <w:rPr>
           <w:b/>
         </w:rPr>
         <w:t>accuracy_score</w:t>
       </w:r>
-      <w:proofErr w:type="spellEnd"/>
     </w:p>
     <w:p/>
     <w:p>
@@ -1645,19 +2049,11 @@
       <w:r>
         <w:t xml:space="preserve">Optimise model using </w:t>
       </w:r>
-      <w:proofErr w:type="spellStart"/>
-      <w:r>
-        <w:rPr>
-          <w:b/>
-        </w:rPr>
-        <w:t>GridSearchCV</w:t>
-      </w:r>
-      <w:proofErr w:type="spellEnd"/>
-      <w:r>
-        <w:rPr>
-          <w:b/>
-        </w:rPr>
-        <w:t xml:space="preserve"> </w:t>
+      <w:r>
+        <w:rPr>
+          <w:b/>
+        </w:rPr>
+        <w:t xml:space="preserve">GridSearchCV </w:t>
       </w:r>
       <w:r>
         <w:t>by defining best parameters</w:t>
@@ -1687,41 +2083,7 @@
           <w:color w:val="212121"/>
           <w:highlight w:val="white"/>
         </w:rPr>
-        <w:t>Here we will start implementing our project step by step. The project consists of a main task which is to classify items in the Fashion MNIST dataset successfully. We will divide th</w:t>
-      </w:r>
-      <w:r>
-        <w:rPr>
-          <w:rFonts w:ascii="Roboto" w:eastAsia="Roboto" w:hAnsi="Roboto" w:cs="Roboto"/>
-          <w:color w:val="212121"/>
-          <w:highlight w:val="white"/>
-        </w:rPr>
-        <w:t>e implementation course of two main parts, one which we will be doing just for once and we won’t need to rewrite the code for it every time we run the whole code. The second part, which will contain the different models we will be using in this project mai</w:t>
-      </w:r>
-      <w:r>
-        <w:rPr>
-          <w:rFonts w:ascii="Roboto" w:eastAsia="Roboto" w:hAnsi="Roboto" w:cs="Roboto"/>
-          <w:color w:val="212121"/>
-          <w:highlight w:val="white"/>
-        </w:rPr>
-        <w:t xml:space="preserve">nly: Convolutional Neural Networks (CNN), Multi-Layer Perceptron (MLP), Single Layer Perceptron (SLP), VGG16, </w:t>
-      </w:r>
-      <w:proofErr w:type="spellStart"/>
-      <w:r>
-        <w:rPr>
-          <w:rFonts w:ascii="Roboto" w:eastAsia="Roboto" w:hAnsi="Roboto" w:cs="Roboto"/>
-          <w:color w:val="212121"/>
-          <w:highlight w:val="white"/>
-        </w:rPr>
-        <w:t>ResNet</w:t>
-      </w:r>
-      <w:proofErr w:type="spellEnd"/>
-      <w:r>
-        <w:rPr>
-          <w:rFonts w:ascii="Roboto" w:eastAsia="Roboto" w:hAnsi="Roboto" w:cs="Roboto"/>
-          <w:color w:val="212121"/>
-          <w:highlight w:val="white"/>
-        </w:rPr>
-        <w:t>, Gaussian Mixture Model and Clustering more specifically we are going to use K-means Clustering techniques.</w:t>
+        <w:t>Here we will start implementing our project step by step. The project consists of a main task which is to classify items in the Fashion MNIST dataset successfully. We will divide the implementation course of two main parts, one which we will be doing just for once and we won’t need to rewrite the code for it every time we run the whole code. The second part, which will contain the different models we will be using in this project mainly: Convolutional Neural Networks (CNN), Multi-Layer Perceptron (MLP), Single Layer Perceptron (SLP), VGG16, ResNet, Gaussian Mixture Model and Clustering more specifically we are going to use K-means Clustering techniques.</w:t>
       </w:r>
     </w:p>
     <w:p>
@@ -1738,31 +2100,13 @@
       <w:r>
         <w:t xml:space="preserve">Part1: </w:t>
       </w:r>
-      <w:proofErr w:type="spellStart"/>
-      <w:r>
-        <w:rPr>
-          <w:rFonts w:ascii="Roboto" w:eastAsia="Roboto" w:hAnsi="Roboto" w:cs="Roboto"/>
-          <w:color w:val="212121"/>
-          <w:highlight w:val="white"/>
-        </w:rPr>
-        <w:t>Preprocessing</w:t>
-      </w:r>
-      <w:proofErr w:type="spellEnd"/>
-      <w:r>
-        <w:rPr>
-          <w:rFonts w:ascii="Roboto" w:eastAsia="Roboto" w:hAnsi="Roboto" w:cs="Roboto"/>
-          <w:color w:val="212121"/>
-          <w:highlight w:val="white"/>
-        </w:rPr>
-        <w:t xml:space="preserve"> the Fashio</w:t>
-      </w:r>
-      <w:r>
-        <w:rPr>
-          <w:rFonts w:ascii="Roboto" w:eastAsia="Roboto" w:hAnsi="Roboto" w:cs="Roboto"/>
-          <w:color w:val="212121"/>
-          <w:highlight w:val="white"/>
-        </w:rPr>
-        <w:t>n MNIST dataset</w:t>
+      <w:r>
+        <w:rPr>
+          <w:rFonts w:ascii="Roboto" w:eastAsia="Roboto" w:hAnsi="Roboto" w:cs="Roboto"/>
+          <w:color w:val="212121"/>
+          <w:highlight w:val="white"/>
+        </w:rPr>
+        <w:t>Preprocessing the Fashion MNIST dataset</w:t>
       </w:r>
     </w:p>
     <w:p>
@@ -1780,7 +2124,6 @@
           <w:b/>
         </w:rPr>
       </w:pPr>
-      <w:proofErr w:type="spellStart"/>
       <w:r>
         <w:rPr>
           <w:b/>
@@ -1788,7 +2131,6 @@
         <w:lastRenderedPageBreak/>
         <w:t>tensorflow</w:t>
       </w:r>
-      <w:proofErr w:type="spellEnd"/>
     </w:p>
     <w:p>
       <w:pPr>
@@ -1800,14 +2142,12 @@
           <w:b/>
         </w:rPr>
       </w:pPr>
-      <w:proofErr w:type="spellStart"/>
       <w:r>
         <w:rPr>
           <w:b/>
         </w:rPr>
         <w:t>numpy</w:t>
       </w:r>
-      <w:proofErr w:type="spellEnd"/>
     </w:p>
     <w:p>
       <w:pPr>
@@ -1836,14 +2176,12 @@
           <w:b/>
         </w:rPr>
       </w:pPr>
-      <w:proofErr w:type="spellStart"/>
       <w:r>
         <w:rPr>
           <w:b/>
         </w:rPr>
         <w:t>keras</w:t>
       </w:r>
-      <w:proofErr w:type="spellEnd"/>
     </w:p>
     <w:p>
       <w:pPr>
@@ -1855,14 +2193,12 @@
           <w:b/>
         </w:rPr>
       </w:pPr>
-      <w:proofErr w:type="spellStart"/>
       <w:r>
         <w:rPr>
           <w:b/>
         </w:rPr>
         <w:t>sklearn</w:t>
       </w:r>
-      <w:proofErr w:type="spellEnd"/>
     </w:p>
     <w:p>
       <w:pPr>
@@ -1874,16 +2210,12 @@
           <w:b/>
         </w:rPr>
       </w:pPr>
-      <w:proofErr w:type="spellStart"/>
-      <w:proofErr w:type="gramStart"/>
       <w:r>
         <w:rPr>
           <w:b/>
         </w:rPr>
         <w:t>sklearn.cluster</w:t>
       </w:r>
-      <w:proofErr w:type="spellEnd"/>
-      <w:proofErr w:type="gramEnd"/>
     </w:p>
     <w:p>
       <w:pPr>
@@ -1912,16 +2244,12 @@
           <w:b/>
         </w:rPr>
       </w:pPr>
-      <w:proofErr w:type="spellStart"/>
-      <w:proofErr w:type="gramStart"/>
       <w:r>
         <w:rPr>
           <w:b/>
         </w:rPr>
         <w:t>keras.preprocessing</w:t>
       </w:r>
-      <w:proofErr w:type="spellEnd"/>
-      <w:proofErr w:type="gramEnd"/>
     </w:p>
     <w:p>
       <w:pPr>
@@ -1933,16 +2261,12 @@
           <w:b/>
         </w:rPr>
       </w:pPr>
-      <w:proofErr w:type="spellStart"/>
-      <w:proofErr w:type="gramStart"/>
       <w:r>
         <w:rPr>
           <w:b/>
         </w:rPr>
         <w:t>keras.models</w:t>
       </w:r>
-      <w:proofErr w:type="spellEnd"/>
-      <w:proofErr w:type="gramEnd"/>
     </w:p>
     <w:p>
       <w:pPr>
@@ -1954,16 +2278,12 @@
           <w:b/>
         </w:rPr>
       </w:pPr>
-      <w:proofErr w:type="spellStart"/>
-      <w:proofErr w:type="gramStart"/>
       <w:r>
         <w:rPr>
           <w:b/>
         </w:rPr>
         <w:t>keras.layers</w:t>
       </w:r>
-      <w:proofErr w:type="spellEnd"/>
-      <w:proofErr w:type="gramEnd"/>
     </w:p>
     <w:p>
       <w:pPr>
@@ -1975,29 +2295,17 @@
           <w:b/>
         </w:rPr>
       </w:pPr>
-      <w:proofErr w:type="spellStart"/>
-      <w:proofErr w:type="gramStart"/>
       <w:r>
         <w:rPr>
           <w:b/>
         </w:rPr>
         <w:t>keras.optimizers</w:t>
       </w:r>
-      <w:proofErr w:type="spellEnd"/>
-      <w:proofErr w:type="gramEnd"/>
     </w:p>
     <w:p/>
     <w:p>
       <w:r>
-        <w:t xml:space="preserve">Step 2: Writing a </w:t>
-      </w:r>
-      <w:proofErr w:type="spellStart"/>
-      <w:r>
-        <w:t>callback</w:t>
-      </w:r>
-      <w:proofErr w:type="spellEnd"/>
-      <w:r>
-        <w:t xml:space="preserve"> function</w:t>
+        <w:t>Step 2: Writing a callback function</w:t>
       </w:r>
     </w:p>
     <w:p>
@@ -2025,13 +2333,8 @@
         </w:numPr>
       </w:pPr>
       <w:r>
-        <w:t xml:space="preserve">Load the dataset from </w:t>
-      </w:r>
-      <w:proofErr w:type="spellStart"/>
-      <w:r>
-        <w:t>keras</w:t>
-      </w:r>
-      <w:proofErr w:type="spellEnd"/>
+        <w:t>Load the dataset from keras</w:t>
+      </w:r>
     </w:p>
     <w:p>
       <w:pPr>
@@ -2047,21 +2350,7 @@
         <w:rPr>
           <w:b/>
         </w:rPr>
-        <w:t xml:space="preserve">width, height, </w:t>
-      </w:r>
-      <w:proofErr w:type="gramStart"/>
-      <w:r>
-        <w:rPr>
-          <w:b/>
-        </w:rPr>
-        <w:t>layer(</w:t>
-      </w:r>
-      <w:proofErr w:type="gramEnd"/>
-      <w:r>
-        <w:rPr>
-          <w:b/>
-        </w:rPr>
-        <w:t>dense, conv2d), channels, class names</w:t>
+        <w:t>width, height, layer(dense, conv2d), channels, class names</w:t>
       </w:r>
     </w:p>
     <w:p>
@@ -2132,21 +2421,14 @@
         <w:t>categorical/dummy encoding</w:t>
       </w:r>
       <w:r>
-        <w:t xml:space="preserve"> to </w:t>
-      </w:r>
-      <w:proofErr w:type="gramStart"/>
-      <w:r>
-        <w:t>use  "</w:t>
-      </w:r>
-      <w:proofErr w:type="spellStart"/>
-      <w:proofErr w:type="gramEnd"/>
+        <w:t xml:space="preserve"> to use  "</w:t>
+      </w:r>
       <w:r>
         <w:rPr>
           <w:b/>
         </w:rPr>
         <w:t>categorical_crossentropy</w:t>
       </w:r>
-      <w:proofErr w:type="spellEnd"/>
       <w:r>
         <w:t>" as loss.</w:t>
       </w:r>
@@ -2222,14 +2504,12 @@
           <w:b/>
         </w:rPr>
       </w:pPr>
-      <w:proofErr w:type="spellStart"/>
       <w:r>
         <w:rPr>
           <w:b/>
         </w:rPr>
         <w:t>mae</w:t>
       </w:r>
-      <w:proofErr w:type="spellEnd"/>
     </w:p>
     <w:p>
       <w:pPr>
@@ -2241,14 +2521,12 @@
           <w:b/>
         </w:rPr>
       </w:pPr>
-      <w:proofErr w:type="spellStart"/>
       <w:r>
         <w:rPr>
           <w:b/>
         </w:rPr>
         <w:t>mse</w:t>
       </w:r>
-      <w:proofErr w:type="spellEnd"/>
     </w:p>
     <w:p>
       <w:pPr>
@@ -2278,18 +2556,7 @@
         </w:numPr>
       </w:pPr>
       <w:r>
-        <w:t xml:space="preserve">Load best </w:t>
-      </w:r>
-      <w:r>
-        <w:t xml:space="preserve">model, </w:t>
-      </w:r>
-      <w:proofErr w:type="gramStart"/>
-      <w:r>
-        <w:t>evaluate</w:t>
-      </w:r>
-      <w:proofErr w:type="gramEnd"/>
-      <w:r>
-        <w:t xml:space="preserve"> and predict on unseen data</w:t>
+        <w:t>Load best model, evaluate and predict on unseen data</w:t>
       </w:r>
     </w:p>
     <w:p>
@@ -2338,25 +2605,14 @@
         </w:rPr>
         <w:t xml:space="preserve">here we will use </w:t>
       </w:r>
-      <w:proofErr w:type="spellStart"/>
-      <w:r>
-        <w:rPr>
-          <w:rFonts w:ascii="Roboto" w:eastAsia="Roboto" w:hAnsi="Roboto" w:cs="Roboto"/>
-          <w:b/>
-          <w:color w:val="212121"/>
-          <w:highlight w:val="white"/>
-        </w:rPr>
-        <w:t>GridSearchCV</w:t>
-      </w:r>
-      <w:proofErr w:type="spellEnd"/>
-      <w:r>
-        <w:rPr>
-          <w:rFonts w:ascii="Roboto" w:eastAsia="Roboto" w:hAnsi="Roboto" w:cs="Roboto"/>
-          <w:b/>
-          <w:color w:val="212121"/>
-          <w:highlight w:val="white"/>
-        </w:rPr>
-        <w:t xml:space="preserve"> </w:t>
+      <w:r>
+        <w:rPr>
+          <w:rFonts w:ascii="Roboto" w:eastAsia="Roboto" w:hAnsi="Roboto" w:cs="Roboto"/>
+          <w:b/>
+          <w:color w:val="212121"/>
+          <w:highlight w:val="white"/>
+        </w:rPr>
+        <w:t xml:space="preserve">GridSearchCV </w:t>
       </w:r>
       <w:r>
         <w:rPr>
@@ -2415,25 +2671,7 @@
           <w:color w:val="212121"/>
           <w:highlight w:val="white"/>
         </w:rPr>
-        <w:t xml:space="preserve">Finally, </w:t>
-      </w:r>
-      <w:proofErr w:type="spellStart"/>
-      <w:r>
-        <w:rPr>
-          <w:rFonts w:ascii="Roboto" w:eastAsia="Roboto" w:hAnsi="Roboto" w:cs="Roboto"/>
-          <w:color w:val="212121"/>
-          <w:highlight w:val="white"/>
-        </w:rPr>
-        <w:t>GridSearchCV</w:t>
-      </w:r>
-      <w:proofErr w:type="spellEnd"/>
-      <w:r>
-        <w:rPr>
-          <w:rFonts w:ascii="Roboto" w:eastAsia="Roboto" w:hAnsi="Roboto" w:cs="Roboto"/>
-          <w:color w:val="212121"/>
-          <w:highlight w:val="white"/>
-        </w:rPr>
-        <w:t xml:space="preserve"> function will then iterate through each parameter combination to find the best scoring parameters.</w:t>
+        <w:t>Finally, GridSearchCV function will then iterate through each parameter combination to find the best scoring parameters.</w:t>
       </w:r>
     </w:p>
     <w:p>
@@ -2518,34 +2756,14 @@
           <w:highlight w:val="white"/>
         </w:rPr>
       </w:pPr>
-      <w:proofErr w:type="spellStart"/>
-      <w:r>
-        <w:rPr>
-          <w:rFonts w:ascii="Roboto" w:eastAsia="Roboto" w:hAnsi="Roboto" w:cs="Roboto"/>
-          <w:b/>
-          <w:color w:val="212121"/>
-          <w:highlight w:val="white"/>
-        </w:rPr>
-        <w:t>Kmeans</w:t>
-      </w:r>
-      <w:proofErr w:type="spellEnd"/>
-      <w:r>
-        <w:rPr>
-          <w:rFonts w:ascii="Roboto" w:eastAsia="Roboto" w:hAnsi="Roboto" w:cs="Roboto"/>
-          <w:b/>
-          <w:color w:val="212121"/>
-          <w:highlight w:val="white"/>
-        </w:rPr>
-        <w:t xml:space="preserve"> (Clust</w:t>
-      </w:r>
-      <w:r>
-        <w:rPr>
-          <w:rFonts w:ascii="Roboto" w:eastAsia="Roboto" w:hAnsi="Roboto" w:cs="Roboto"/>
-          <w:b/>
-          <w:color w:val="212121"/>
-          <w:highlight w:val="white"/>
-        </w:rPr>
-        <w:t>ering)</w:t>
+      <w:r>
+        <w:rPr>
+          <w:rFonts w:ascii="Roboto" w:eastAsia="Roboto" w:hAnsi="Roboto" w:cs="Roboto"/>
+          <w:b/>
+          <w:color w:val="212121"/>
+          <w:highlight w:val="white"/>
+        </w:rPr>
+        <w:t>Kmeans (Clustering)</w:t>
       </w:r>
     </w:p>
     <w:p>
@@ -2664,36 +2882,14 @@
           <w:highlight w:val="white"/>
         </w:rPr>
       </w:pPr>
-      <w:proofErr w:type="spellStart"/>
-      <w:proofErr w:type="gramStart"/>
-      <w:r>
-        <w:rPr>
-          <w:rFonts w:ascii="Roboto" w:eastAsia="Roboto" w:hAnsi="Roboto" w:cs="Roboto"/>
-          <w:b/>
-          <w:color w:val="212121"/>
-          <w:highlight w:val="white"/>
-        </w:rPr>
-        <w:t>keras.models</w:t>
-      </w:r>
-      <w:proofErr w:type="gramEnd"/>
-      <w:r>
-        <w:rPr>
-          <w:rFonts w:ascii="Roboto" w:eastAsia="Roboto" w:hAnsi="Roboto" w:cs="Roboto"/>
-          <w:b/>
-          <w:color w:val="212121"/>
-          <w:highlight w:val="white"/>
-        </w:rPr>
-        <w:t>.Sequential</w:t>
-      </w:r>
-      <w:proofErr w:type="spellEnd"/>
-      <w:r>
-        <w:rPr>
-          <w:rFonts w:ascii="Roboto" w:eastAsia="Roboto" w:hAnsi="Roboto" w:cs="Roboto"/>
-          <w:b/>
-          <w:color w:val="212121"/>
-          <w:highlight w:val="white"/>
-        </w:rPr>
-        <w:t>()</w:t>
+      <w:r>
+        <w:rPr>
+          <w:rFonts w:ascii="Roboto" w:eastAsia="Roboto" w:hAnsi="Roboto" w:cs="Roboto"/>
+          <w:b/>
+          <w:color w:val="212121"/>
+          <w:highlight w:val="white"/>
+        </w:rPr>
+        <w:t>keras.models.Sequential()</w:t>
       </w:r>
     </w:p>
     <w:p>
@@ -2708,8 +2904,6 @@
           <w:highlight w:val="white"/>
         </w:rPr>
       </w:pPr>
-      <w:proofErr w:type="spellStart"/>
-      <w:proofErr w:type="gramStart"/>
       <w:r>
         <w:rPr>
           <w:rFonts w:ascii="Roboto" w:eastAsia="Roboto" w:hAnsi="Roboto" w:cs="Roboto"/>
@@ -2718,118 +2912,7 @@
           <w:highlight w:val="white"/>
         </w:rPr>
         <w:lastRenderedPageBreak/>
-        <w:t>model.add</w:t>
-      </w:r>
-      <w:proofErr w:type="spellEnd"/>
-      <w:r>
-        <w:rPr>
-          <w:rFonts w:ascii="Roboto" w:eastAsia="Roboto" w:hAnsi="Roboto" w:cs="Roboto"/>
-          <w:b/>
-          <w:color w:val="212121"/>
-          <w:highlight w:val="white"/>
-        </w:rPr>
-        <w:t>(</w:t>
-      </w:r>
-      <w:proofErr w:type="spellStart"/>
-      <w:proofErr w:type="gramEnd"/>
-      <w:r>
-        <w:rPr>
-          <w:rFonts w:ascii="Roboto" w:eastAsia="Roboto" w:hAnsi="Roboto" w:cs="Roboto"/>
-          <w:b/>
-          <w:color w:val="212121"/>
-          <w:highlight w:val="white"/>
-        </w:rPr>
-        <w:t>keras.layers.Dense</w:t>
-      </w:r>
-      <w:proofErr w:type="spellEnd"/>
-      <w:r>
-        <w:rPr>
-          <w:rFonts w:ascii="Roboto" w:eastAsia="Roboto" w:hAnsi="Roboto" w:cs="Roboto"/>
-          <w:b/>
-          <w:color w:val="212121"/>
-          <w:highlight w:val="white"/>
-        </w:rPr>
-        <w:t>(</w:t>
-      </w:r>
-      <w:proofErr w:type="spellStart"/>
-      <w:r>
-        <w:rPr>
-          <w:rFonts w:ascii="Roboto" w:eastAsia="Roboto" w:hAnsi="Roboto" w:cs="Roboto"/>
-          <w:b/>
-          <w:color w:val="212121"/>
-          <w:highlight w:val="white"/>
-        </w:rPr>
-        <w:t>nb_classes</w:t>
-      </w:r>
-      <w:proofErr w:type="spellEnd"/>
-      <w:r>
-        <w:rPr>
-          <w:rFonts w:ascii="Roboto" w:eastAsia="Roboto" w:hAnsi="Roboto" w:cs="Roboto"/>
-          <w:b/>
-          <w:color w:val="212121"/>
-          <w:highlight w:val="white"/>
-        </w:rPr>
-        <w:t xml:space="preserve">, </w:t>
-      </w:r>
-      <w:proofErr w:type="spellStart"/>
-      <w:r>
-        <w:rPr>
-          <w:rFonts w:ascii="Roboto" w:eastAsia="Roboto" w:hAnsi="Roboto" w:cs="Roboto"/>
-          <w:b/>
-          <w:color w:val="212121"/>
-          <w:highlight w:val="white"/>
-        </w:rPr>
-        <w:t>input_dim</w:t>
-      </w:r>
-      <w:proofErr w:type="spellEnd"/>
-      <w:r>
-        <w:rPr>
-          <w:rFonts w:ascii="Roboto" w:eastAsia="Roboto" w:hAnsi="Roboto" w:cs="Roboto"/>
-          <w:b/>
-          <w:color w:val="212121"/>
-          <w:highlight w:val="white"/>
-        </w:rPr>
-        <w:t xml:space="preserve">=(height* width), </w:t>
-      </w:r>
-      <w:proofErr w:type="spellStart"/>
-      <w:r>
-        <w:rPr>
-          <w:rFonts w:ascii="Roboto" w:eastAsia="Roboto" w:hAnsi="Roboto" w:cs="Roboto"/>
-          <w:b/>
-          <w:color w:val="212121"/>
-          <w:highlight w:val="white"/>
-        </w:rPr>
-        <w:t>use_bias</w:t>
-      </w:r>
-      <w:proofErr w:type="spellEnd"/>
-      <w:r>
-        <w:rPr>
-          <w:rFonts w:ascii="Roboto" w:eastAsia="Roboto" w:hAnsi="Roboto" w:cs="Roboto"/>
-          <w:b/>
-          <w:color w:val="212121"/>
-          <w:highlight w:val="white"/>
-        </w:rPr>
-        <w:t>=False, activation='</w:t>
-      </w:r>
-      <w:proofErr w:type="spellStart"/>
-      <w:r>
-        <w:rPr>
-          <w:rFonts w:ascii="Roboto" w:eastAsia="Roboto" w:hAnsi="Roboto" w:cs="Roboto"/>
-          <w:b/>
-          <w:color w:val="212121"/>
-          <w:highlight w:val="white"/>
-        </w:rPr>
-        <w:t>softmax</w:t>
-      </w:r>
-      <w:proofErr w:type="spellEnd"/>
-      <w:r>
-        <w:rPr>
-          <w:rFonts w:ascii="Roboto" w:eastAsia="Roboto" w:hAnsi="Roboto" w:cs="Roboto"/>
-          <w:b/>
-          <w:color w:val="212121"/>
-          <w:highlight w:val="white"/>
-        </w:rPr>
-        <w:t>'))</w:t>
+        <w:t>model.add(keras.layers.Dense(nb_classes, input_dim=(height* width), use_bias=False, activation='softmax'))</w:t>
       </w:r>
     </w:p>
     <w:p>
@@ -2844,87 +2927,14 @@
           <w:highlight w:val="white"/>
         </w:rPr>
       </w:pPr>
-      <w:proofErr w:type="spellStart"/>
-      <w:proofErr w:type="gramStart"/>
-      <w:r>
-        <w:rPr>
-          <w:rFonts w:ascii="Roboto" w:eastAsia="Roboto" w:hAnsi="Roboto" w:cs="Roboto"/>
-          <w:b/>
-          <w:color w:val="212121"/>
-          <w:highlight w:val="white"/>
-        </w:rPr>
-        <w:t>model.compile</w:t>
-      </w:r>
-      <w:proofErr w:type="spellEnd"/>
-      <w:proofErr w:type="gramEnd"/>
-      <w:r>
-        <w:rPr>
-          <w:rFonts w:ascii="Roboto" w:eastAsia="Roboto" w:hAnsi="Roboto" w:cs="Roboto"/>
-          <w:b/>
-          <w:color w:val="212121"/>
-          <w:highlight w:val="white"/>
-        </w:rPr>
-        <w:t>(loss = '</w:t>
-      </w:r>
-      <w:proofErr w:type="spellStart"/>
-      <w:r>
-        <w:rPr>
-          <w:rFonts w:ascii="Roboto" w:eastAsia="Roboto" w:hAnsi="Roboto" w:cs="Roboto"/>
-          <w:b/>
-          <w:color w:val="212121"/>
-          <w:highlight w:val="white"/>
-        </w:rPr>
-        <w:t>categorical_crossentropy</w:t>
-      </w:r>
-      <w:proofErr w:type="spellEnd"/>
-      <w:r>
-        <w:rPr>
-          <w:rFonts w:ascii="Roboto" w:eastAsia="Roboto" w:hAnsi="Roboto" w:cs="Roboto"/>
-          <w:b/>
-          <w:color w:val="212121"/>
-          <w:highlight w:val="white"/>
-        </w:rPr>
-        <w:t>', optimizer=</w:t>
-      </w:r>
-      <w:proofErr w:type="spellStart"/>
-      <w:r>
-        <w:rPr>
-          <w:rFonts w:ascii="Roboto" w:eastAsia="Roboto" w:hAnsi="Roboto" w:cs="Roboto"/>
-          <w:b/>
-          <w:color w:val="212121"/>
-          <w:highlight w:val="white"/>
-        </w:rPr>
-        <w:t>tensorflow.keras.optimizers.Adam</w:t>
-      </w:r>
-      <w:proofErr w:type="spellEnd"/>
-      <w:r>
-        <w:rPr>
-          <w:rFonts w:ascii="Roboto" w:eastAsia="Roboto" w:hAnsi="Roboto" w:cs="Roboto"/>
-          <w:b/>
-          <w:color w:val="212121"/>
-          <w:highlight w:val="white"/>
-        </w:rPr>
-        <w:t>(</w:t>
-      </w:r>
-      <w:proofErr w:type="spellStart"/>
-      <w:r>
-        <w:rPr>
-          <w:rFonts w:ascii="Roboto" w:eastAsia="Roboto" w:hAnsi="Roboto" w:cs="Roboto"/>
-          <w:b/>
-          <w:color w:val="212121"/>
-          <w:highlight w:val="white"/>
-        </w:rPr>
-        <w:t>lr</w:t>
-      </w:r>
-      <w:proofErr w:type="spellEnd"/>
-      <w:r>
-        <w:rPr>
-          <w:rFonts w:ascii="Roboto" w:eastAsia="Roboto" w:hAnsi="Roboto" w:cs="Roboto"/>
-          <w:b/>
-          <w:color w:val="212121"/>
-          <w:highlight w:val="white"/>
-        </w:rPr>
-        <w:t>=.0001), metrics=metrics)</w:t>
+      <w:r>
+        <w:rPr>
+          <w:rFonts w:ascii="Roboto" w:eastAsia="Roboto" w:hAnsi="Roboto" w:cs="Roboto"/>
+          <w:b/>
+          <w:color w:val="212121"/>
+          <w:highlight w:val="white"/>
+        </w:rPr>
+        <w:t>model.compile(loss = 'categorical_crossentropy', optimizer=tensorflow.keras.optimizers.Adam(lr=.0001), metrics=metrics)</w:t>
       </w:r>
     </w:p>
     <w:p>
@@ -2945,33 +2955,7 @@
           <w:color w:val="212121"/>
           <w:highlight w:val="white"/>
         </w:rPr>
-        <w:t xml:space="preserve">Train a model using </w:t>
-      </w:r>
-      <w:proofErr w:type="spellStart"/>
-      <w:r>
-        <w:rPr>
-          <w:rFonts w:ascii="Roboto" w:eastAsia="Roboto" w:hAnsi="Roboto" w:cs="Roboto"/>
-          <w:color w:val="212121"/>
-          <w:highlight w:val="white"/>
-        </w:rPr>
-        <w:t>callback</w:t>
-      </w:r>
-      <w:proofErr w:type="spellEnd"/>
-      <w:r>
-        <w:rPr>
-          <w:rFonts w:ascii="Roboto" w:eastAsia="Roboto" w:hAnsi="Roboto" w:cs="Roboto"/>
-          <w:color w:val="212121"/>
-          <w:highlight w:val="white"/>
-        </w:rPr>
-        <w:t xml:space="preserve"> </w:t>
-      </w:r>
-      <w:r>
-        <w:rPr>
-          <w:rFonts w:ascii="Roboto" w:eastAsia="Roboto" w:hAnsi="Roboto" w:cs="Roboto"/>
-          <w:color w:val="212121"/>
-          <w:highlight w:val="white"/>
-        </w:rPr>
-        <w:t>function</w:t>
+        <w:t>Train a model using callback function</w:t>
       </w:r>
     </w:p>
     <w:p>
@@ -2992,25 +2976,7 @@
           <w:color w:val="212121"/>
           <w:highlight w:val="white"/>
         </w:rPr>
-        <w:t xml:space="preserve">Print the loss and accuracy using </w:t>
-      </w:r>
-      <w:proofErr w:type="spellStart"/>
-      <w:r>
-        <w:rPr>
-          <w:rFonts w:ascii="Roboto" w:eastAsia="Roboto" w:hAnsi="Roboto" w:cs="Roboto"/>
-          <w:color w:val="212121"/>
-          <w:highlight w:val="white"/>
-        </w:rPr>
-        <w:t>callback</w:t>
-      </w:r>
-      <w:proofErr w:type="spellEnd"/>
-      <w:r>
-        <w:rPr>
-          <w:rFonts w:ascii="Roboto" w:eastAsia="Roboto" w:hAnsi="Roboto" w:cs="Roboto"/>
-          <w:color w:val="212121"/>
-          <w:highlight w:val="white"/>
-        </w:rPr>
-        <w:t xml:space="preserve"> function</w:t>
+        <w:t>Print the loss and accuracy using callback function</w:t>
       </w:r>
     </w:p>
     <w:p>
@@ -3125,36 +3091,14 @@
           <w:highlight w:val="white"/>
         </w:rPr>
       </w:pPr>
-      <w:proofErr w:type="spellStart"/>
-      <w:proofErr w:type="gramStart"/>
-      <w:r>
-        <w:rPr>
-          <w:rFonts w:ascii="Roboto" w:eastAsia="Roboto" w:hAnsi="Roboto" w:cs="Roboto"/>
-          <w:b/>
-          <w:color w:val="212121"/>
-          <w:highlight w:val="white"/>
-        </w:rPr>
-        <w:t>keras.models</w:t>
-      </w:r>
-      <w:proofErr w:type="gramEnd"/>
-      <w:r>
-        <w:rPr>
-          <w:rFonts w:ascii="Roboto" w:eastAsia="Roboto" w:hAnsi="Roboto" w:cs="Roboto"/>
-          <w:b/>
-          <w:color w:val="212121"/>
-          <w:highlight w:val="white"/>
-        </w:rPr>
-        <w:t>.Sequential</w:t>
-      </w:r>
-      <w:proofErr w:type="spellEnd"/>
-      <w:r>
-        <w:rPr>
-          <w:rFonts w:ascii="Roboto" w:eastAsia="Roboto" w:hAnsi="Roboto" w:cs="Roboto"/>
-          <w:b/>
-          <w:color w:val="212121"/>
-          <w:highlight w:val="white"/>
-        </w:rPr>
-        <w:t>()</w:t>
+      <w:r>
+        <w:rPr>
+          <w:rFonts w:ascii="Roboto" w:eastAsia="Roboto" w:hAnsi="Roboto" w:cs="Roboto"/>
+          <w:b/>
+          <w:color w:val="212121"/>
+          <w:highlight w:val="white"/>
+        </w:rPr>
+        <w:t>keras.models.Sequential()</w:t>
       </w:r>
     </w:p>
     <w:p>
@@ -3169,8 +3113,6 @@
           <w:highlight w:val="white"/>
         </w:rPr>
       </w:pPr>
-      <w:proofErr w:type="spellStart"/>
-      <w:proofErr w:type="gramStart"/>
       <w:r>
         <w:rPr>
           <w:rFonts w:ascii="Roboto" w:eastAsia="Roboto" w:hAnsi="Roboto" w:cs="Roboto"/>
@@ -3180,77 +3122,13 @@
         </w:rPr>
         <w:t>model.add</w:t>
       </w:r>
-      <w:proofErr w:type="spellEnd"/>
-      <w:r>
-        <w:rPr>
-          <w:rFonts w:ascii="Roboto" w:eastAsia="Roboto" w:hAnsi="Roboto" w:cs="Roboto"/>
-          <w:color w:val="212121"/>
-          <w:highlight w:val="white"/>
-        </w:rPr>
-        <w:t>(</w:t>
-      </w:r>
-      <w:proofErr w:type="spellStart"/>
-      <w:proofErr w:type="gramEnd"/>
-      <w:r>
-        <w:rPr>
-          <w:rFonts w:ascii="Roboto" w:eastAsia="Roboto" w:hAnsi="Roboto" w:cs="Roboto"/>
-          <w:color w:val="212121"/>
-          <w:highlight w:val="white"/>
-        </w:rPr>
-        <w:t>keras.layer</w:t>
-      </w:r>
-      <w:r>
-        <w:rPr>
-          <w:rFonts w:ascii="Roboto" w:eastAsia="Roboto" w:hAnsi="Roboto" w:cs="Roboto"/>
-          <w:color w:val="212121"/>
-          <w:highlight w:val="white"/>
-        </w:rPr>
-        <w:t>s.Dense</w:t>
-      </w:r>
-      <w:proofErr w:type="spellEnd"/>
-      <w:r>
-        <w:rPr>
-          <w:rFonts w:ascii="Roboto" w:eastAsia="Roboto" w:hAnsi="Roboto" w:cs="Roboto"/>
-          <w:color w:val="212121"/>
-          <w:highlight w:val="white"/>
-        </w:rPr>
-        <w:t xml:space="preserve">(256, </w:t>
-      </w:r>
-      <w:proofErr w:type="spellStart"/>
-      <w:r>
-        <w:rPr>
-          <w:rFonts w:ascii="Roboto" w:eastAsia="Roboto" w:hAnsi="Roboto" w:cs="Roboto"/>
-          <w:color w:val="212121"/>
-          <w:highlight w:val="white"/>
-        </w:rPr>
-        <w:t>input_dim</w:t>
-      </w:r>
-      <w:proofErr w:type="spellEnd"/>
-      <w:r>
-        <w:rPr>
-          <w:rFonts w:ascii="Roboto" w:eastAsia="Roboto" w:hAnsi="Roboto" w:cs="Roboto"/>
-          <w:color w:val="212121"/>
-          <w:highlight w:val="white"/>
-        </w:rPr>
-        <w:t>=(height* width), activation='</w:t>
-      </w:r>
-      <w:proofErr w:type="spellStart"/>
-      <w:r>
-        <w:rPr>
-          <w:rFonts w:ascii="Roboto" w:eastAsia="Roboto" w:hAnsi="Roboto" w:cs="Roboto"/>
-          <w:color w:val="212121"/>
-          <w:highlight w:val="white"/>
-        </w:rPr>
-        <w:t>relu</w:t>
-      </w:r>
-      <w:proofErr w:type="spellEnd"/>
-      <w:r>
-        <w:rPr>
-          <w:rFonts w:ascii="Roboto" w:eastAsia="Roboto" w:hAnsi="Roboto" w:cs="Roboto"/>
-          <w:color w:val="212121"/>
-          <w:highlight w:val="white"/>
-        </w:rPr>
-        <w:t>'))</w:t>
+      <w:r>
+        <w:rPr>
+          <w:rFonts w:ascii="Roboto" w:eastAsia="Roboto" w:hAnsi="Roboto" w:cs="Roboto"/>
+          <w:color w:val="212121"/>
+          <w:highlight w:val="white"/>
+        </w:rPr>
+        <w:t>(keras.layers.Dense(256, input_dim=(height* width), activation='relu'))</w:t>
       </w:r>
     </w:p>
     <w:p>
@@ -3265,8 +3143,6 @@
           <w:highlight w:val="white"/>
         </w:rPr>
       </w:pPr>
-      <w:proofErr w:type="spellStart"/>
-      <w:proofErr w:type="gramStart"/>
       <w:r>
         <w:rPr>
           <w:rFonts w:ascii="Roboto" w:eastAsia="Roboto" w:hAnsi="Roboto" w:cs="Roboto"/>
@@ -3276,51 +3152,13 @@
         </w:rPr>
         <w:t>model.compile</w:t>
       </w:r>
-      <w:proofErr w:type="spellEnd"/>
-      <w:proofErr w:type="gramEnd"/>
-      <w:r>
-        <w:rPr>
-          <w:rFonts w:ascii="Roboto" w:eastAsia="Roboto" w:hAnsi="Roboto" w:cs="Roboto"/>
-          <w:color w:val="212121"/>
-          <w:highlight w:val="white"/>
-        </w:rPr>
-        <w:t>(loss = '</w:t>
-      </w:r>
-      <w:proofErr w:type="spellStart"/>
-      <w:r>
-        <w:rPr>
-          <w:rFonts w:ascii="Roboto" w:eastAsia="Roboto" w:hAnsi="Roboto" w:cs="Roboto"/>
-          <w:color w:val="212121"/>
-          <w:highlight w:val="white"/>
-        </w:rPr>
-        <w:t>categorical_crossentropy</w:t>
-      </w:r>
-      <w:proofErr w:type="spellEnd"/>
-      <w:r>
-        <w:rPr>
-          <w:rFonts w:ascii="Roboto" w:eastAsia="Roboto" w:hAnsi="Roboto" w:cs="Roboto"/>
-          <w:color w:val="212121"/>
-          <w:highlight w:val="white"/>
-        </w:rPr>
-        <w:t>',  optimizer='</w:t>
-      </w:r>
-      <w:proofErr w:type="spellStart"/>
-      <w:r>
-        <w:rPr>
-          <w:rFonts w:ascii="Roboto" w:eastAsia="Roboto" w:hAnsi="Roboto" w:cs="Roboto"/>
-          <w:color w:val="212121"/>
-          <w:highlight w:val="white"/>
-        </w:rPr>
-        <w:t>rmsprop</w:t>
-      </w:r>
-      <w:proofErr w:type="spellEnd"/>
-      <w:r>
-        <w:rPr>
-          <w:rFonts w:ascii="Roboto" w:eastAsia="Roboto" w:hAnsi="Roboto" w:cs="Roboto"/>
-          <w:color w:val="212121"/>
-          <w:highlight w:val="white"/>
-        </w:rPr>
-        <w:t>', metrics=metrics)</w:t>
+      <w:r>
+        <w:rPr>
+          <w:rFonts w:ascii="Roboto" w:eastAsia="Roboto" w:hAnsi="Roboto" w:cs="Roboto"/>
+          <w:color w:val="212121"/>
+          <w:highlight w:val="white"/>
+        </w:rPr>
+        <w:t>(loss = 'categorical_crossentropy',  optimizer='rmsprop', metrics=metrics)</w:t>
       </w:r>
     </w:p>
     <w:p>
@@ -3341,25 +3179,7 @@
           <w:color w:val="212121"/>
           <w:highlight w:val="white"/>
         </w:rPr>
-        <w:t xml:space="preserve">Train a model using </w:t>
-      </w:r>
-      <w:proofErr w:type="spellStart"/>
-      <w:r>
-        <w:rPr>
-          <w:rFonts w:ascii="Roboto" w:eastAsia="Roboto" w:hAnsi="Roboto" w:cs="Roboto"/>
-          <w:color w:val="212121"/>
-          <w:highlight w:val="white"/>
-        </w:rPr>
-        <w:t>callback</w:t>
-      </w:r>
-      <w:proofErr w:type="spellEnd"/>
-      <w:r>
-        <w:rPr>
-          <w:rFonts w:ascii="Roboto" w:eastAsia="Roboto" w:hAnsi="Roboto" w:cs="Roboto"/>
-          <w:color w:val="212121"/>
-          <w:highlight w:val="white"/>
-        </w:rPr>
-        <w:t xml:space="preserve"> function</w:t>
+        <w:t>Train a model using callback function</w:t>
       </w:r>
     </w:p>
     <w:p>
@@ -3380,25 +3200,7 @@
           <w:color w:val="212121"/>
           <w:highlight w:val="white"/>
         </w:rPr>
-        <w:t xml:space="preserve">Print the loss and accuracy using </w:t>
-      </w:r>
-      <w:proofErr w:type="spellStart"/>
-      <w:r>
-        <w:rPr>
-          <w:rFonts w:ascii="Roboto" w:eastAsia="Roboto" w:hAnsi="Roboto" w:cs="Roboto"/>
-          <w:color w:val="212121"/>
-          <w:highlight w:val="white"/>
-        </w:rPr>
-        <w:t>callback</w:t>
-      </w:r>
-      <w:proofErr w:type="spellEnd"/>
-      <w:r>
-        <w:rPr>
-          <w:rFonts w:ascii="Roboto" w:eastAsia="Roboto" w:hAnsi="Roboto" w:cs="Roboto"/>
-          <w:color w:val="212121"/>
-          <w:highlight w:val="white"/>
-        </w:rPr>
-        <w:t xml:space="preserve"> function</w:t>
+        <w:t>Print the loss and accuracy using callback function</w:t>
       </w:r>
     </w:p>
     <w:p>
@@ -3419,15 +3221,7 @@
           <w:color w:val="212121"/>
           <w:highlight w:val="white"/>
         </w:rPr>
-        <w:t>Print Confusion Ma</w:t>
-      </w:r>
-      <w:r>
-        <w:rPr>
-          <w:rFonts w:ascii="Roboto" w:eastAsia="Roboto" w:hAnsi="Roboto" w:cs="Roboto"/>
-          <w:color w:val="212121"/>
-          <w:highlight w:val="white"/>
-        </w:rPr>
-        <w:t>trix, Classification report, ROC curve</w:t>
+        <w:t>Print Confusion Matrix, Classification report, ROC curve</w:t>
       </w:r>
     </w:p>
     <w:p>
@@ -3558,27 +3352,7 @@
           <w:color w:val="212121"/>
           <w:highlight w:val="white"/>
         </w:rPr>
-        <w:t xml:space="preserve">model = </w:t>
-      </w:r>
-      <w:proofErr w:type="gramStart"/>
-      <w:r>
-        <w:rPr>
-          <w:rFonts w:ascii="Roboto" w:eastAsia="Roboto" w:hAnsi="Roboto" w:cs="Roboto"/>
-          <w:b/>
-          <w:color w:val="212121"/>
-          <w:highlight w:val="white"/>
-        </w:rPr>
-        <w:t>Sequential(</w:t>
-      </w:r>
-      <w:proofErr w:type="gramEnd"/>
-      <w:r>
-        <w:rPr>
-          <w:rFonts w:ascii="Roboto" w:eastAsia="Roboto" w:hAnsi="Roboto" w:cs="Roboto"/>
-          <w:b/>
-          <w:color w:val="212121"/>
-          <w:highlight w:val="white"/>
-        </w:rPr>
-        <w:t>)</w:t>
+        <w:t>model = Sequential()</w:t>
       </w:r>
     </w:p>
     <w:p>
@@ -3593,176 +3367,14 @@
           <w:highlight w:val="white"/>
         </w:rPr>
       </w:pPr>
-      <w:proofErr w:type="spellStart"/>
-      <w:proofErr w:type="gramStart"/>
-      <w:r>
-        <w:rPr>
-          <w:rFonts w:ascii="Roboto" w:eastAsia="Roboto" w:hAnsi="Roboto" w:cs="Roboto"/>
-          <w:b/>
-          <w:color w:val="212121"/>
-          <w:highlight w:val="white"/>
-        </w:rPr>
-        <w:t>model.add</w:t>
-      </w:r>
-      <w:proofErr w:type="spellEnd"/>
-      <w:r>
-        <w:rPr>
-          <w:rFonts w:ascii="Roboto" w:eastAsia="Roboto" w:hAnsi="Roboto" w:cs="Roboto"/>
-          <w:b/>
-          <w:color w:val="212121"/>
-          <w:highlight w:val="white"/>
-        </w:rPr>
-        <w:t>(</w:t>
-      </w:r>
-      <w:proofErr w:type="gramEnd"/>
-      <w:r>
-        <w:rPr>
-          <w:rFonts w:ascii="Roboto" w:eastAsia="Roboto" w:hAnsi="Roboto" w:cs="Roboto"/>
-          <w:b/>
-          <w:color w:val="212121"/>
-          <w:highlight w:val="white"/>
-        </w:rPr>
-        <w:t>Conv2D(filters=</w:t>
-      </w:r>
-      <w:proofErr w:type="spellStart"/>
-      <w:r>
-        <w:rPr>
-          <w:rFonts w:ascii="Roboto" w:eastAsia="Roboto" w:hAnsi="Roboto" w:cs="Roboto"/>
-          <w:b/>
-          <w:color w:val="212121"/>
-          <w:highlight w:val="white"/>
-        </w:rPr>
-        <w:t>nb_filters</w:t>
-      </w:r>
-      <w:proofErr w:type="spellEnd"/>
-      <w:r>
-        <w:rPr>
-          <w:rFonts w:ascii="Roboto" w:eastAsia="Roboto" w:hAnsi="Roboto" w:cs="Roboto"/>
-          <w:b/>
-          <w:color w:val="212121"/>
-          <w:highlight w:val="white"/>
-        </w:rPr>
-        <w:t xml:space="preserve">, </w:t>
-      </w:r>
-      <w:proofErr w:type="spellStart"/>
-      <w:r>
-        <w:rPr>
-          <w:rFonts w:ascii="Roboto" w:eastAsia="Roboto" w:hAnsi="Roboto" w:cs="Roboto"/>
-          <w:b/>
-          <w:color w:val="212121"/>
-          <w:highlight w:val="white"/>
-        </w:rPr>
-        <w:t>kernel_size</w:t>
-      </w:r>
-      <w:proofErr w:type="spellEnd"/>
-      <w:r>
-        <w:rPr>
-          <w:rFonts w:ascii="Roboto" w:eastAsia="Roboto" w:hAnsi="Roboto" w:cs="Roboto"/>
-          <w:b/>
-          <w:color w:val="212121"/>
-          <w:highlight w:val="white"/>
-        </w:rPr>
-        <w:t>=(</w:t>
-      </w:r>
-      <w:proofErr w:type="spellStart"/>
-      <w:r>
-        <w:rPr>
-          <w:rFonts w:ascii="Roboto" w:eastAsia="Roboto" w:hAnsi="Roboto" w:cs="Roboto"/>
-          <w:b/>
-          <w:color w:val="212121"/>
-          <w:highlight w:val="white"/>
-        </w:rPr>
-        <w:t>nb_conv,nb_conv</w:t>
-      </w:r>
-      <w:proofErr w:type="spellEnd"/>
-      <w:r>
-        <w:rPr>
-          <w:rFonts w:ascii="Roboto" w:eastAsia="Roboto" w:hAnsi="Roboto" w:cs="Roboto"/>
-          <w:b/>
-          <w:color w:val="212121"/>
-          <w:highlight w:val="white"/>
-        </w:rPr>
-        <w:t>), strides=(1, 1), activation='</w:t>
-      </w:r>
-      <w:proofErr w:type="spellStart"/>
-      <w:r>
-        <w:rPr>
-          <w:rFonts w:ascii="Roboto" w:eastAsia="Roboto" w:hAnsi="Roboto" w:cs="Roboto"/>
-          <w:b/>
-          <w:color w:val="212121"/>
-          <w:highlight w:val="white"/>
-        </w:rPr>
-        <w:t>relu</w:t>
-      </w:r>
-      <w:proofErr w:type="spellEnd"/>
-      <w:r>
-        <w:rPr>
-          <w:rFonts w:ascii="Roboto" w:eastAsia="Roboto" w:hAnsi="Roboto" w:cs="Roboto"/>
-          <w:b/>
-          <w:color w:val="212121"/>
-          <w:highlight w:val="white"/>
-        </w:rPr>
-        <w:t xml:space="preserve">', </w:t>
-      </w:r>
-      <w:proofErr w:type="spellStart"/>
-      <w:r>
-        <w:rPr>
-          <w:rFonts w:ascii="Roboto" w:eastAsia="Roboto" w:hAnsi="Roboto" w:cs="Roboto"/>
-          <w:b/>
-          <w:color w:val="212121"/>
-          <w:highlight w:val="white"/>
-        </w:rPr>
-        <w:t>input_shape</w:t>
-      </w:r>
-      <w:proofErr w:type="spellEnd"/>
-      <w:r>
-        <w:rPr>
-          <w:rFonts w:ascii="Roboto" w:eastAsia="Roboto" w:hAnsi="Roboto" w:cs="Roboto"/>
-          <w:b/>
-          <w:color w:val="212121"/>
-          <w:highlight w:val="white"/>
-        </w:rPr>
-        <w:t>=(</w:t>
-      </w:r>
-      <w:proofErr w:type="spellStart"/>
-      <w:r>
-        <w:rPr>
-          <w:rFonts w:ascii="Roboto" w:eastAsia="Roboto" w:hAnsi="Roboto" w:cs="Roboto"/>
-          <w:b/>
-          <w:color w:val="212121"/>
-          <w:highlight w:val="white"/>
-        </w:rPr>
-        <w:t>image_height</w:t>
-      </w:r>
-      <w:proofErr w:type="spellEnd"/>
-      <w:r>
-        <w:rPr>
-          <w:rFonts w:ascii="Roboto" w:eastAsia="Roboto" w:hAnsi="Roboto" w:cs="Roboto"/>
-          <w:b/>
-          <w:color w:val="212121"/>
-          <w:highlight w:val="white"/>
-        </w:rPr>
-        <w:t xml:space="preserve">, </w:t>
-      </w:r>
-      <w:proofErr w:type="spellStart"/>
-      <w:r>
-        <w:rPr>
-          <w:rFonts w:ascii="Roboto" w:eastAsia="Roboto" w:hAnsi="Roboto" w:cs="Roboto"/>
-          <w:b/>
-          <w:color w:val="212121"/>
-          <w:highlight w:val="white"/>
-        </w:rPr>
-        <w:t>image_width</w:t>
-      </w:r>
-      <w:proofErr w:type="spellEnd"/>
-      <w:r>
-        <w:rPr>
-          <w:rFonts w:ascii="Roboto" w:eastAsia="Roboto" w:hAnsi="Roboto" w:cs="Roboto"/>
-          <w:b/>
-          <w:color w:val="212121"/>
-          <w:highlight w:val="white"/>
-        </w:rPr>
-        <w:t xml:space="preserve">, channels)))  </w:t>
+      <w:r>
+        <w:rPr>
+          <w:rFonts w:ascii="Roboto" w:eastAsia="Roboto" w:hAnsi="Roboto" w:cs="Roboto"/>
+          <w:b/>
+          <w:color w:val="212121"/>
+          <w:highlight w:val="white"/>
+        </w:rPr>
+        <w:t xml:space="preserve">model.add(Conv2D(filters=nb_filters, kernel_size=(nb_conv,nb_conv), strides=(1, 1), activation='relu', input_shape=(image_height, image_width, channels)))  </w:t>
       </w:r>
     </w:p>
     <w:p>
@@ -3778,47 +3390,14 @@
           <w:highlight w:val="white"/>
         </w:rPr>
       </w:pPr>
-      <w:proofErr w:type="spellStart"/>
-      <w:proofErr w:type="gramStart"/>
-      <w:r>
-        <w:rPr>
-          <w:rFonts w:ascii="Roboto" w:eastAsia="Roboto" w:hAnsi="Roboto" w:cs="Roboto"/>
-          <w:b/>
-          <w:color w:val="212121"/>
-          <w:highlight w:val="white"/>
-        </w:rPr>
-        <w:t>model.add</w:t>
-      </w:r>
-      <w:proofErr w:type="spellEnd"/>
-      <w:r>
-        <w:rPr>
-          <w:rFonts w:ascii="Roboto" w:eastAsia="Roboto" w:hAnsi="Roboto" w:cs="Roboto"/>
-          <w:b/>
-          <w:color w:val="212121"/>
-          <w:highlight w:val="white"/>
-        </w:rPr>
-        <w:t>(</w:t>
-      </w:r>
-      <w:proofErr w:type="spellStart"/>
-      <w:proofErr w:type="gramEnd"/>
-      <w:r>
-        <w:rPr>
-          <w:rFonts w:ascii="Roboto" w:eastAsia="Roboto" w:hAnsi="Roboto" w:cs="Roboto"/>
-          <w:b/>
-          <w:color w:val="212121"/>
-          <w:highlight w:val="white"/>
-        </w:rPr>
-        <w:t>BatchNormalization</w:t>
-      </w:r>
-      <w:proofErr w:type="spellEnd"/>
-      <w:r>
-        <w:rPr>
-          <w:rFonts w:ascii="Roboto" w:eastAsia="Roboto" w:hAnsi="Roboto" w:cs="Roboto"/>
-          <w:b/>
-          <w:color w:val="212121"/>
-          <w:highlight w:val="white"/>
-        </w:rPr>
-        <w:t xml:space="preserve">())    </w:t>
+      <w:r>
+        <w:rPr>
+          <w:rFonts w:ascii="Roboto" w:eastAsia="Roboto" w:hAnsi="Roboto" w:cs="Roboto"/>
+          <w:b/>
+          <w:color w:val="212121"/>
+          <w:highlight w:val="white"/>
+        </w:rPr>
+        <w:t xml:space="preserve">model.add(BatchNormalization())    </w:t>
       </w:r>
     </w:p>
     <w:p>
@@ -3834,76 +3413,14 @@
           <w:highlight w:val="white"/>
         </w:rPr>
       </w:pPr>
-      <w:proofErr w:type="spellStart"/>
-      <w:proofErr w:type="gramStart"/>
-      <w:r>
-        <w:rPr>
-          <w:rFonts w:ascii="Roboto" w:eastAsia="Roboto" w:hAnsi="Roboto" w:cs="Roboto"/>
-          <w:b/>
-          <w:color w:val="212121"/>
-          <w:highlight w:val="white"/>
-        </w:rPr>
-        <w:t>model.add</w:t>
-      </w:r>
-      <w:proofErr w:type="spellEnd"/>
-      <w:r>
-        <w:rPr>
-          <w:rFonts w:ascii="Roboto" w:eastAsia="Roboto" w:hAnsi="Roboto" w:cs="Roboto"/>
-          <w:b/>
-          <w:color w:val="212121"/>
-          <w:highlight w:val="white"/>
-        </w:rPr>
-        <w:t>(</w:t>
-      </w:r>
-      <w:proofErr w:type="gramEnd"/>
-      <w:r>
-        <w:rPr>
-          <w:rFonts w:ascii="Roboto" w:eastAsia="Roboto" w:hAnsi="Roboto" w:cs="Roboto"/>
-          <w:b/>
-          <w:color w:val="212121"/>
-          <w:highlight w:val="white"/>
-        </w:rPr>
-        <w:t>MaxPool2D(</w:t>
-      </w:r>
-      <w:proofErr w:type="spellStart"/>
-      <w:r>
-        <w:rPr>
-          <w:rFonts w:ascii="Roboto" w:eastAsia="Roboto" w:hAnsi="Roboto" w:cs="Roboto"/>
-          <w:b/>
-          <w:color w:val="212121"/>
-          <w:highlight w:val="white"/>
-        </w:rPr>
-        <w:t>pool_size</w:t>
-      </w:r>
-      <w:proofErr w:type="spellEnd"/>
-      <w:r>
-        <w:rPr>
-          <w:rFonts w:ascii="Roboto" w:eastAsia="Roboto" w:hAnsi="Roboto" w:cs="Roboto"/>
-          <w:b/>
-          <w:color w:val="212121"/>
-          <w:highlight w:val="white"/>
-        </w:rPr>
-        <w:t>=(</w:t>
-      </w:r>
-      <w:proofErr w:type="spellStart"/>
-      <w:r>
-        <w:rPr>
-          <w:rFonts w:ascii="Roboto" w:eastAsia="Roboto" w:hAnsi="Roboto" w:cs="Roboto"/>
-          <w:b/>
-          <w:color w:val="212121"/>
-          <w:highlight w:val="white"/>
-        </w:rPr>
-        <w:t>nb_pool,nb_pool</w:t>
-      </w:r>
-      <w:proofErr w:type="spellEnd"/>
-      <w:r>
-        <w:rPr>
-          <w:rFonts w:ascii="Roboto" w:eastAsia="Roboto" w:hAnsi="Roboto" w:cs="Roboto"/>
-          <w:b/>
-          <w:color w:val="212121"/>
-          <w:highlight w:val="white"/>
-        </w:rPr>
-        <w:t xml:space="preserve">)))   </w:t>
+      <w:r>
+        <w:rPr>
+          <w:rFonts w:ascii="Roboto" w:eastAsia="Roboto" w:hAnsi="Roboto" w:cs="Roboto"/>
+          <w:b/>
+          <w:color w:val="212121"/>
+          <w:highlight w:val="white"/>
+        </w:rPr>
+        <w:t xml:space="preserve">model.add(MaxPool2D(pool_size=(nb_pool,nb_pool)))   </w:t>
       </w:r>
     </w:p>
     <w:p>
@@ -3919,36 +3436,14 @@
           <w:highlight w:val="white"/>
         </w:rPr>
       </w:pPr>
-      <w:proofErr w:type="spellStart"/>
-      <w:proofErr w:type="gramStart"/>
-      <w:r>
-        <w:rPr>
-          <w:rFonts w:ascii="Roboto" w:eastAsia="Roboto" w:hAnsi="Roboto" w:cs="Roboto"/>
-          <w:b/>
-          <w:color w:val="212121"/>
-          <w:highlight w:val="white"/>
-        </w:rPr>
-        <w:t>model.add</w:t>
-      </w:r>
-      <w:proofErr w:type="spellEnd"/>
-      <w:r>
-        <w:rPr>
-          <w:rFonts w:ascii="Roboto" w:eastAsia="Roboto" w:hAnsi="Roboto" w:cs="Roboto"/>
-          <w:b/>
-          <w:color w:val="212121"/>
-          <w:highlight w:val="white"/>
-        </w:rPr>
-        <w:t>(</w:t>
-      </w:r>
-      <w:proofErr w:type="gramEnd"/>
-      <w:r>
-        <w:rPr>
-          <w:rFonts w:ascii="Roboto" w:eastAsia="Roboto" w:hAnsi="Roboto" w:cs="Roboto"/>
-          <w:b/>
-          <w:color w:val="212121"/>
-          <w:highlight w:val="white"/>
-        </w:rPr>
-        <w:t xml:space="preserve">Dropout(0.5))   </w:t>
+      <w:r>
+        <w:rPr>
+          <w:rFonts w:ascii="Roboto" w:eastAsia="Roboto" w:hAnsi="Roboto" w:cs="Roboto"/>
+          <w:b/>
+          <w:color w:val="212121"/>
+          <w:highlight w:val="white"/>
+        </w:rPr>
+        <w:t xml:space="preserve">model.add(Dropout(0.5))   </w:t>
       </w:r>
     </w:p>
     <w:p>
@@ -3964,36 +3459,14 @@
           <w:highlight w:val="white"/>
         </w:rPr>
       </w:pPr>
-      <w:proofErr w:type="spellStart"/>
-      <w:proofErr w:type="gramStart"/>
-      <w:r>
-        <w:rPr>
-          <w:rFonts w:ascii="Roboto" w:eastAsia="Roboto" w:hAnsi="Roboto" w:cs="Roboto"/>
-          <w:b/>
-          <w:color w:val="212121"/>
-          <w:highlight w:val="white"/>
-        </w:rPr>
-        <w:t>model.add</w:t>
-      </w:r>
-      <w:proofErr w:type="spellEnd"/>
-      <w:r>
-        <w:rPr>
-          <w:rFonts w:ascii="Roboto" w:eastAsia="Roboto" w:hAnsi="Roboto" w:cs="Roboto"/>
-          <w:b/>
-          <w:color w:val="212121"/>
-          <w:highlight w:val="white"/>
-        </w:rPr>
-        <w:t>(</w:t>
-      </w:r>
-      <w:proofErr w:type="gramEnd"/>
-      <w:r>
-        <w:rPr>
-          <w:rFonts w:ascii="Roboto" w:eastAsia="Roboto" w:hAnsi="Roboto" w:cs="Roboto"/>
-          <w:b/>
-          <w:color w:val="212121"/>
-          <w:highlight w:val="white"/>
-        </w:rPr>
-        <w:t>Flatten())</w:t>
+      <w:r>
+        <w:rPr>
+          <w:rFonts w:ascii="Roboto" w:eastAsia="Roboto" w:hAnsi="Roboto" w:cs="Roboto"/>
+          <w:b/>
+          <w:color w:val="212121"/>
+          <w:highlight w:val="white"/>
+        </w:rPr>
+        <w:t>model.add(Flatten())</w:t>
       </w:r>
     </w:p>
     <w:p>
@@ -4009,56 +3482,14 @@
           <w:highlight w:val="white"/>
         </w:rPr>
       </w:pPr>
-      <w:proofErr w:type="spellStart"/>
-      <w:proofErr w:type="gramStart"/>
-      <w:r>
-        <w:rPr>
-          <w:rFonts w:ascii="Roboto" w:eastAsia="Roboto" w:hAnsi="Roboto" w:cs="Roboto"/>
-          <w:b/>
-          <w:color w:val="212121"/>
-          <w:highlight w:val="white"/>
-        </w:rPr>
-        <w:t>model.add</w:t>
-      </w:r>
-      <w:proofErr w:type="spellEnd"/>
-      <w:r>
-        <w:rPr>
-          <w:rFonts w:ascii="Roboto" w:eastAsia="Roboto" w:hAnsi="Roboto" w:cs="Roboto"/>
-          <w:b/>
-          <w:color w:val="212121"/>
-          <w:highlight w:val="white"/>
-        </w:rPr>
-        <w:t>(</w:t>
-      </w:r>
-      <w:proofErr w:type="gramEnd"/>
-      <w:r>
-        <w:rPr>
-          <w:rFonts w:ascii="Roboto" w:eastAsia="Roboto" w:hAnsi="Roboto" w:cs="Roboto"/>
-          <w:b/>
-          <w:color w:val="212121"/>
-          <w:highlight w:val="white"/>
-        </w:rPr>
-        <w:t>Dense(128, activation='</w:t>
-      </w:r>
-      <w:proofErr w:type="spellStart"/>
-      <w:r>
-        <w:rPr>
-          <w:rFonts w:ascii="Roboto" w:eastAsia="Roboto" w:hAnsi="Roboto" w:cs="Roboto"/>
-          <w:b/>
-          <w:color w:val="212121"/>
-          <w:highlight w:val="white"/>
-        </w:rPr>
-        <w:t>relu</w:t>
-      </w:r>
-      <w:proofErr w:type="spellEnd"/>
-      <w:r>
-        <w:rPr>
-          <w:rFonts w:ascii="Roboto" w:eastAsia="Roboto" w:hAnsi="Roboto" w:cs="Roboto"/>
-          <w:b/>
-          <w:color w:val="212121"/>
-          <w:highlight w:val="white"/>
-        </w:rPr>
-        <w:t xml:space="preserve">'))    </w:t>
+      <w:r>
+        <w:rPr>
+          <w:rFonts w:ascii="Roboto" w:eastAsia="Roboto" w:hAnsi="Roboto" w:cs="Roboto"/>
+          <w:b/>
+          <w:color w:val="212121"/>
+          <w:highlight w:val="white"/>
+        </w:rPr>
+        <w:t xml:space="preserve">model.add(Dense(128, activation='relu'))    </w:t>
       </w:r>
     </w:p>
     <w:p>
@@ -4074,76 +3505,14 @@
           <w:highlight w:val="white"/>
         </w:rPr>
       </w:pPr>
-      <w:proofErr w:type="spellStart"/>
-      <w:proofErr w:type="gramStart"/>
-      <w:r>
-        <w:rPr>
-          <w:rFonts w:ascii="Roboto" w:eastAsia="Roboto" w:hAnsi="Roboto" w:cs="Roboto"/>
-          <w:b/>
-          <w:color w:val="212121"/>
-          <w:highlight w:val="white"/>
-        </w:rPr>
-        <w:t>model.add</w:t>
-      </w:r>
-      <w:proofErr w:type="spellEnd"/>
-      <w:r>
-        <w:rPr>
-          <w:rFonts w:ascii="Roboto" w:eastAsia="Roboto" w:hAnsi="Roboto" w:cs="Roboto"/>
-          <w:b/>
-          <w:color w:val="212121"/>
-          <w:highlight w:val="white"/>
-        </w:rPr>
-        <w:t>(</w:t>
-      </w:r>
-      <w:proofErr w:type="gramEnd"/>
-      <w:r>
-        <w:rPr>
-          <w:rFonts w:ascii="Roboto" w:eastAsia="Roboto" w:hAnsi="Roboto" w:cs="Roboto"/>
-          <w:b/>
-          <w:color w:val="212121"/>
-          <w:highlight w:val="white"/>
-        </w:rPr>
-        <w:t>Dense(</w:t>
-      </w:r>
-      <w:proofErr w:type="spellStart"/>
-      <w:r>
-        <w:rPr>
-          <w:rFonts w:ascii="Roboto" w:eastAsia="Roboto" w:hAnsi="Roboto" w:cs="Roboto"/>
-          <w:b/>
-          <w:color w:val="212121"/>
-          <w:highlight w:val="white"/>
-        </w:rPr>
-        <w:t>nb_classes</w:t>
-      </w:r>
-      <w:proofErr w:type="spellEnd"/>
-      <w:r>
-        <w:rPr>
-          <w:rFonts w:ascii="Roboto" w:eastAsia="Roboto" w:hAnsi="Roboto" w:cs="Roboto"/>
-          <w:b/>
-          <w:color w:val="212121"/>
-          <w:highlight w:val="white"/>
-        </w:rPr>
-        <w:t>, activation='</w:t>
-      </w:r>
-      <w:proofErr w:type="spellStart"/>
-      <w:r>
-        <w:rPr>
-          <w:rFonts w:ascii="Roboto" w:eastAsia="Roboto" w:hAnsi="Roboto" w:cs="Roboto"/>
-          <w:b/>
-          <w:color w:val="212121"/>
-          <w:highlight w:val="white"/>
-        </w:rPr>
-        <w:t>softmax</w:t>
-      </w:r>
-      <w:proofErr w:type="spellEnd"/>
-      <w:r>
-        <w:rPr>
-          <w:rFonts w:ascii="Roboto" w:eastAsia="Roboto" w:hAnsi="Roboto" w:cs="Roboto"/>
-          <w:b/>
-          <w:color w:val="212121"/>
-          <w:highlight w:val="white"/>
-        </w:rPr>
-        <w:t xml:space="preserve">'))   </w:t>
+      <w:r>
+        <w:rPr>
+          <w:rFonts w:ascii="Roboto" w:eastAsia="Roboto" w:hAnsi="Roboto" w:cs="Roboto"/>
+          <w:b/>
+          <w:color w:val="212121"/>
+          <w:highlight w:val="white"/>
+        </w:rPr>
+        <w:t xml:space="preserve">model.add(Dense(nb_classes, activation='softmax'))   </w:t>
       </w:r>
     </w:p>
     <w:p>
@@ -4159,47 +3528,14 @@
           <w:highlight w:val="white"/>
         </w:rPr>
       </w:pPr>
-      <w:proofErr w:type="spellStart"/>
-      <w:proofErr w:type="gramStart"/>
-      <w:r>
-        <w:rPr>
-          <w:rFonts w:ascii="Roboto" w:eastAsia="Roboto" w:hAnsi="Roboto" w:cs="Roboto"/>
-          <w:b/>
-          <w:color w:val="212121"/>
-          <w:highlight w:val="white"/>
-        </w:rPr>
-        <w:t>model.compile</w:t>
-      </w:r>
-      <w:proofErr w:type="spellEnd"/>
-      <w:proofErr w:type="gramEnd"/>
-      <w:r>
-        <w:rPr>
-          <w:rFonts w:ascii="Roboto" w:eastAsia="Roboto" w:hAnsi="Roboto" w:cs="Roboto"/>
-          <w:b/>
-          <w:color w:val="212121"/>
-          <w:highlight w:val="white"/>
-        </w:rPr>
-        <w:t>(loss='</w:t>
-      </w:r>
-      <w:proofErr w:type="spellStart"/>
-      <w:r>
-        <w:rPr>
-          <w:rFonts w:ascii="Roboto" w:eastAsia="Roboto" w:hAnsi="Roboto" w:cs="Roboto"/>
-          <w:b/>
-          <w:color w:val="212121"/>
-          <w:highlight w:val="white"/>
-        </w:rPr>
-        <w:t>categorical_crossentropy</w:t>
-      </w:r>
-      <w:proofErr w:type="spellEnd"/>
-      <w:r>
-        <w:rPr>
-          <w:rFonts w:ascii="Roboto" w:eastAsia="Roboto" w:hAnsi="Roboto" w:cs="Roboto"/>
-          <w:b/>
-          <w:color w:val="212121"/>
-          <w:highlight w:val="white"/>
-        </w:rPr>
-        <w:t>', optimizer=optimizer, metrics=metrics)</w:t>
+      <w:r>
+        <w:rPr>
+          <w:rFonts w:ascii="Roboto" w:eastAsia="Roboto" w:hAnsi="Roboto" w:cs="Roboto"/>
+          <w:b/>
+          <w:color w:val="212121"/>
+          <w:highlight w:val="white"/>
+        </w:rPr>
+        <w:t>model.compile(loss='categorical_crossentropy', optimizer=optimizer, metrics=metrics)</w:t>
       </w:r>
     </w:p>
     <w:p>
@@ -4220,25 +3556,7 @@
           <w:color w:val="212121"/>
           <w:highlight w:val="white"/>
         </w:rPr>
-        <w:t xml:space="preserve">Train a model using </w:t>
-      </w:r>
-      <w:proofErr w:type="spellStart"/>
-      <w:r>
-        <w:rPr>
-          <w:rFonts w:ascii="Roboto" w:eastAsia="Roboto" w:hAnsi="Roboto" w:cs="Roboto"/>
-          <w:color w:val="212121"/>
-          <w:highlight w:val="white"/>
-        </w:rPr>
-        <w:t>callback</w:t>
-      </w:r>
-      <w:proofErr w:type="spellEnd"/>
-      <w:r>
-        <w:rPr>
-          <w:rFonts w:ascii="Roboto" w:eastAsia="Roboto" w:hAnsi="Roboto" w:cs="Roboto"/>
-          <w:color w:val="212121"/>
-          <w:highlight w:val="white"/>
-        </w:rPr>
-        <w:t xml:space="preserve"> function</w:t>
+        <w:t>Train a model using callback function</w:t>
       </w:r>
     </w:p>
     <w:p>
@@ -4259,25 +3577,7 @@
           <w:color w:val="212121"/>
           <w:highlight w:val="white"/>
         </w:rPr>
-        <w:t xml:space="preserve">Print the loss and accuracy using </w:t>
-      </w:r>
-      <w:proofErr w:type="spellStart"/>
-      <w:r>
-        <w:rPr>
-          <w:rFonts w:ascii="Roboto" w:eastAsia="Roboto" w:hAnsi="Roboto" w:cs="Roboto"/>
-          <w:color w:val="212121"/>
-          <w:highlight w:val="white"/>
-        </w:rPr>
-        <w:t>callback</w:t>
-      </w:r>
-      <w:proofErr w:type="spellEnd"/>
-      <w:r>
-        <w:rPr>
-          <w:rFonts w:ascii="Roboto" w:eastAsia="Roboto" w:hAnsi="Roboto" w:cs="Roboto"/>
-          <w:color w:val="212121"/>
-          <w:highlight w:val="white"/>
-        </w:rPr>
-        <w:t xml:space="preserve"> function</w:t>
+        <w:t>Print the loss and accuracy using callback function</w:t>
       </w:r>
     </w:p>
     <w:p>
@@ -4347,36 +3647,14 @@
         </w:rPr>
         <w:t xml:space="preserve">Step 4: Create a </w:t>
       </w:r>
-      <w:proofErr w:type="spellStart"/>
-      <w:proofErr w:type="gramStart"/>
-      <w:r>
-        <w:rPr>
-          <w:rFonts w:ascii="Roboto" w:eastAsia="Roboto" w:hAnsi="Roboto" w:cs="Roboto"/>
-          <w:b/>
-          <w:color w:val="212121"/>
-          <w:highlight w:val="white"/>
-        </w:rPr>
-        <w:t>KerasClassifier</w:t>
-      </w:r>
-      <w:proofErr w:type="spellEnd"/>
-      <w:r>
-        <w:rPr>
-          <w:rFonts w:ascii="Roboto" w:eastAsia="Roboto" w:hAnsi="Roboto" w:cs="Roboto"/>
-          <w:b/>
-          <w:color w:val="212121"/>
-          <w:highlight w:val="white"/>
-        </w:rPr>
-        <w:t>(</w:t>
-      </w:r>
-      <w:proofErr w:type="gramEnd"/>
-      <w:r>
-        <w:rPr>
-          <w:rFonts w:ascii="Roboto" w:eastAsia="Roboto" w:hAnsi="Roboto" w:cs="Roboto"/>
-          <w:b/>
-          <w:color w:val="212121"/>
-          <w:highlight w:val="white"/>
-        </w:rPr>
-        <w:t>)</w:t>
+      <w:r>
+        <w:rPr>
+          <w:rFonts w:ascii="Roboto" w:eastAsia="Roboto" w:hAnsi="Roboto" w:cs="Roboto"/>
+          <w:b/>
+          <w:color w:val="212121"/>
+          <w:highlight w:val="white"/>
+        </w:rPr>
+        <w:t>KerasClassifier()</w:t>
       </w:r>
       <w:r>
         <w:rPr>
@@ -4426,43 +3704,7 @@
           <w:color w:val="212121"/>
           <w:highlight w:val="white"/>
         </w:rPr>
-        <w:t>Define optimizer (</w:t>
-      </w:r>
-      <w:proofErr w:type="spellStart"/>
-      <w:r>
-        <w:rPr>
-          <w:rFonts w:ascii="Roboto" w:eastAsia="Roboto" w:hAnsi="Roboto" w:cs="Roboto"/>
-          <w:color w:val="212121"/>
-          <w:highlight w:val="white"/>
-        </w:rPr>
-        <w:t>adam</w:t>
-      </w:r>
-      <w:proofErr w:type="spellEnd"/>
-      <w:r>
-        <w:rPr>
-          <w:rFonts w:ascii="Roboto" w:eastAsia="Roboto" w:hAnsi="Roboto" w:cs="Roboto"/>
-          <w:color w:val="212121"/>
-          <w:highlight w:val="white"/>
-        </w:rPr>
-        <w:t xml:space="preserve">, </w:t>
-      </w:r>
-      <w:proofErr w:type="spellStart"/>
-      <w:r>
-        <w:rPr>
-          <w:rFonts w:ascii="Roboto" w:eastAsia="Roboto" w:hAnsi="Roboto" w:cs="Roboto"/>
-          <w:color w:val="212121"/>
-          <w:highlight w:val="white"/>
-        </w:rPr>
-        <w:t>rmsprop</w:t>
-      </w:r>
-      <w:proofErr w:type="spellEnd"/>
-      <w:r>
-        <w:rPr>
-          <w:rFonts w:ascii="Roboto" w:eastAsia="Roboto" w:hAnsi="Roboto" w:cs="Roboto"/>
-          <w:color w:val="212121"/>
-          <w:highlight w:val="white"/>
-        </w:rPr>
-        <w:t>, SGD), epochs, batches</w:t>
+        <w:t>Define optimizer (adam, rmsprop, SGD), epochs, batches</w:t>
       </w:r>
     </w:p>
     <w:p>
@@ -4483,18 +3725,8 @@
           <w:color w:val="212121"/>
           <w:highlight w:val="white"/>
         </w:rPr>
-        <w:t xml:space="preserve">Define parameters for </w:t>
-      </w:r>
-      <w:proofErr w:type="spellStart"/>
-      <w:r>
-        <w:rPr>
-          <w:rFonts w:ascii="Roboto" w:eastAsia="Roboto" w:hAnsi="Roboto" w:cs="Roboto"/>
-          <w:color w:val="212121"/>
-          <w:highlight w:val="white"/>
-        </w:rPr>
-        <w:t>GridSearch</w:t>
-      </w:r>
-      <w:proofErr w:type="spellEnd"/>
+        <w:t>Define parameters for GridSearch</w:t>
+      </w:r>
     </w:p>
     <w:p>
       <w:pPr>
@@ -4514,33 +3746,7 @@
           <w:color w:val="212121"/>
           <w:highlight w:val="white"/>
         </w:rPr>
-        <w:t xml:space="preserve">Define </w:t>
-      </w:r>
-      <w:proofErr w:type="spellStart"/>
-      <w:r>
-        <w:rPr>
-          <w:rFonts w:ascii="Roboto" w:eastAsia="Roboto" w:hAnsi="Roboto" w:cs="Roboto"/>
-          <w:color w:val="212121"/>
-          <w:highlight w:val="white"/>
-        </w:rPr>
-        <w:t>G</w:t>
-      </w:r>
-      <w:r>
-        <w:rPr>
-          <w:rFonts w:ascii="Roboto" w:eastAsia="Roboto" w:hAnsi="Roboto" w:cs="Roboto"/>
-          <w:color w:val="212121"/>
-          <w:highlight w:val="white"/>
-        </w:rPr>
-        <w:t>ridSearchCV</w:t>
-      </w:r>
-      <w:proofErr w:type="spellEnd"/>
-      <w:r>
-        <w:rPr>
-          <w:rFonts w:ascii="Roboto" w:eastAsia="Roboto" w:hAnsi="Roboto" w:cs="Roboto"/>
-          <w:color w:val="212121"/>
-          <w:highlight w:val="white"/>
-        </w:rPr>
-        <w:t xml:space="preserve"> </w:t>
+        <w:t xml:space="preserve">Define GridSearchCV </w:t>
       </w:r>
     </w:p>
     <w:p>
@@ -4618,27 +3824,7 @@
           <w:color w:val="212121"/>
           <w:highlight w:val="white"/>
         </w:rPr>
-        <w:t xml:space="preserve"> </w:t>
-      </w:r>
-      <w:proofErr w:type="spellStart"/>
-      <w:r>
-        <w:rPr>
-          <w:rFonts w:ascii="Roboto" w:eastAsia="Roboto" w:hAnsi="Roboto" w:cs="Roboto"/>
-          <w:b/>
-          <w:color w:val="212121"/>
-          <w:highlight w:val="white"/>
-        </w:rPr>
-        <w:t>Kmean</w:t>
-      </w:r>
-      <w:proofErr w:type="spellEnd"/>
-      <w:r>
-        <w:rPr>
-          <w:rFonts w:ascii="Roboto" w:eastAsia="Roboto" w:hAnsi="Roboto" w:cs="Roboto"/>
-          <w:b/>
-          <w:color w:val="212121"/>
-          <w:highlight w:val="white"/>
-        </w:rPr>
-        <w:t xml:space="preserve"> Clustering model</w:t>
+        <w:t xml:space="preserve"> Kmean Clustering model</w:t>
       </w:r>
     </w:p>
     <w:p>
@@ -4731,14 +3917,12 @@
           <w:b/>
         </w:rPr>
       </w:pPr>
-      <w:proofErr w:type="spellStart"/>
       <w:r>
         <w:rPr>
           <w:b/>
         </w:rPr>
         <w:t>tensorflow</w:t>
       </w:r>
-      <w:proofErr w:type="spellEnd"/>
     </w:p>
     <w:p>
       <w:pPr>
@@ -4750,14 +3934,12 @@
           <w:b/>
         </w:rPr>
       </w:pPr>
-      <w:proofErr w:type="spellStart"/>
       <w:r>
         <w:rPr>
           <w:b/>
         </w:rPr>
         <w:t>keras</w:t>
       </w:r>
-      <w:proofErr w:type="spellEnd"/>
     </w:p>
     <w:p>
       <w:pPr>
@@ -4769,16 +3951,12 @@
           <w:b/>
         </w:rPr>
       </w:pPr>
-      <w:proofErr w:type="spellStart"/>
-      <w:proofErr w:type="gramStart"/>
       <w:r>
         <w:rPr>
           <w:b/>
         </w:rPr>
         <w:t>keras.layers</w:t>
       </w:r>
-      <w:proofErr w:type="spellEnd"/>
-      <w:proofErr w:type="gramEnd"/>
     </w:p>
     <w:p>
       <w:pPr>
@@ -4794,21 +3972,7 @@
         <w:rPr>
           <w:b/>
         </w:rPr>
-        <w:t xml:space="preserve">Dense, Conv2D, </w:t>
-      </w:r>
-      <w:proofErr w:type="spellStart"/>
-      <w:r>
-        <w:rPr>
-          <w:b/>
-        </w:rPr>
-        <w:t>BatchNormalization</w:t>
-      </w:r>
-      <w:proofErr w:type="spellEnd"/>
-      <w:r>
-        <w:rPr>
-          <w:b/>
-        </w:rPr>
-        <w:t>, Activation, MaxPooling2D, AveragePooling2D, Input, Flatten, Dropout</w:t>
+        <w:t>Dense, Conv2D, BatchNormalization, Activation, MaxPooling2D, AveragePooling2D, Input, Flatten, Dropout</w:t>
       </w:r>
     </w:p>
     <w:p>
@@ -4821,14 +3985,12 @@
           <w:b/>
         </w:rPr>
       </w:pPr>
-      <w:proofErr w:type="spellStart"/>
       <w:r>
         <w:rPr>
           <w:b/>
         </w:rPr>
         <w:t>sklearn</w:t>
       </w:r>
-      <w:proofErr w:type="spellEnd"/>
     </w:p>
     <w:p>
       <w:pPr>
@@ -4874,16 +4036,12 @@
           <w:b/>
         </w:rPr>
       </w:pPr>
-      <w:proofErr w:type="spellStart"/>
-      <w:proofErr w:type="gramStart"/>
       <w:r>
         <w:rPr>
           <w:b/>
         </w:rPr>
         <w:t>keras.optimizers</w:t>
       </w:r>
-      <w:proofErr w:type="spellEnd"/>
-      <w:proofErr w:type="gramEnd"/>
     </w:p>
     <w:p>
       <w:pPr>
@@ -4912,16 +4070,12 @@
           <w:b/>
         </w:rPr>
       </w:pPr>
-      <w:proofErr w:type="spellStart"/>
-      <w:proofErr w:type="gramStart"/>
       <w:r>
         <w:rPr>
           <w:b/>
         </w:rPr>
         <w:t>keras.models</w:t>
       </w:r>
-      <w:proofErr w:type="spellEnd"/>
-      <w:proofErr w:type="gramEnd"/>
     </w:p>
     <w:p>
       <w:pPr>
@@ -4967,16 +4121,12 @@
           <w:b/>
         </w:rPr>
       </w:pPr>
-      <w:proofErr w:type="spellStart"/>
-      <w:proofErr w:type="gramStart"/>
       <w:r>
         <w:rPr>
           <w:b/>
         </w:rPr>
         <w:t>keras.regularizers</w:t>
       </w:r>
-      <w:proofErr w:type="spellEnd"/>
-      <w:proofErr w:type="gramEnd"/>
     </w:p>
     <w:p>
       <w:pPr>
@@ -5021,37 +4171,8 @@
         </w:numPr>
       </w:pPr>
       <w:r>
-        <w:t xml:space="preserve">epochs, </w:t>
-      </w:r>
-      <w:proofErr w:type="spellStart"/>
-      <w:r>
-        <w:t>batch_size</w:t>
-      </w:r>
-      <w:proofErr w:type="spellEnd"/>
-      <w:r>
-        <w:t xml:space="preserve">, </w:t>
-      </w:r>
-      <w:proofErr w:type="spellStart"/>
-      <w:r>
-        <w:t>data_augmentation</w:t>
-      </w:r>
-      <w:proofErr w:type="spellEnd"/>
-      <w:r>
-        <w:t xml:space="preserve">, image size, </w:t>
-      </w:r>
-      <w:proofErr w:type="spellStart"/>
-      <w:r>
-        <w:t>num_classes</w:t>
-      </w:r>
-      <w:proofErr w:type="spellEnd"/>
-      <w:r>
-        <w:t xml:space="preserve">, filters, blocks, </w:t>
-      </w:r>
-      <w:proofErr w:type="spellStart"/>
-      <w:r>
-        <w:t>max_pool</w:t>
-      </w:r>
-      <w:proofErr w:type="spellEnd"/>
+        <w:t>epochs, batch_size, data_augmentation, image size, num_classes, filters, blocks, max_pool</w:t>
+      </w:r>
     </w:p>
     <w:p/>
     <w:p>
@@ -5073,10 +4194,7 @@
         </w:rPr>
       </w:pPr>
       <w:r>
-        <w:t>Step 7: Crea</w:t>
-      </w:r>
-      <w:r>
-        <w:t xml:space="preserve">te a </w:t>
+        <w:t xml:space="preserve">Step 7: Create a </w:t>
       </w:r>
       <w:r>
         <w:rPr>
@@ -5173,33 +4291,11 @@
           <w:b/>
         </w:rPr>
       </w:pPr>
-      <w:proofErr w:type="spellStart"/>
-      <w:r>
-        <w:rPr>
-          <w:b/>
-        </w:rPr>
-        <w:t>pca</w:t>
-      </w:r>
-      <w:proofErr w:type="spellEnd"/>
-      <w:r>
-        <w:rPr>
-          <w:b/>
-        </w:rPr>
-        <w:t xml:space="preserve"> = PCA(</w:t>
-      </w:r>
-      <w:proofErr w:type="spellStart"/>
-      <w:r>
-        <w:rPr>
-          <w:b/>
-        </w:rPr>
-        <w:t>n_components</w:t>
-      </w:r>
-      <w:proofErr w:type="spellEnd"/>
-      <w:r>
-        <w:rPr>
-          <w:b/>
-        </w:rPr>
-        <w:t>=5)</w:t>
+      <w:r>
+        <w:rPr>
+          <w:b/>
+        </w:rPr>
+        <w:t>pca = PCA(n_components=5)</w:t>
       </w:r>
     </w:p>
     <w:p>
@@ -5209,13 +4305,8 @@
           <w:numId w:val="27"/>
         </w:numPr>
       </w:pPr>
-      <w:proofErr w:type="spellStart"/>
-      <w:r>
-        <w:t>pca.fit</w:t>
-      </w:r>
-      <w:proofErr w:type="spellEnd"/>
-      <w:r>
-        <w:t>(X_PCA)</w:t>
+      <w:r>
+        <w:t>pca.fit(X_PCA)</w:t>
       </w:r>
     </w:p>
     <w:p>
@@ -5224,91 +4315,125 @@
           <w:ilvl w:val="0"/>
           <w:numId w:val="27"/>
         </w:numPr>
-      </w:pPr>
-      <w:r>
-        <w:t xml:space="preserve">X_5d = </w:t>
-      </w:r>
-      <w:proofErr w:type="spellStart"/>
-      <w:proofErr w:type="gramStart"/>
-      <w:r>
-        <w:t>pca.transform</w:t>
-      </w:r>
-      <w:proofErr w:type="spellEnd"/>
-      <w:proofErr w:type="gramEnd"/>
-      <w:r>
-        <w:t>(X_PCA)</w:t>
+        <w:rPr>
+          <w:lang w:val="pt-BR"/>
+        </w:rPr>
+      </w:pPr>
+      <w:r>
+        <w:rPr>
+          <w:lang w:val="pt-BR"/>
+        </w:rPr>
+        <w:t>X_5d = pca.transform(X_PCA)</w:t>
+      </w:r>
+    </w:p>
+    <w:p>
+      <w:pPr>
+        <w:rPr>
+          <w:lang w:val="pt-BR"/>
+        </w:rPr>
+      </w:pPr>
+    </w:p>
+    <w:p>
+      <w:r>
+        <w:t>Step 6: Invoking the t-SNE method</w:t>
+      </w:r>
+    </w:p>
+    <w:p>
+      <w:pPr>
+        <w:numPr>
+          <w:ilvl w:val="0"/>
+          <w:numId w:val="10"/>
+        </w:numPr>
+        <w:rPr>
+          <w:b/>
+        </w:rPr>
+      </w:pPr>
+      <w:r>
+        <w:rPr>
+          <w:b/>
+        </w:rPr>
+        <w:t>tsne = TSNE(n_components=2)</w:t>
+      </w:r>
+    </w:p>
+    <w:p>
+      <w:pPr>
+        <w:numPr>
+          <w:ilvl w:val="0"/>
+          <w:numId w:val="10"/>
+        </w:numPr>
+        <w:rPr>
+          <w:b/>
+        </w:rPr>
+      </w:pPr>
+      <w:r>
+        <w:t>tsne_results = tsne.fit_transform(X_PCA)</w:t>
       </w:r>
     </w:p>
     <w:p/>
     <w:p>
-      <w:r>
-        <w:t>Step 6: Invoking the t-SNE method</w:t>
-      </w:r>
-    </w:p>
-    <w:p>
-      <w:pPr>
-        <w:numPr>
-          <w:ilvl w:val="0"/>
-          <w:numId w:val="10"/>
-        </w:numPr>
-        <w:rPr>
-          <w:b/>
-        </w:rPr>
-      </w:pPr>
-      <w:proofErr w:type="spellStart"/>
-      <w:r>
-        <w:rPr>
-          <w:b/>
-        </w:rPr>
-        <w:t>tsne</w:t>
-      </w:r>
-      <w:proofErr w:type="spellEnd"/>
-      <w:r>
-        <w:rPr>
-          <w:b/>
-        </w:rPr>
-        <w:t xml:space="preserve"> = TSNE(</w:t>
-      </w:r>
-      <w:proofErr w:type="spellStart"/>
-      <w:r>
-        <w:rPr>
-          <w:b/>
-        </w:rPr>
-        <w:t>n_components</w:t>
-      </w:r>
-      <w:proofErr w:type="spellEnd"/>
-      <w:r>
-        <w:rPr>
-          <w:b/>
-        </w:rPr>
-        <w:t>=2)</w:t>
-      </w:r>
-    </w:p>
-    <w:p>
-      <w:pPr>
-        <w:numPr>
-          <w:ilvl w:val="0"/>
-          <w:numId w:val="10"/>
-        </w:numPr>
-        <w:rPr>
-          <w:b/>
-        </w:rPr>
-      </w:pPr>
-      <w:proofErr w:type="spellStart"/>
-      <w:r>
-        <w:t>tsne_results</w:t>
-      </w:r>
-      <w:proofErr w:type="spellEnd"/>
-      <w:r>
-        <w:t xml:space="preserve"> = </w:t>
-      </w:r>
-      <w:proofErr w:type="spellStart"/>
-      <w:r>
-        <w:t>tsne.fit_transform</w:t>
-      </w:r>
-      <w:proofErr w:type="spellEnd"/>
-      <w:r>
-        <w:t>(X_PCA)</w:t>
+      <w:pPr>
+        <w:rPr>
+          <w:b/>
+        </w:rPr>
+      </w:pPr>
+      <w:r>
+        <w:t>Step 7:</w:t>
+      </w:r>
+      <w:r>
+        <w:rPr>
+          <w:b/>
+        </w:rPr>
+        <w:t xml:space="preserve"> Cross validation strategy</w:t>
+      </w:r>
+    </w:p>
+    <w:p>
+      <w:pPr>
+        <w:numPr>
+          <w:ilvl w:val="0"/>
+          <w:numId w:val="19"/>
+        </w:numPr>
+      </w:pPr>
+      <w:r>
+        <w:t>Use</w:t>
+      </w:r>
+      <w:r>
+        <w:rPr>
+          <w:b/>
+        </w:rPr>
+        <w:t xml:space="preserve"> k-fold cross validation</w:t>
+      </w:r>
+    </w:p>
+    <w:p>
+      <w:pPr>
+        <w:numPr>
+          <w:ilvl w:val="0"/>
+          <w:numId w:val="19"/>
+        </w:numPr>
+      </w:pPr>
+      <w:r>
+        <w:rPr>
+          <w:rFonts w:ascii="Roboto" w:eastAsia="Roboto" w:hAnsi="Roboto" w:cs="Roboto"/>
+          <w:color w:val="212121"/>
+          <w:highlight w:val="white"/>
+        </w:rPr>
+        <w:t xml:space="preserve">Use the </w:t>
+      </w:r>
+      <w:r>
+        <w:rPr>
+          <w:rFonts w:ascii="Roboto" w:eastAsia="Roboto" w:hAnsi="Roboto" w:cs="Roboto"/>
+          <w:b/>
+          <w:color w:val="212121"/>
+          <w:highlight w:val="white"/>
+        </w:rPr>
+        <w:t>accuracy_score</w:t>
+      </w:r>
+      <w:r>
+        <w:rPr>
+          <w:rFonts w:ascii="Roboto" w:eastAsia="Roboto" w:hAnsi="Roboto" w:cs="Roboto"/>
+          <w:color w:val="212121"/>
+          <w:highlight w:val="white"/>
+        </w:rPr>
+        <w:t xml:space="preserve"> as our metric to compare themodels</w:t>
       </w:r>
     </w:p>
     <w:p/>
@@ -5319,82 +4444,25 @@
         </w:rPr>
       </w:pPr>
       <w:r>
-        <w:t>Step 7:</w:t>
-      </w:r>
-      <w:r>
-        <w:rPr>
-          <w:b/>
-        </w:rPr>
-        <w:t xml:space="preserve"> Cross validation strateg</w:t>
-      </w:r>
-      <w:r>
-        <w:rPr>
-          <w:b/>
-        </w:rPr>
-        <w:t>y</w:t>
-      </w:r>
-    </w:p>
-    <w:p>
-      <w:pPr>
-        <w:numPr>
-          <w:ilvl w:val="0"/>
-          <w:numId w:val="19"/>
-        </w:numPr>
-      </w:pPr>
-      <w:r>
-        <w:t>Use</w:t>
-      </w:r>
-      <w:r>
-        <w:rPr>
-          <w:b/>
-        </w:rPr>
-        <w:t xml:space="preserve"> k-fold cross validation</w:t>
-      </w:r>
-    </w:p>
-    <w:p>
-      <w:pPr>
-        <w:numPr>
-          <w:ilvl w:val="0"/>
-          <w:numId w:val="19"/>
-        </w:numPr>
-      </w:pPr>
-      <w:r>
-        <w:rPr>
-          <w:rFonts w:ascii="Roboto" w:eastAsia="Roboto" w:hAnsi="Roboto" w:cs="Roboto"/>
-          <w:color w:val="212121"/>
-          <w:highlight w:val="white"/>
-        </w:rPr>
-        <w:t xml:space="preserve">Use the </w:t>
-      </w:r>
-      <w:proofErr w:type="spellStart"/>
-      <w:r>
-        <w:rPr>
-          <w:rFonts w:ascii="Roboto" w:eastAsia="Roboto" w:hAnsi="Roboto" w:cs="Roboto"/>
-          <w:b/>
-          <w:color w:val="212121"/>
-          <w:highlight w:val="white"/>
-        </w:rPr>
-        <w:t>accuracy_score</w:t>
-      </w:r>
-      <w:proofErr w:type="spellEnd"/>
-      <w:r>
-        <w:rPr>
-          <w:rFonts w:ascii="Roboto" w:eastAsia="Roboto" w:hAnsi="Roboto" w:cs="Roboto"/>
-          <w:color w:val="212121"/>
-          <w:highlight w:val="white"/>
-        </w:rPr>
-        <w:t xml:space="preserve"> as our metric to compare </w:t>
-      </w:r>
-      <w:proofErr w:type="spellStart"/>
-      <w:r>
-        <w:rPr>
-          <w:rFonts w:ascii="Roboto" w:eastAsia="Roboto" w:hAnsi="Roboto" w:cs="Roboto"/>
-          <w:color w:val="212121"/>
-          <w:highlight w:val="white"/>
-        </w:rPr>
-        <w:t>themodels</w:t>
-      </w:r>
-      <w:proofErr w:type="spellEnd"/>
+        <w:t xml:space="preserve">Step 8: </w:t>
+      </w:r>
+      <w:r>
+        <w:rPr>
+          <w:b/>
+        </w:rPr>
+        <w:t>Random Forest (ensembling model of decision trees)</w:t>
+      </w:r>
+    </w:p>
+    <w:p>
+      <w:pPr>
+        <w:numPr>
+          <w:ilvl w:val="0"/>
+          <w:numId w:val="9"/>
+        </w:numPr>
+      </w:pPr>
+      <w:r>
+        <w:t>Apply a PCA to reduce the dimension of our images using Random Forest</w:t>
+      </w:r>
     </w:p>
     <w:p/>
     <w:p>
@@ -5404,99 +4472,93 @@
         </w:rPr>
       </w:pPr>
       <w:r>
-        <w:t xml:space="preserve">Step 8: </w:t>
-      </w:r>
-      <w:r>
-        <w:rPr>
-          <w:b/>
-        </w:rPr>
-        <w:t>Random Forest (</w:t>
-      </w:r>
-      <w:proofErr w:type="spellStart"/>
-      <w:r>
-        <w:rPr>
-          <w:b/>
-        </w:rPr>
-        <w:t>ensembling</w:t>
-      </w:r>
-      <w:proofErr w:type="spellEnd"/>
-      <w:r>
-        <w:rPr>
-          <w:b/>
-        </w:rPr>
-        <w:t xml:space="preserve"> model of decision trees)</w:t>
-      </w:r>
-    </w:p>
-    <w:p>
-      <w:pPr>
-        <w:numPr>
-          <w:ilvl w:val="0"/>
-          <w:numId w:val="9"/>
-        </w:numPr>
-      </w:pPr>
-      <w:r>
-        <w:t>Apply a PCA to reduce the dimension of our images using Random Forest</w:t>
+        <w:t xml:space="preserve">Step 9: </w:t>
+      </w:r>
+      <w:r>
+        <w:rPr>
+          <w:b/>
+        </w:rPr>
+        <w:t>Encode the target data to make Keras understand</w:t>
+      </w:r>
+    </w:p>
+    <w:p>
+      <w:pPr>
+        <w:numPr>
+          <w:ilvl w:val="0"/>
+          <w:numId w:val="4"/>
+        </w:numPr>
+        <w:rPr>
+          <w:b/>
+        </w:rPr>
+      </w:pPr>
+      <w:r>
+        <w:rPr>
+          <w:b/>
+        </w:rPr>
+        <w:t>Use MLP, CNN, VGG16</w:t>
       </w:r>
     </w:p>
     <w:p/>
     <w:p>
-      <w:pPr>
-        <w:rPr>
-          <w:b/>
-        </w:rPr>
-      </w:pPr>
-      <w:r>
-        <w:t xml:space="preserve">Step 9: </w:t>
-      </w:r>
-      <w:r>
-        <w:rPr>
-          <w:b/>
-        </w:rPr>
-        <w:t xml:space="preserve">Encode the target data to make </w:t>
-      </w:r>
-      <w:proofErr w:type="spellStart"/>
-      <w:r>
-        <w:rPr>
-          <w:b/>
-        </w:rPr>
-        <w:t>Keras</w:t>
-      </w:r>
-      <w:proofErr w:type="spellEnd"/>
-      <w:r>
-        <w:rPr>
-          <w:b/>
-        </w:rPr>
-        <w:t xml:space="preserve"> understand</w:t>
-      </w:r>
-    </w:p>
-    <w:p>
-      <w:pPr>
-        <w:numPr>
-          <w:ilvl w:val="0"/>
-          <w:numId w:val="4"/>
-        </w:numPr>
-        <w:rPr>
-          <w:b/>
-        </w:rPr>
-      </w:pPr>
-      <w:r>
-        <w:rPr>
-          <w:b/>
-        </w:rPr>
-        <w:t>Use MLP, CNN, VGG16</w:t>
+      <w:r>
+        <w:t>Step 10: Create MLP model</w:t>
+      </w:r>
+    </w:p>
+    <w:p>
+      <w:pPr>
+        <w:numPr>
+          <w:ilvl w:val="0"/>
+          <w:numId w:val="14"/>
+        </w:numPr>
+      </w:pPr>
+      <w:r>
+        <w:t>Create a model and compile it for each fold</w:t>
+      </w:r>
+    </w:p>
+    <w:p>
+      <w:pPr>
+        <w:numPr>
+          <w:ilvl w:val="0"/>
+          <w:numId w:val="14"/>
+        </w:numPr>
+      </w:pPr>
+      <w:r>
+        <w:t>Print performance accuracy</w:t>
+      </w:r>
+    </w:p>
+    <w:p>
+      <w:pPr>
+        <w:numPr>
+          <w:ilvl w:val="0"/>
+          <w:numId w:val="14"/>
+        </w:numPr>
+      </w:pPr>
+      <w:r>
+        <w:t>Train the model</w:t>
+      </w:r>
+    </w:p>
+    <w:p>
+      <w:pPr>
+        <w:numPr>
+          <w:ilvl w:val="0"/>
+          <w:numId w:val="14"/>
+        </w:numPr>
+      </w:pPr>
+      <w:r>
+        <w:t>Predict it on the test data</w:t>
       </w:r>
     </w:p>
     <w:p/>
     <w:p>
       <w:r>
-        <w:t>Step 10: Create MLP model</w:t>
-      </w:r>
-    </w:p>
-    <w:p>
-      <w:pPr>
-        <w:numPr>
-          <w:ilvl w:val="0"/>
-          <w:numId w:val="14"/>
+        <w:t>Step 11: Create a CNN model</w:t>
+      </w:r>
+    </w:p>
+    <w:p>
+      <w:pPr>
+        <w:numPr>
+          <w:ilvl w:val="0"/>
+          <w:numId w:val="24"/>
         </w:numPr>
       </w:pPr>
       <w:r>
@@ -5507,7 +4569,7 @@
       <w:pPr>
         <w:numPr>
           <w:ilvl w:val="0"/>
-          <w:numId w:val="14"/>
+          <w:numId w:val="24"/>
         </w:numPr>
       </w:pPr>
       <w:r>
@@ -5518,7 +4580,7 @@
       <w:pPr>
         <w:numPr>
           <w:ilvl w:val="0"/>
-          <w:numId w:val="14"/>
+          <w:numId w:val="24"/>
         </w:numPr>
       </w:pPr>
       <w:r>
@@ -5529,7 +4591,7 @@
       <w:pPr>
         <w:numPr>
           <w:ilvl w:val="0"/>
-          <w:numId w:val="14"/>
+          <w:numId w:val="24"/>
         </w:numPr>
       </w:pPr>
       <w:r>
@@ -5539,7 +4601,7 @@
     <w:p/>
     <w:p>
       <w:r>
-        <w:t>Step 11: Create a CNN model</w:t>
+        <w:t>Step 12: Create a VGG16 model</w:t>
       </w:r>
     </w:p>
     <w:p>
@@ -5583,64 +4645,11 @@
         </w:numPr>
       </w:pPr>
       <w:r>
-        <w:t>Predict it on the test da</w:t>
-      </w:r>
-      <w:r>
-        <w:t>ta</w:t>
+        <w:t>Predict it on the test data</w:t>
       </w:r>
     </w:p>
     <w:p/>
     <w:p>
-      <w:r>
-        <w:t>Step 12: Create a VGG16 model</w:t>
-      </w:r>
-    </w:p>
-    <w:p>
-      <w:pPr>
-        <w:numPr>
-          <w:ilvl w:val="0"/>
-          <w:numId w:val="24"/>
-        </w:numPr>
-      </w:pPr>
-      <w:r>
-        <w:t>Create a model and compile it for each fold</w:t>
-      </w:r>
-    </w:p>
-    <w:p>
-      <w:pPr>
-        <w:numPr>
-          <w:ilvl w:val="0"/>
-          <w:numId w:val="24"/>
-        </w:numPr>
-      </w:pPr>
-      <w:r>
-        <w:t>Print performance accuracy</w:t>
-      </w:r>
-    </w:p>
-    <w:p>
-      <w:pPr>
-        <w:numPr>
-          <w:ilvl w:val="0"/>
-          <w:numId w:val="24"/>
-        </w:numPr>
-      </w:pPr>
-      <w:r>
-        <w:t>Train the model</w:t>
-      </w:r>
-    </w:p>
-    <w:p>
-      <w:pPr>
-        <w:numPr>
-          <w:ilvl w:val="0"/>
-          <w:numId w:val="24"/>
-        </w:numPr>
-      </w:pPr>
-      <w:r>
-        <w:t>Predict it on the test data</w:t>
-      </w:r>
-    </w:p>
-    <w:p/>
-    <w:p>
       <w:pPr>
         <w:rPr>
           <w:b/>
@@ -5689,21 +4698,7 @@
         <w:rPr>
           <w:b/>
         </w:rPr>
-        <w:t xml:space="preserve">Improve CNN model using </w:t>
-      </w:r>
-      <w:proofErr w:type="spellStart"/>
-      <w:r>
-        <w:rPr>
-          <w:b/>
-        </w:rPr>
-        <w:t>GradCAM</w:t>
-      </w:r>
-      <w:proofErr w:type="spellEnd"/>
-      <w:r>
-        <w:rPr>
-          <w:b/>
-        </w:rPr>
-        <w:t xml:space="preserve"> technic</w:t>
+        <w:t>Improve CNN model using GradCAM technic</w:t>
       </w:r>
     </w:p>
     <w:p>
@@ -5759,24 +4754,168 @@
         <w:rPr>
           <w:b/>
         </w:rPr>
-        <w:t>6: Apply PCA using k-mean</w:t>
-      </w:r>
-      <w:r>
-        <w:rPr>
-          <w:b/>
-        </w:rPr>
-        <w:t>s clustering</w:t>
+        <w:t>6: Apply PCA using k-means clustering</w:t>
       </w:r>
     </w:p>
     <w:p/>
     <w:sectPr>
+      <w:headerReference w:type="default" r:id="rId11"/>
+      <w:footerReference w:type="default" r:id="rId12"/>
       <w:pgSz w:w="11906" w:h="16838"/>
-      <w:pgMar w:top="1134" w:right="1134" w:bottom="1134" w:left="1134" w:header="0" w:footer="0" w:gutter="0"/>
-      <w:pgNumType w:start="1"/>
+      <w:pgMar w:top="1134" w:right="1134" w:bottom="1134" w:left="1134" w:header="0" w:footer="400" w:gutter="0"/>
+      <w:pgNumType w:start="0"/>
       <w:cols w:space="720"/>
+      <w:titlePg/>
+      <w:docGrid w:linePitch="326"/>
     </w:sectPr>
   </w:body>
 </w:document>
+</file>
+
+<file path=word/endnotes.xml><?xml version="1.0" encoding="utf-8"?>
+<w:endnotes xmlns:wpc="http://schemas.microsoft.com/office/word/2010/wordprocessingCanvas" xmlns:cx="http://schemas.microsoft.com/office/drawing/2014/chartex" xmlns:cx1="http://schemas.microsoft.com/office/drawing/2015/9/8/chartex" xmlns:cx2="http://schemas.microsoft.com/office/drawing/2015/10/21/chartex" xmlns:cx3="http://schemas.microsoft.com/office/drawing/2016/5/9/chartex" xmlns:cx4="http://schemas.microsoft.com/office/drawing/2016/5/10/chartex" xmlns:cx5="http://schemas.microsoft.com/office/drawing/2016/5/11/chartex" xmlns:cx6="http://schemas.microsoft.com/office/drawing/2016/5/12/chartex" xmlns:cx7="http://schemas.microsoft.com/office/drawing/2016/5/13/chartex" xmlns:cx8="http://schemas.microsoft.com/office/drawing/2016/5/14/chartex" xmlns:mc="http://schemas.openxmlformats.org/markup-compatibility/2006" xmlns:aink="http://schemas.microsoft.com/office/drawing/2016/ink" xmlns:am3d="http://schemas.microsoft.com/office/drawing/2017/model3d" xmlns:o="urn:schemas-microsoft-com:office:office" xmlns:r="http://schemas.openxmlformats.org/officeDocument/2006/relationships" xmlns:m="http://schemas.openxmlformats.org/officeDocument/2006/math" xmlns:v="urn:schemas-microsoft-com:vml" xmlns:wp14="http://schemas.microsoft.com/office/word/2010/wordprocessingDrawing" xmlns:wp="http://schemas.openxmlformats.org/drawingml/2006/wordprocessingDrawing" xmlns:w10="urn:schemas-microsoft-com:office:word" xmlns:w="http://schemas.openxmlformats.org/wordprocessingml/2006/main" xmlns:w14="http://schemas.microsoft.com/office/word/2010/wordml" xmlns:w15="http://schemas.microsoft.com/office/word/2012/wordml" xmlns:w16cex="http://schemas.microsoft.com/office/word/2018/wordml/cex" xmlns:w16cid="http://schemas.microsoft.com/office/word/2016/wordml/cid" xmlns:w16="http://schemas.microsoft.com/office/word/2018/wordml" xmlns:w16sdtdh="http://schemas.microsoft.com/office/word/2020/wordml/sdtdatahash" xmlns:w16se="http://schemas.microsoft.com/office/word/2015/wordml/symex" xmlns:wpg="http://schemas.microsoft.com/office/word/2010/wordprocessingGroup" xmlns:wpi="http://schemas.microsoft.com/office/word/2010/wordprocessingInk" xmlns:wne="http://schemas.microsoft.com/office/word/2006/wordml" xmlns:wps="http://schemas.microsoft.com/office/word/2010/wordprocessingShape" mc:Ignorable="w14 w15 w16se w16cid w16 w16cex w16sdtdh wp14">
+  <w:endnote w:type="separator" w:id="-1">
+    <w:p>
+      <w:r>
+        <w:separator/>
+      </w:r>
+    </w:p>
+  </w:endnote>
+  <w:endnote w:type="continuationSeparator" w:id="0">
+    <w:p>
+      <w:r>
+        <w:continuationSeparator/>
+      </w:r>
+    </w:p>
+  </w:endnote>
+</w:endnotes>
+</file>
+
+<file path=word/footer1.xml><?xml version="1.0" encoding="utf-8"?>
+<w:ftr xmlns:wpc="http://schemas.microsoft.com/office/word/2010/wordprocessingCanvas" xmlns:cx="http://schemas.microsoft.com/office/drawing/2014/chartex" xmlns:cx1="http://schemas.microsoft.com/office/drawing/2015/9/8/chartex" xmlns:cx2="http://schemas.microsoft.com/office/drawing/2015/10/21/chartex" xmlns:cx3="http://schemas.microsoft.com/office/drawing/2016/5/9/chartex" xmlns:cx4="http://schemas.microsoft.com/office/drawing/2016/5/10/chartex" xmlns:cx5="http://schemas.microsoft.com/office/drawing/2016/5/11/chartex" xmlns:cx6="http://schemas.microsoft.com/office/drawing/2016/5/12/chartex" xmlns:cx7="http://schemas.microsoft.com/office/drawing/2016/5/13/chartex" xmlns:cx8="http://schemas.microsoft.com/office/drawing/2016/5/14/chartex" xmlns:mc="http://schemas.openxmlformats.org/markup-compatibility/2006" xmlns:aink="http://schemas.microsoft.com/office/drawing/2016/ink" xmlns:am3d="http://schemas.microsoft.com/office/drawing/2017/model3d" xmlns:o="urn:schemas-microsoft-com:office:office" xmlns:r="http://schemas.openxmlformats.org/officeDocument/2006/relationships" xmlns:m="http://schemas.openxmlformats.org/officeDocument/2006/math" xmlns:v="urn:schemas-microsoft-com:vml" xmlns:wp14="http://schemas.microsoft.com/office/word/2010/wordprocessingDrawing" xmlns:wp="http://schemas.openxmlformats.org/drawingml/2006/wordprocessingDrawing" xmlns:w10="urn:schemas-microsoft-com:office:word" xmlns:w="http://schemas.openxmlformats.org/wordprocessingml/2006/main" xmlns:w14="http://schemas.microsoft.com/office/word/2010/wordml" xmlns:w15="http://schemas.microsoft.com/office/word/2012/wordml" xmlns:w16cex="http://schemas.microsoft.com/office/word/2018/wordml/cex" xmlns:w16cid="http://schemas.microsoft.com/office/word/2016/wordml/cid" xmlns:w16="http://schemas.microsoft.com/office/word/2018/wordml" xmlns:w16sdtdh="http://schemas.microsoft.com/office/word/2020/wordml/sdtdatahash" xmlns:w16se="http://schemas.microsoft.com/office/word/2015/wordml/symex" xmlns:wpg="http://schemas.microsoft.com/office/word/2010/wordprocessingGroup" xmlns:wpi="http://schemas.microsoft.com/office/word/2010/wordprocessingInk" xmlns:wne="http://schemas.microsoft.com/office/word/2006/wordml" xmlns:wps="http://schemas.microsoft.com/office/word/2010/wordprocessingShape" mc:Ignorable="w14 w15 w16se w16cid w16 w16cex w16sdtdh wp14">
+  <w:p>
+    <w:pPr>
+      <w:pStyle w:val="Footer"/>
+      <w:jc w:val="center"/>
+      <w:rPr>
+        <w:caps/>
+        <w:noProof/>
+        <w:color w:val="4F81BD" w:themeColor="accent1"/>
+      </w:rPr>
+    </w:pPr>
+    <w:r>
+      <w:rPr>
+        <w:caps/>
+        <w:color w:val="4F81BD" w:themeColor="accent1"/>
+      </w:rPr>
+      <w:fldChar w:fldCharType="begin"/>
+    </w:r>
+    <w:r>
+      <w:rPr>
+        <w:caps/>
+        <w:color w:val="4F81BD" w:themeColor="accent1"/>
+      </w:rPr>
+      <w:instrText xml:space="preserve"> PAGE   \* MERGEFORMAT </w:instrText>
+    </w:r>
+    <w:r>
+      <w:rPr>
+        <w:caps/>
+        <w:color w:val="4F81BD" w:themeColor="accent1"/>
+      </w:rPr>
+      <w:fldChar w:fldCharType="separate"/>
+    </w:r>
+    <w:r>
+      <w:rPr>
+        <w:caps/>
+        <w:noProof/>
+        <w:color w:val="4F81BD" w:themeColor="accent1"/>
+      </w:rPr>
+      <w:t>2</w:t>
+    </w:r>
+    <w:r>
+      <w:rPr>
+        <w:caps/>
+        <w:noProof/>
+        <w:color w:val="4F81BD" w:themeColor="accent1"/>
+      </w:rPr>
+      <w:fldChar w:fldCharType="end"/>
+    </w:r>
+  </w:p>
+  <w:p>
+    <w:pPr>
+      <w:pStyle w:val="Footer"/>
+    </w:pPr>
+  </w:p>
+</w:ftr>
+</file>
+
+<file path=word/footnotes.xml><?xml version="1.0" encoding="utf-8"?>
+<w:footnotes xmlns:wpc="http://schemas.microsoft.com/office/word/2010/wordprocessingCanvas" xmlns:cx="http://schemas.microsoft.com/office/drawing/2014/chartex" xmlns:cx1="http://schemas.microsoft.com/office/drawing/2015/9/8/chartex" xmlns:cx2="http://schemas.microsoft.com/office/drawing/2015/10/21/chartex" xmlns:cx3="http://schemas.microsoft.com/office/drawing/2016/5/9/chartex" xmlns:cx4="http://schemas.microsoft.com/office/drawing/2016/5/10/chartex" xmlns:cx5="http://schemas.microsoft.com/office/drawing/2016/5/11/chartex" xmlns:cx6="http://schemas.microsoft.com/office/drawing/2016/5/12/chartex" xmlns:cx7="http://schemas.microsoft.com/office/drawing/2016/5/13/chartex" xmlns:cx8="http://schemas.microsoft.com/office/drawing/2016/5/14/chartex" xmlns:mc="http://schemas.openxmlformats.org/markup-compatibility/2006" xmlns:aink="http://schemas.microsoft.com/office/drawing/2016/ink" xmlns:am3d="http://schemas.microsoft.com/office/drawing/2017/model3d" xmlns:o="urn:schemas-microsoft-com:office:office" xmlns:r="http://schemas.openxmlformats.org/officeDocument/2006/relationships" xmlns:m="http://schemas.openxmlformats.org/officeDocument/2006/math" xmlns:v="urn:schemas-microsoft-com:vml" xmlns:wp14="http://schemas.microsoft.com/office/word/2010/wordprocessingDrawing" xmlns:wp="http://schemas.openxmlformats.org/drawingml/2006/wordprocessingDrawing" xmlns:w10="urn:schemas-microsoft-com:office:word" xmlns:w="http://schemas.openxmlformats.org/wordprocessingml/2006/main" xmlns:w14="http://schemas.microsoft.com/office/word/2010/wordml" xmlns:w15="http://schemas.microsoft.com/office/word/2012/wordml" xmlns:w16cex="http://schemas.microsoft.com/office/word/2018/wordml/cex" xmlns:w16cid="http://schemas.microsoft.com/office/word/2016/wordml/cid" xmlns:w16="http://schemas.microsoft.com/office/word/2018/wordml" xmlns:w16sdtdh="http://schemas.microsoft.com/office/word/2020/wordml/sdtdatahash" xmlns:w16se="http://schemas.microsoft.com/office/word/2015/wordml/symex" xmlns:wpg="http://schemas.microsoft.com/office/word/2010/wordprocessingGroup" xmlns:wpi="http://schemas.microsoft.com/office/word/2010/wordprocessingInk" xmlns:wne="http://schemas.microsoft.com/office/word/2006/wordml" xmlns:wps="http://schemas.microsoft.com/office/word/2010/wordprocessingShape" mc:Ignorable="w14 w15 w16se w16cid w16 w16cex w16sdtdh wp14">
+  <w:footnote w:type="separator" w:id="-1">
+    <w:p>
+      <w:r>
+        <w:separator/>
+      </w:r>
+    </w:p>
+  </w:footnote>
+  <w:footnote w:type="continuationSeparator" w:id="0">
+    <w:p>
+      <w:r>
+        <w:continuationSeparator/>
+      </w:r>
+    </w:p>
+  </w:footnote>
+</w:footnotes>
+</file>
+
+<file path=word/header1.xml><?xml version="1.0" encoding="utf-8"?>
+<w:hdr xmlns:wpc="http://schemas.microsoft.com/office/word/2010/wordprocessingCanvas" xmlns:cx="http://schemas.microsoft.com/office/drawing/2014/chartex" xmlns:cx1="http://schemas.microsoft.com/office/drawing/2015/9/8/chartex" xmlns:cx2="http://schemas.microsoft.com/office/drawing/2015/10/21/chartex" xmlns:cx3="http://schemas.microsoft.com/office/drawing/2016/5/9/chartex" xmlns:cx4="http://schemas.microsoft.com/office/drawing/2016/5/10/chartex" xmlns:cx5="http://schemas.microsoft.com/office/drawing/2016/5/11/chartex" xmlns:cx6="http://schemas.microsoft.com/office/drawing/2016/5/12/chartex" xmlns:cx7="http://schemas.microsoft.com/office/drawing/2016/5/13/chartex" xmlns:cx8="http://schemas.microsoft.com/office/drawing/2016/5/14/chartex" xmlns:mc="http://schemas.openxmlformats.org/markup-compatibility/2006" xmlns:aink="http://schemas.microsoft.com/office/drawing/2016/ink" xmlns:am3d="http://schemas.microsoft.com/office/drawing/2017/model3d" xmlns:o="urn:schemas-microsoft-com:office:office" xmlns:r="http://schemas.openxmlformats.org/officeDocument/2006/relationships" xmlns:m="http://schemas.openxmlformats.org/officeDocument/2006/math" xmlns:v="urn:schemas-microsoft-com:vml" xmlns:wp14="http://schemas.microsoft.com/office/word/2010/wordprocessingDrawing" xmlns:wp="http://schemas.openxmlformats.org/drawingml/2006/wordprocessingDrawing" xmlns:w10="urn:schemas-microsoft-com:office:word" xmlns:w="http://schemas.openxmlformats.org/wordprocessingml/2006/main" xmlns:w14="http://schemas.microsoft.com/office/word/2010/wordml" xmlns:w15="http://schemas.microsoft.com/office/word/2012/wordml" xmlns:w16cex="http://schemas.microsoft.com/office/word/2018/wordml/cex" xmlns:w16cid="http://schemas.microsoft.com/office/word/2016/wordml/cid" xmlns:w16="http://schemas.microsoft.com/office/word/2018/wordml" xmlns:w16sdtdh="http://schemas.microsoft.com/office/word/2020/wordml/sdtdatahash" xmlns:w16se="http://schemas.microsoft.com/office/word/2015/wordml/symex" xmlns:wpg="http://schemas.microsoft.com/office/word/2010/wordprocessingGroup" xmlns:wpi="http://schemas.microsoft.com/office/word/2010/wordprocessingInk" xmlns:wne="http://schemas.microsoft.com/office/word/2006/wordml" xmlns:wps="http://schemas.microsoft.com/office/word/2010/wordprocessingShape" mc:Ignorable="w14 w15 w16se w16cid w16 w16cex w16sdtdh wp14">
+  <w:p>
+    <w:pPr>
+      <w:pStyle w:val="Header"/>
+    </w:pPr>
+  </w:p>
+  <w:p>
+    <w:pPr>
+      <w:pStyle w:val="Header"/>
+      <w:rPr>
+        <w:b/>
+        <w:bCs/>
+        <w:sz w:val="26"/>
+        <w:szCs w:val="22"/>
+      </w:rPr>
+    </w:pPr>
+  </w:p>
+  <w:p>
+    <w:pPr>
+      <w:pStyle w:val="Header"/>
+      <w:rPr>
+        <w:b/>
+        <w:bCs/>
+        <w:sz w:val="26"/>
+        <w:szCs w:val="22"/>
+      </w:rPr>
+    </w:pPr>
+    <w:r>
+      <w:rPr>
+        <w:b/>
+        <w:bCs/>
+        <w:sz w:val="26"/>
+        <w:szCs w:val="22"/>
+      </w:rPr>
+      <w:t>AI Mentoring Program - Sylla</w:t>
+    </w:r>
+    <w:r>
+      <w:rPr>
+        <w:b/>
+        <w:bCs/>
+        <w:sz w:val="26"/>
+        <w:szCs w:val="22"/>
+      </w:rPr>
+      <w:t>bus</w:t>
+    </w:r>
+  </w:p>
+</w:hdr>
 </file>
 
 <file path=word/numbering.xml><?xml version="1.0" encoding="utf-8"?>
@@ -8945,88 +8084,88 @@
       </w:rPr>
     </w:lvl>
   </w:abstractNum>
-  <w:num w:numId="1">
+  <w:num w:numId="1" w16cid:durableId="1433016542">
     <w:abstractNumId w:val="10"/>
   </w:num>
-  <w:num w:numId="2">
+  <w:num w:numId="2" w16cid:durableId="507909851">
     <w:abstractNumId w:val="8"/>
   </w:num>
-  <w:num w:numId="3">
+  <w:num w:numId="3" w16cid:durableId="1723674390">
     <w:abstractNumId w:val="9"/>
   </w:num>
-  <w:num w:numId="4">
+  <w:num w:numId="4" w16cid:durableId="100999034">
     <w:abstractNumId w:val="24"/>
   </w:num>
-  <w:num w:numId="5">
+  <w:num w:numId="5" w16cid:durableId="1038240817">
     <w:abstractNumId w:val="18"/>
   </w:num>
-  <w:num w:numId="6">
+  <w:num w:numId="6" w16cid:durableId="871456186">
     <w:abstractNumId w:val="26"/>
   </w:num>
-  <w:num w:numId="7">
+  <w:num w:numId="7" w16cid:durableId="324553293">
     <w:abstractNumId w:val="14"/>
   </w:num>
-  <w:num w:numId="8">
+  <w:num w:numId="8" w16cid:durableId="584725643">
     <w:abstractNumId w:val="2"/>
   </w:num>
-  <w:num w:numId="9">
+  <w:num w:numId="9" w16cid:durableId="1769961054">
     <w:abstractNumId w:val="7"/>
   </w:num>
-  <w:num w:numId="10">
+  <w:num w:numId="10" w16cid:durableId="1961261664">
     <w:abstractNumId w:val="12"/>
   </w:num>
-  <w:num w:numId="11">
+  <w:num w:numId="11" w16cid:durableId="326859822">
     <w:abstractNumId w:val="11"/>
   </w:num>
-  <w:num w:numId="12">
+  <w:num w:numId="12" w16cid:durableId="691299735">
     <w:abstractNumId w:val="22"/>
   </w:num>
-  <w:num w:numId="13">
+  <w:num w:numId="13" w16cid:durableId="128401275">
     <w:abstractNumId w:val="17"/>
   </w:num>
-  <w:num w:numId="14">
+  <w:num w:numId="14" w16cid:durableId="511385017">
     <w:abstractNumId w:val="3"/>
   </w:num>
-  <w:num w:numId="15">
+  <w:num w:numId="15" w16cid:durableId="376273111">
     <w:abstractNumId w:val="19"/>
   </w:num>
-  <w:num w:numId="16">
+  <w:num w:numId="16" w16cid:durableId="217864396">
     <w:abstractNumId w:val="0"/>
   </w:num>
-  <w:num w:numId="17">
+  <w:num w:numId="17" w16cid:durableId="1347365571">
     <w:abstractNumId w:val="1"/>
   </w:num>
-  <w:num w:numId="18">
+  <w:num w:numId="18" w16cid:durableId="761028548">
     <w:abstractNumId w:val="27"/>
   </w:num>
-  <w:num w:numId="19">
+  <w:num w:numId="19" w16cid:durableId="1651863049">
     <w:abstractNumId w:val="25"/>
   </w:num>
-  <w:num w:numId="20">
+  <w:num w:numId="20" w16cid:durableId="936597285">
     <w:abstractNumId w:val="6"/>
   </w:num>
-  <w:num w:numId="21">
+  <w:num w:numId="21" w16cid:durableId="1507866697">
     <w:abstractNumId w:val="23"/>
   </w:num>
-  <w:num w:numId="22">
+  <w:num w:numId="22" w16cid:durableId="1640845385">
     <w:abstractNumId w:val="5"/>
   </w:num>
-  <w:num w:numId="23">
+  <w:num w:numId="23" w16cid:durableId="1511991348">
     <w:abstractNumId w:val="16"/>
   </w:num>
-  <w:num w:numId="24">
+  <w:num w:numId="24" w16cid:durableId="462699149">
     <w:abstractNumId w:val="4"/>
   </w:num>
-  <w:num w:numId="25">
+  <w:num w:numId="25" w16cid:durableId="1307465864">
     <w:abstractNumId w:val="15"/>
   </w:num>
-  <w:num w:numId="26">
+  <w:num w:numId="26" w16cid:durableId="1681084791">
     <w:abstractNumId w:val="20"/>
   </w:num>
-  <w:num w:numId="27">
+  <w:num w:numId="27" w16cid:durableId="1580750319">
     <w:abstractNumId w:val="13"/>
   </w:num>
-  <w:num w:numId="28">
+  <w:num w:numId="28" w16cid:durableId="1273513785">
     <w:abstractNumId w:val="21"/>
   </w:num>
 </w:numbering>
@@ -10466,6 +9605,94 @@
       <w:szCs w:val="48"/>
     </w:rPr>
   </w:style>
+  <w:style w:type="paragraph" w:styleId="Header">
+    <w:name w:val="header"/>
+    <w:basedOn w:val="Normal"/>
+    <w:link w:val="HeaderChar"/>
+    <w:uiPriority w:val="99"/>
+    <w:unhideWhenUsed/>
+    <w:rsid w:val="00A61BDF"/>
+    <w:pPr>
+      <w:tabs>
+        <w:tab w:val="center" w:pos="4513"/>
+        <w:tab w:val="right" w:pos="9026"/>
+      </w:tabs>
+    </w:pPr>
+    <w:rPr>
+      <w:rFonts w:cs="Mangal"/>
+      <w:szCs w:val="21"/>
+    </w:rPr>
+  </w:style>
+  <w:style w:type="character" w:customStyle="1" w:styleId="HeaderChar">
+    <w:name w:val="Header Char"/>
+    <w:basedOn w:val="DefaultParagraphFont"/>
+    <w:link w:val="Header"/>
+    <w:uiPriority w:val="99"/>
+    <w:rsid w:val="00A61BDF"/>
+    <w:rPr>
+      <w:rFonts w:eastAsia="Noto Sans CJK SC" w:cs="Mangal"/>
+      <w:kern w:val="2"/>
+      <w:szCs w:val="21"/>
+      <w:lang w:eastAsia="zh-CN" w:bidi="hi-IN"/>
+    </w:rPr>
+  </w:style>
+  <w:style w:type="paragraph" w:styleId="Footer">
+    <w:name w:val="footer"/>
+    <w:basedOn w:val="Normal"/>
+    <w:link w:val="FooterChar"/>
+    <w:uiPriority w:val="99"/>
+    <w:unhideWhenUsed/>
+    <w:rsid w:val="00A61BDF"/>
+    <w:pPr>
+      <w:tabs>
+        <w:tab w:val="center" w:pos="4513"/>
+        <w:tab w:val="right" w:pos="9026"/>
+      </w:tabs>
+    </w:pPr>
+    <w:rPr>
+      <w:rFonts w:cs="Mangal"/>
+      <w:szCs w:val="21"/>
+    </w:rPr>
+  </w:style>
+  <w:style w:type="character" w:customStyle="1" w:styleId="FooterChar">
+    <w:name w:val="Footer Char"/>
+    <w:basedOn w:val="DefaultParagraphFont"/>
+    <w:link w:val="Footer"/>
+    <w:uiPriority w:val="99"/>
+    <w:rsid w:val="00A61BDF"/>
+    <w:rPr>
+      <w:rFonts w:eastAsia="Noto Sans CJK SC" w:cs="Mangal"/>
+      <w:kern w:val="2"/>
+      <w:szCs w:val="21"/>
+      <w:lang w:eastAsia="zh-CN" w:bidi="hi-IN"/>
+    </w:rPr>
+  </w:style>
+  <w:style w:type="paragraph" w:styleId="NoSpacing">
+    <w:name w:val="No Spacing"/>
+    <w:link w:val="NoSpacingChar"/>
+    <w:uiPriority w:val="1"/>
+    <w:qFormat/>
+    <w:rsid w:val="00AA12DF"/>
+    <w:rPr>
+      <w:rFonts w:asciiTheme="minorHAnsi" w:eastAsiaTheme="minorEastAsia" w:hAnsiTheme="minorHAnsi" w:cstheme="minorBidi"/>
+      <w:sz w:val="22"/>
+      <w:szCs w:val="22"/>
+      <w:lang w:val="en-US" w:eastAsia="en-US"/>
+    </w:rPr>
+  </w:style>
+  <w:style w:type="character" w:customStyle="1" w:styleId="NoSpacingChar">
+    <w:name w:val="No Spacing Char"/>
+    <w:basedOn w:val="DefaultParagraphFont"/>
+    <w:link w:val="NoSpacing"/>
+    <w:uiPriority w:val="1"/>
+    <w:rsid w:val="00AA12DF"/>
+    <w:rPr>
+      <w:rFonts w:asciiTheme="minorHAnsi" w:eastAsiaTheme="minorEastAsia" w:hAnsiTheme="minorHAnsi" w:cstheme="minorBidi"/>
+      <w:sz w:val="22"/>
+      <w:szCs w:val="22"/>
+      <w:lang w:val="en-US" w:eastAsia="en-US"/>
+    </w:rPr>
+  </w:style>
 </w:styles>
 </file>
 
@@ -10790,12 +10017,31 @@
 </file>
 
 <file path=customXml/item1.xml><?xml version="1.0" encoding="utf-8"?>
+<CoverPageProperties xmlns="http://schemas.microsoft.com/office/2006/coverPageProps">
+  <PublishDate/>
+  <Abstract>The AI Mentoring Program is a 8 weeks mentoring program focused in AI using python</Abstract>
+  <CompanyAddress/>
+  <CompanyPhone/>
+  <CompanyFax/>
+  <CompanyEmail/>
+</CoverPageProperties>
+</file>
+
+<file path=customXml/item2.xml><?xml version="1.0" encoding="utf-8"?>
 <go:gDocsCustomXmlDataStorage xmlns:go="http://customooxmlschemas.google.com/" xmlns:r="http://schemas.openxmlformats.org/officeDocument/2006/relationships">
   <go:docsCustomData xmlns:go="http://customooxmlschemas.google.com/" roundtripDataSignature="AMtx7mhMCeo+96mHpp24AmI9NnQZqqvKqg==">AMUW2mVJ/XUD/jTIqG8OHN/PKgGOzskp2x2PEtWoDfIydD2KTGuYTnF1OQlcBUOJlIdYJ4S7Mv/NLLq4KUBAG14G7QwD07mLk69tYIkNMHllHPWq/+Cz5Xza7agjtl0qq+w/V6wpOo6kXyQix9DEKi3L++C+pVQ/c+8PpDA25Mfmi+PApbsMjGL9EFxUrY5JajM50Cc42cn8d1Z+cWB/vt0HjBCHnlgD5YOFwiumVfhorn23UVXg1hZQDcHppFa77+691tH6hI1y5nOTA/NFT2z3xGL4yCcl+zJBLQjz15cTrDJsgCUs8uY00/mUtLN+KGCu3jCwcvcpavWf12jNlLUCH4IGg8yy/fTHtGkf+sSySPk5PuS/18rZFutfxlQ/BMcSijuwoMT0Fh9sxeivjqykIX2+/rdFkAvRuhLsZaEmKdiVaJ1MpYqUQMo7mgsP2W8hbsi519w3</go:docsCustomData>
 </go:gDocsCustomXmlDataStorage>
 </file>
 
 <file path=customXml/itemProps1.xml><?xml version="1.0" encoding="utf-8"?>
+<ds:datastoreItem xmlns:ds="http://schemas.openxmlformats.org/officeDocument/2006/customXml" ds:itemID="{55AF091B-3C7A-41E3-B477-F2FDAA23CFDA}">
+  <ds:schemaRefs>
+    <ds:schemaRef ds:uri="http://schemas.microsoft.com/office/2006/coverPageProps"/>
+  </ds:schemaRefs>
+</ds:datastoreItem>
+</file>
+
+<file path=customXml/itemProps2.xml><?xml version="1.0" encoding="utf-8"?>
 <ds:datastoreItem xmlns:ds="http://schemas.openxmlformats.org/officeDocument/2006/customXml" ds:itemID="{11111111-1234-1234-1234-123412341234}">
   <ds:schemaRefs>
     <ds:schemaRef ds:uri="http://customooxmlschemas.google.com/"/>

</xml_diff>